<commit_message>
Commit fix to Issue #3
</commit_message>
<xml_diff>
--- a/docassemble/MotionToStayEviction/data/templates/Motion_To_Stay_Eviction.docx
+++ b/docassemble/MotionToStayEviction/data/templates/Motion_To_Stay_Eviction.docx
@@ -739,7 +739,13 @@
       </w:r>
       <w:proofErr w:type="spellStart"/>
       <w:r>
-        <w:t>releif_sought</w:t>
+        <w:t>rel</w:t>
+      </w:r>
+      <w:r>
+        <w:t>ie</w:t>
+      </w:r>
+      <w:r>
+        <w:t>f_sought</w:t>
       </w:r>
       <w:proofErr w:type="spellEnd"/>
       <w:r>
@@ -806,13 +812,7 @@
         <w:rPr>
           <w:bCs/>
         </w:rPr>
-        <w:t xml:space="preserve">{{ </w:t>
-      </w:r>
-      <w:r>
-        <w:rPr>
-          <w:bCs/>
-        </w:rPr>
-        <w:t>users[0].</w:t>
+        <w:t>{{ users[0].</w:t>
       </w:r>
       <w:proofErr w:type="spellStart"/>
       <w:r>
@@ -826,13 +826,7 @@
         <w:rPr>
           <w:bCs/>
         </w:rPr>
-        <w:t>()</w:t>
-      </w:r>
-      <w:r>
-        <w:rPr>
-          <w:bCs/>
-        </w:rPr>
-        <w:t xml:space="preserve"> }}</w:t>
+        <w:t>() }}</w:t>
       </w:r>
     </w:p>
     <w:p>
@@ -1452,18 +1446,12 @@
         </w:rPr>
         <w:t>harm</w:t>
       </w:r>
-      <w:r>
-        <w:rPr>
-          <w:bCs/>
-        </w:rPr>
-        <w:t xml:space="preserve"> }</w:t>
-      </w:r>
-      <w:proofErr w:type="spellEnd"/>
-      <w:r>
-        <w:rPr>
-          <w:bCs/>
-        </w:rPr>
-        <w:t xml:space="preserve">} </w:t>
+      <w:proofErr w:type="spellEnd"/>
+      <w:r>
+        <w:rPr>
+          <w:bCs/>
+        </w:rPr>
+        <w:t xml:space="preserve"> }} </w:t>
       </w:r>
     </w:p>
     <w:p/>
@@ -1845,7 +1833,6 @@
         </w:rPr>
         <w:t xml:space="preserve"> }}</w:t>
       </w:r>
-      <w:proofErr w:type="spellStart"/>
     </w:p>
     <w:p>
       <w:pPr>
@@ -1865,15 +1852,7 @@
           <w:sz w:val="20"/>
           <w:szCs w:val="20"/>
         </w:rPr>
-        <w:t>__________</w:t>
-      </w:r>
-      <w:proofErr w:type="spellEnd"/>
-      <w:r>
-        <w:rPr>
-          <w:sz w:val="20"/>
-          <w:szCs w:val="20"/>
-        </w:rPr>
-        <w:t>___________________________________________________________</w:t>
+        <w:t>_____________________________________________________________________</w:t>
       </w:r>
     </w:p>
     <w:p>
@@ -2835,6 +2814,7 @@
   <w:style w:type="character" w:default="1" w:styleId="DefaultParagraphFont">
     <w:name w:val="Default Paragraph Font"/>
     <w:uiPriority w:val="1"/>
+    <w:semiHidden/>
     <w:unhideWhenUsed/>
   </w:style>
   <w:style w:type="table" w:default="1" w:styleId="TableNormal">

</xml_diff>

<commit_message>
Add to issues 6 and 7
</commit_message>
<xml_diff>
--- a/docassemble/MotionToStayEviction/data/templates/Motion_To_Stay_Eviction.docx
+++ b/docassemble/MotionToStayEviction/data/templates/Motion_To_Stay_Eviction.docx
@@ -274,368 +274,395 @@
     </w:p>
     <w:p>
       <w:pPr>
+        <w:rPr>
+          <w:rFonts w:cs="Times New Roman (Body CS)"/>
+          <w:bCs/>
+          <w:caps/>
+          <w:u w:val="single"/>
+        </w:rPr>
+      </w:pPr>
+      <w:r>
+        <w:rPr>
+          <w:rFonts w:cs="Times New Roman (Body CS)"/>
+          <w:bCs/>
+          <w:caps/>
+          <w:u w:val="single"/>
+        </w:rPr>
+        <w:t xml:space="preserve">I </w:t>
+      </w:r>
+      <w:r>
+        <w:rPr>
+          <w:rFonts w:cs="Times New Roman (Body CS)"/>
+          <w:bCs/>
+          <w:caps/>
+          <w:u w:val="single"/>
+        </w:rPr>
+        <w:t>WAS</w:t>
+      </w:r>
+      <w:r>
+        <w:rPr>
+          <w:rFonts w:cs="Times New Roman (Body CS)"/>
+          <w:b/>
+          <w:bCs/>
+          <w:caps/>
+          <w:u w:val="single"/>
+        </w:rPr>
+        <w:t xml:space="preserve"> </w:t>
+      </w:r>
+      <w:r>
+        <w:rPr>
+          <w:rFonts w:cs="Times New Roman (Body CS)"/>
+          <w:bCs/>
+          <w:caps/>
+          <w:u w:val="single"/>
+        </w:rPr>
+        <w:t>SERVed WITH a 48-hour notic</w:t>
+      </w:r>
+      <w:r>
+        <w:rPr>
+          <w:rFonts w:cs="Times New Roman (Body CS)"/>
+          <w:bCs/>
+          <w:caps/>
+          <w:u w:val="single"/>
+        </w:rPr>
+        <w:t xml:space="preserve">e from a constable or sheriff.  </w:t>
+      </w:r>
+      <w:r>
+        <w:rPr>
+          <w:rFonts w:cs="Times New Roman (Body CS)"/>
+          <w:bCs/>
+          <w:caps/>
+          <w:u w:val="single"/>
+        </w:rPr>
+        <w:t xml:space="preserve">the eviction is scheduled to occur on </w:t>
+      </w:r>
+      <w:r>
+        <w:rPr>
+          <w:rFonts w:cs="Times New Roman (Body CS)"/>
+          <w:bCs/>
+          <w:caps/>
+          <w:u w:val="single"/>
+        </w:rPr>
+        <w:t xml:space="preserve">{{ </w:t>
+      </w:r>
+      <w:r>
+        <w:rPr>
+          <w:rFonts w:cs="Times New Roman (Body CS)"/>
+          <w:bCs/>
+          <w:caps/>
+          <w:u w:val="single"/>
+        </w:rPr>
+        <w:t>eviction_date</w:t>
+      </w:r>
+      <w:r>
+        <w:rPr>
+          <w:rFonts w:cs="Times New Roman (Body CS)"/>
+          <w:bCs/>
+          <w:caps/>
+          <w:u w:val="single"/>
+        </w:rPr>
+        <w:t xml:space="preserve"> }} </w:t>
+      </w:r>
+      <w:r>
+        <w:rPr>
+          <w:rFonts w:cs="Times New Roman (Body CS)"/>
+          <w:bCs/>
+          <w:caps/>
+          <w:u w:val="single"/>
+        </w:rPr>
+        <w:t>at</w:t>
+      </w:r>
+      <w:r>
+        <w:rPr>
+          <w:rFonts w:cs="Times New Roman (Body CS)"/>
+          <w:bCs/>
+          <w:caps/>
+          <w:u w:val="single"/>
+        </w:rPr>
+        <w:t xml:space="preserve"> {{ e</w:t>
+      </w:r>
+      <w:r>
+        <w:rPr>
+          <w:rFonts w:cs="Times New Roman (Body CS)"/>
+          <w:bCs/>
+          <w:caps/>
+          <w:u w:val="single"/>
+        </w:rPr>
+        <w:t>viction_time</w:t>
+      </w:r>
+      <w:r>
+        <w:rPr>
+          <w:rFonts w:cs="Times New Roman (Body CS)"/>
+          <w:bCs/>
+          <w:caps/>
+          <w:u w:val="single"/>
+        </w:rPr>
+        <w:t xml:space="preserve"> }} </w:t>
+      </w:r>
+      <w:r>
+        <w:rPr>
+          <w:rFonts w:cs="Times New Roman (Body CS)"/>
+          <w:bCs/>
+          <w:caps/>
+          <w:u w:val="single"/>
+        </w:rPr>
+        <w:t>and a copy of the 48-hour notice is attached.</w:t>
+      </w:r>
+    </w:p>
+    <w:p>
+      <w:pPr>
         <w:tabs>
           <w:tab w:val="left" w:pos="3721"/>
         </w:tabs>
         <w:rPr>
           <w:rFonts w:cs="Times New Roman (Body CS)"/>
-        </w:rPr>
-      </w:pPr>
-    </w:p>
-    <w:p>
-      <w:pPr>
-        <w:rPr>
-          <w:rFonts w:cs="Times New Roman (Body CS)"/>
+          <w:bCs/>
+          <w:iCs/>
+          <w:lang w:val="en-GB"/>
+        </w:rPr>
+      </w:pPr>
+      <w:r>
+        <w:rPr>
+          <w:rFonts w:cs="Times New Roman (Body CS)"/>
+          <w:bCs/>
+          <w:iCs/>
+          <w:lang w:val="en-GB"/>
+        </w:rPr>
+        <w:t>{%p else %}</w:t>
+      </w:r>
+    </w:p>
+    <w:p>
+      <w:pPr>
+        <w:rPr>
+          <w:rFonts w:cs="Times New Roman (Body CS)"/>
+          <w:bCs/>
+        </w:rPr>
+      </w:pPr>
+      <w:r>
+        <w:rPr>
+          <w:rFonts w:cs="Times New Roman (Body CS)"/>
+          <w:bCs/>
+          <w:u w:val="single"/>
+        </w:rPr>
+        <w:t>I HAVE NOT RECIEVED A 48-HOUR NOTICE</w:t>
+      </w:r>
+      <w:r>
+        <w:rPr>
+          <w:rFonts w:cs="Times New Roman (Body CS)"/>
+          <w:bCs/>
+        </w:rPr>
+        <w:t>.</w:t>
+      </w:r>
+    </w:p>
+    <w:p>
+      <w:pPr>
+        <w:rPr>
+          <w:rFonts w:cs="Times New Roman (Body CS)"/>
+          <w:bCs/>
+          <w:iCs/>
+          <w:lang w:val="en-GB"/>
+        </w:rPr>
+      </w:pPr>
+      <w:r>
+        <w:rPr>
+          <w:rFonts w:cs="Times New Roman (Body CS)"/>
+          <w:bCs/>
+          <w:iCs/>
+          <w:lang w:val="en-GB"/>
+        </w:rPr>
+        <w:t>{%p endif %}</w:t>
+      </w:r>
+    </w:p>
+    <w:p>
+      <w:pPr>
+        <w:rPr>
+          <w:rFonts w:cs="Times New Roman (Body CS)"/>
+          <w:b/>
           <w:bCs/>
           <w:caps/>
           <w:u w:val="single"/>
         </w:rPr>
       </w:pPr>
-      <w:r>
-        <w:rPr>
-          <w:rFonts w:cs="Times New Roman (Body CS)"/>
-          <w:bCs/>
-          <w:caps/>
-          <w:u w:val="single"/>
-        </w:rPr>
-        <w:t xml:space="preserve">I </w:t>
-      </w:r>
-      <w:r>
-        <w:rPr>
-          <w:rFonts w:cs="Times New Roman (Body CS)"/>
-          <w:bCs/>
-          <w:caps/>
-          <w:u w:val="single"/>
-        </w:rPr>
-        <w:t>WAS</w:t>
-      </w:r>
-      <w:r>
-        <w:rPr>
-          <w:rFonts w:cs="Times New Roman (Body CS)"/>
-          <w:b/>
-          <w:bCs/>
-          <w:caps/>
-          <w:u w:val="single"/>
-        </w:rPr>
+    </w:p>
+    <w:p>
+      <w:pPr>
+        <w:rPr>
+          <w:rFonts w:cs="Times New Roman (Body CS)"/>
+        </w:rPr>
+      </w:pPr>
+      <w:r>
+        <w:rPr>
+          <w:rFonts w:cs="Times New Roman (Body CS)"/>
+        </w:rPr>
+        <w:t>(1</w:t>
+      </w:r>
+      <w:r>
+        <w:rPr>
+          <w:rFonts w:cs="Times New Roman (Body CS)"/>
+        </w:rPr>
+        <w:t>) I am requesting a stay of the Housing Court’s judgment entered on</w:t>
+      </w:r>
+      <w:r>
+        <w:rPr>
+          <w:rFonts w:cs="Times New Roman (Body CS)"/>
+        </w:rPr>
+        <w:t xml:space="preserve"> {{ </w:t>
+      </w:r>
+      <w:proofErr w:type="spellStart"/>
+      <w:r>
+        <w:rPr>
+          <w:rFonts w:cs="Times New Roman (Body CS)"/>
+        </w:rPr>
+        <w:t>housing_court_judgment_date</w:t>
+      </w:r>
+      <w:proofErr w:type="spellEnd"/>
+      <w:r>
+        <w:rPr>
+          <w:rFonts w:cs="Times New Roman (Body CS)"/>
+        </w:rPr>
+        <w:t xml:space="preserve"> }} </w:t>
+      </w:r>
+      <w:r>
+        <w:rPr>
+          <w:rFonts w:cs="Times New Roman (Body CS)"/>
+        </w:rPr>
+        <w:t xml:space="preserve">which awarded possession of </w:t>
+      </w:r>
+      <w:r>
+        <w:rPr>
+          <w:rFonts w:cs="Times New Roman (Body CS)"/>
+        </w:rPr>
+        <w:t>the premises</w:t>
+      </w:r>
+      <w:r>
+        <w:rPr>
+          <w:rFonts w:cs="Times New Roman (Body CS)"/>
+        </w:rPr>
+        <w:t xml:space="preserve"> to the plaintiff.  The judgment was entered by Judge</w:t>
+      </w:r>
+      <w:r>
+        <w:rPr>
+          <w:rFonts w:cs="Times New Roman (Body CS)"/>
+        </w:rPr>
+        <w:t xml:space="preserve"> {{ </w:t>
+      </w:r>
+      <w:proofErr w:type="spellStart"/>
+      <w:r>
+        <w:rPr>
+          <w:rFonts w:cs="Times New Roman (Body CS)"/>
+        </w:rPr>
+        <w:t>housing_court_judge</w:t>
+      </w:r>
+      <w:proofErr w:type="spellEnd"/>
+      <w:r>
+        <w:rPr>
+          <w:rFonts w:cs="Times New Roman (Body CS)"/>
+        </w:rPr>
+        <w:t xml:space="preserve"> }}.</w:t>
+      </w:r>
+    </w:p>
+    <w:p>
+      <w:pPr>
+        <w:rPr>
+          <w:rFonts w:cs="Times New Roman (Body CS)"/>
+        </w:rPr>
+      </w:pPr>
+    </w:p>
+    <w:p>
+      <w:pPr>
+        <w:rPr>
+          <w:rFonts w:cs="Times New Roman (Body CS)"/>
+        </w:rPr>
+      </w:pPr>
+      <w:r>
+        <w:rPr>
+          <w:rFonts w:cs="Times New Roman (Body CS)"/>
+        </w:rPr>
+        <w:t>(2) I filed a Notice of Appeal in the Housing Court on</w:t>
+      </w:r>
+      <w:r>
+        <w:rPr>
+          <w:rFonts w:cs="Times New Roman (Body CS)"/>
+        </w:rPr>
+        <w:t xml:space="preserve"> {{ </w:t>
+      </w:r>
+      <w:proofErr w:type="spellStart"/>
+      <w:r>
+        <w:rPr>
+          <w:rFonts w:cs="Times New Roman (Body CS)"/>
+        </w:rPr>
+        <w:t>date_notice_of_appeal_filed</w:t>
+      </w:r>
+      <w:proofErr w:type="spellEnd"/>
+      <w:r>
+        <w:rPr>
+          <w:rFonts w:cs="Times New Roman (Body CS)"/>
+        </w:rPr>
+        <w:t xml:space="preserve"> }}.</w:t>
+      </w:r>
+    </w:p>
+    <w:p/>
+    <w:p>
+      <w:r>
+        <w:t>(</w:t>
+      </w:r>
+      <w:r>
+        <w:t>3</w:t>
+      </w:r>
+      <w:r>
+        <w:t xml:space="preserve">) </w:t>
+      </w:r>
+      <w:r>
+        <w:t xml:space="preserve">Prior to filing in the Appeals Court, </w:t>
+      </w:r>
+      <w:r>
+        <w:t>I filed a motion for a stay in the Housing Court.  On</w:t>
+      </w:r>
+      <w:r>
         <w:t xml:space="preserve"> </w:t>
       </w:r>
       <w:r>
-        <w:rPr>
-          <w:rFonts w:cs="Times New Roman (Body CS)"/>
-          <w:bCs/>
-          <w:caps/>
-          <w:u w:val="single"/>
-        </w:rPr>
-        <w:t>SERVed WITH a 48-hour notic</w:t>
-      </w:r>
-      <w:r>
-        <w:rPr>
-          <w:rFonts w:cs="Times New Roman (Body CS)"/>
-          <w:bCs/>
-          <w:caps/>
-          <w:u w:val="single"/>
-        </w:rPr>
-        <w:t xml:space="preserve">e from a constable or sheriff.  </w:t>
-      </w:r>
-      <w:r>
-        <w:rPr>
-          <w:rFonts w:cs="Times New Roman (Body CS)"/>
-          <w:bCs/>
-          <w:caps/>
-          <w:u w:val="single"/>
-        </w:rPr>
-        <w:t xml:space="preserve">the eviction is scheduled to occur on </w:t>
-      </w:r>
-      <w:r>
-        <w:rPr>
-          <w:rFonts w:cs="Times New Roman (Body CS)"/>
-          <w:bCs/>
-          <w:caps/>
-          <w:u w:val="single"/>
-        </w:rPr>
         <w:t xml:space="preserve">{{ </w:t>
       </w:r>
-      <w:r>
-        <w:rPr>
-          <w:rFonts w:cs="Times New Roman (Body CS)"/>
-          <w:bCs/>
-          <w:caps/>
-          <w:u w:val="single"/>
-        </w:rPr>
-        <w:t>eviction_date</w:t>
-      </w:r>
-      <w:r>
-        <w:rPr>
-          <w:rFonts w:cs="Times New Roman (Body CS)"/>
-          <w:bCs/>
-          <w:caps/>
-          <w:u w:val="single"/>
-        </w:rPr>
-        <w:t xml:space="preserve"> }} </w:t>
-      </w:r>
-      <w:r>
-        <w:rPr>
-          <w:rFonts w:cs="Times New Roman (Body CS)"/>
-          <w:bCs/>
-          <w:caps/>
-          <w:u w:val="single"/>
-        </w:rPr>
-        <w:t>at</w:t>
-      </w:r>
-      <w:r>
-        <w:rPr>
-          <w:rFonts w:cs="Times New Roman (Body CS)"/>
-          <w:bCs/>
-          <w:caps/>
-          <w:u w:val="single"/>
-        </w:rPr>
-        <w:t xml:space="preserve"> {{ e</w:t>
-      </w:r>
-      <w:r>
-        <w:rPr>
-          <w:rFonts w:cs="Times New Roman (Body CS)"/>
-          <w:bCs/>
-          <w:caps/>
-          <w:u w:val="single"/>
-        </w:rPr>
-        <w:t>viction_time</w:t>
-      </w:r>
-      <w:r>
-        <w:rPr>
-          <w:rFonts w:cs="Times New Roman (Body CS)"/>
-          <w:bCs/>
-          <w:caps/>
-          <w:u w:val="single"/>
-        </w:rPr>
-        <w:t xml:space="preserve"> }} </w:t>
-      </w:r>
-      <w:r>
-        <w:rPr>
-          <w:rFonts w:cs="Times New Roman (Body CS)"/>
-          <w:bCs/>
-          <w:caps/>
-          <w:u w:val="single"/>
-        </w:rPr>
-        <w:t>and a copy of the 48-hour notice is attached.</w:t>
-      </w:r>
-    </w:p>
-    <w:p>
-      <w:pPr>
-        <w:tabs>
-          <w:tab w:val="left" w:pos="3721"/>
-        </w:tabs>
-        <w:rPr>
-          <w:rFonts w:cs="Times New Roman (Body CS)"/>
-        </w:rPr>
-      </w:pPr>
-    </w:p>
-    <w:p>
-      <w:pPr>
-        <w:tabs>
-          <w:tab w:val="left" w:pos="3721"/>
-        </w:tabs>
-        <w:rPr>
-          <w:rFonts w:cs="Times New Roman (Body CS)"/>
-          <w:bCs/>
-          <w:iCs/>
-          <w:lang w:val="en-GB"/>
-        </w:rPr>
-      </w:pPr>
-      <w:r>
-        <w:rPr>
-          <w:rFonts w:cs="Times New Roman (Body CS)"/>
-          <w:bCs/>
-          <w:iCs/>
-          <w:lang w:val="en-GB"/>
-        </w:rPr>
-        <w:t>{%p else %}</w:t>
-      </w:r>
-    </w:p>
-    <w:p>
-      <w:pPr>
-        <w:tabs>
-          <w:tab w:val="left" w:pos="3721"/>
-        </w:tabs>
-        <w:rPr>
-          <w:rFonts w:cs="Times New Roman (Body CS)"/>
-        </w:rPr>
-      </w:pPr>
-    </w:p>
-    <w:p>
-      <w:pPr>
-        <w:rPr>
-          <w:rFonts w:cs="Times New Roman (Body CS)"/>
-          <w:bCs/>
-        </w:rPr>
-      </w:pPr>
-      <w:r>
-        <w:rPr>
-          <w:rFonts w:cs="Times New Roman (Body CS)"/>
-          <w:bCs/>
-          <w:u w:val="single"/>
-        </w:rPr>
-        <w:t>I HAVE NOT RECIEVED A 48-HOUR NOTICE</w:t>
-      </w:r>
-      <w:r>
-        <w:rPr>
-          <w:rFonts w:cs="Times New Roman (Body CS)"/>
-          <w:bCs/>
-        </w:rPr>
+      <w:proofErr w:type="spellStart"/>
+      <w:r>
+        <w:t>date_housing_court_denied_motion_to_stay</w:t>
+      </w:r>
+      <w:proofErr w:type="spellEnd"/>
+      <w:r>
+        <w:t xml:space="preserve"> </w:t>
+      </w:r>
+      <w:r>
+        <w:t>}}</w:t>
+      </w:r>
+      <w:r>
+        <w:t>,</w:t>
+      </w:r>
+      <w:r>
+        <w:t xml:space="preserve"> </w:t>
+      </w:r>
+      <w:r>
+        <w:t>the j</w:t>
+      </w:r>
+      <w:r>
+        <w:t>udge denied my motion.  The judge’s order states:</w:t>
+      </w:r>
+      <w:r>
+        <w:t xml:space="preserve"> {{ </w:t>
+      </w:r>
+      <w:proofErr w:type="spellStart"/>
+      <w:r>
+        <w:t>housing_court_denying_order_text</w:t>
+      </w:r>
+      <w:proofErr w:type="spellEnd"/>
+      <w:r>
+        <w:t xml:space="preserve"> }}</w:t>
+      </w:r>
+      <w:r>
         <w:t>.</w:t>
       </w:r>
-    </w:p>
-    <w:p>
-      <w:pPr>
-        <w:rPr>
-          <w:rFonts w:cs="Times New Roman (Body CS)"/>
-        </w:rPr>
-      </w:pPr>
-    </w:p>
-    <w:p>
-      <w:pPr>
-        <w:rPr>
-          <w:rFonts w:cs="Times New Roman (Body CS)"/>
-          <w:bCs/>
-          <w:iCs/>
-          <w:lang w:val="en-GB"/>
-        </w:rPr>
-      </w:pPr>
-      <w:r>
-        <w:rPr>
-          <w:rFonts w:cs="Times New Roman (Body CS)"/>
-          <w:bCs/>
-          <w:iCs/>
-          <w:lang w:val="en-GB"/>
-        </w:rPr>
-        <w:t>{%p endif %}</w:t>
-      </w:r>
-    </w:p>
-    <w:p>
-      <w:pPr>
-        <w:rPr>
-          <w:rFonts w:cs="Times New Roman (Body CS)"/>
-          <w:b/>
-          <w:bCs/>
-          <w:caps/>
-          <w:u w:val="single"/>
-        </w:rPr>
-      </w:pPr>
-    </w:p>
-    <w:p>
-      <w:pPr>
-        <w:rPr>
-          <w:rFonts w:cs="Times New Roman (Body CS)"/>
-        </w:rPr>
-      </w:pPr>
-      <w:r>
-        <w:rPr>
-          <w:rFonts w:cs="Times New Roman (Body CS)"/>
-        </w:rPr>
-        <w:t>(1</w:t>
-      </w:r>
-      <w:r>
-        <w:rPr>
-          <w:rFonts w:cs="Times New Roman (Body CS)"/>
-        </w:rPr>
-        <w:t>) I am requesting a stay of the Housing Court’s judgment entered on</w:t>
-      </w:r>
-      <w:r>
-        <w:rPr>
-          <w:rFonts w:cs="Times New Roman (Body CS)"/>
-        </w:rPr>
-        <w:t xml:space="preserve"> {{ </w:t>
-      </w:r>
-      <w:proofErr w:type="spellStart"/>
-      <w:r>
-        <w:rPr>
-          <w:rFonts w:cs="Times New Roman (Body CS)"/>
-        </w:rPr>
-        <w:t>housing_court_judgment_date</w:t>
-      </w:r>
-      <w:proofErr w:type="spellEnd"/>
-      <w:r>
-        <w:rPr>
-          <w:rFonts w:cs="Times New Roman (Body CS)"/>
-        </w:rPr>
-        <w:t xml:space="preserve"> }} </w:t>
-      </w:r>
-      <w:r>
-        <w:rPr>
-          <w:rFonts w:cs="Times New Roman (Body CS)"/>
-        </w:rPr>
-        <w:t xml:space="preserve">which awarded possession of </w:t>
-      </w:r>
-      <w:r>
-        <w:rPr>
-          <w:rFonts w:cs="Times New Roman (Body CS)"/>
-        </w:rPr>
-        <w:t>the premises</w:t>
-      </w:r>
-      <w:r>
-        <w:rPr>
-          <w:rFonts w:cs="Times New Roman (Body CS)"/>
-        </w:rPr>
-        <w:t xml:space="preserve"> to the plaintiff.  The judgment was entered by Judge</w:t>
-      </w:r>
-      <w:r>
-        <w:rPr>
-          <w:rFonts w:cs="Times New Roman (Body CS)"/>
-        </w:rPr>
-        <w:t xml:space="preserve"> {{ </w:t>
-      </w:r>
-      <w:proofErr w:type="spellStart"/>
-      <w:r>
-        <w:rPr>
-          <w:rFonts w:cs="Times New Roman (Body CS)"/>
-        </w:rPr>
-        <w:t>housing_court_judge</w:t>
-      </w:r>
-      <w:proofErr w:type="spellEnd"/>
-      <w:r>
-        <w:rPr>
-          <w:rFonts w:cs="Times New Roman (Body CS)"/>
-        </w:rPr>
-        <w:t xml:space="preserve"> }}.</w:t>
-      </w:r>
-    </w:p>
-    <w:p>
-      <w:pPr>
-        <w:rPr>
-          <w:rFonts w:cs="Times New Roman (Body CS)"/>
-        </w:rPr>
-      </w:pPr>
-    </w:p>
-    <w:p>
-      <w:pPr>
-        <w:rPr>
-          <w:rFonts w:cs="Times New Roman (Body CS)"/>
-        </w:rPr>
-      </w:pPr>
-      <w:r>
-        <w:rPr>
-          <w:rFonts w:cs="Times New Roman (Body CS)"/>
-        </w:rPr>
-        <w:t>(2) I filed a Notice of Appeal in the Housing Court on</w:t>
-      </w:r>
-      <w:r>
-        <w:rPr>
-          <w:rFonts w:cs="Times New Roman (Body CS)"/>
-        </w:rPr>
-        <w:t xml:space="preserve"> {{ </w:t>
-      </w:r>
-      <w:proofErr w:type="spellStart"/>
-      <w:r>
-        <w:rPr>
-          <w:rFonts w:cs="Times New Roman (Body CS)"/>
-        </w:rPr>
-        <w:t>date_notice_of_appeal_filed</w:t>
-      </w:r>
-      <w:proofErr w:type="spellEnd"/>
-      <w:r>
-        <w:rPr>
-          <w:rFonts w:cs="Times New Roman (Body CS)"/>
-        </w:rPr>
-        <w:t xml:space="preserve"> }}.</w:t>
+      <w:r>
+        <w:t xml:space="preserve"> </w:t>
       </w:r>
     </w:p>
     <w:p/>
@@ -644,56 +671,26 @@
         <w:t>(</w:t>
       </w:r>
       <w:r>
-        <w:t>3</w:t>
-      </w:r>
-      <w:r>
-        <w:t xml:space="preserve">) </w:t>
-      </w:r>
-      <w:r>
-        <w:t xml:space="preserve">Prior to filing in the Appeals Court, </w:t>
-      </w:r>
-      <w:r>
-        <w:t>I filed a motion for a stay in the Housing Court.  On</w:t>
-      </w:r>
-      <w:r>
-        <w:t xml:space="preserve"> </w:t>
-      </w:r>
+        <w:t>4</w:t>
+      </w:r>
+      <w:r>
+        <w:t>) The issues of law that I raise in this motion are:</w:t>
+      </w:r>
+    </w:p>
+    <w:p>
       <w:r>
         <w:t xml:space="preserve">{{ </w:t>
       </w:r>
       <w:proofErr w:type="spellStart"/>
       <w:r>
-        <w:t>date_housing_court_denied_motion_to_stay</w:t>
-      </w:r>
-      <w:proofErr w:type="spellEnd"/>
-      <w:r>
-        <w:t xml:space="preserve"> </w:t>
-      </w:r>
-      <w:r>
-        <w:t>}}</w:t>
-      </w:r>
-      <w:r>
-        <w:t>,</w:t>
-      </w:r>
-      <w:r>
-        <w:t xml:space="preserve"> </w:t>
-      </w:r>
-      <w:r>
-        <w:t>the j</w:t>
-      </w:r>
-      <w:r>
-        <w:t>udge denied my motion.  The judge’s order states:</w:t>
-      </w:r>
-      <w:r>
-        <w:t xml:space="preserve"> {{ </w:t>
-      </w:r>
-      <w:proofErr w:type="spellStart"/>
-      <w:r>
-        <w:t>housing_court_denying_order_text</w:t>
-      </w:r>
-      <w:proofErr w:type="spellEnd"/>
-      <w:r>
-        <w:t xml:space="preserve"> }} </w:t>
+        <w:t>legal_issues</w:t>
+      </w:r>
+      <w:proofErr w:type="spellEnd"/>
+      <w:r>
+        <w:t xml:space="preserve"> }}</w:t>
+      </w:r>
+      <w:r>
+        <w:t>.</w:t>
       </w:r>
     </w:p>
     <w:p/>
@@ -702,10 +699,10 @@
         <w:t>(</w:t>
       </w:r>
       <w:r>
-        <w:t>4</w:t>
-      </w:r>
-      <w:r>
-        <w:t>) The issues of law that I raise in this motion are:</w:t>
+        <w:t>5</w:t>
+      </w:r>
+      <w:r>
+        <w:t xml:space="preserve">) I am asking for an order from a single justice that: </w:t>
       </w:r>
     </w:p>
     <w:p>
@@ -714,281 +711,313 @@
       </w:r>
       <w:proofErr w:type="spellStart"/>
       <w:r>
-        <w:t>legal_issues</w:t>
+        <w:t>rel</w:t>
+      </w:r>
+      <w:r>
+        <w:t>ie</w:t>
+      </w:r>
+      <w:r>
+        <w:t>f_sought</w:t>
       </w:r>
       <w:proofErr w:type="spellEnd"/>
       <w:r>
         <w:t xml:space="preserve"> }}</w:t>
       </w:r>
-    </w:p>
+      <w:r>
+        <w:t>.</w:t>
+      </w:r>
+    </w:p>
+    <w:p/>
     <w:p>
       <w:r>
         <w:lastRenderedPageBreak/>
         <w:t>(</w:t>
       </w:r>
       <w:r>
-        <w:t>5</w:t>
-      </w:r>
-      <w:r>
-        <w:t xml:space="preserve">) I am asking for an order from a single justice that: </w:t>
-      </w:r>
-    </w:p>
-    <w:p>
-      <w:r>
+        <w:t>6</w:t>
+      </w:r>
+      <w:r>
+        <w:t>)  I have attached a copy of the judgment, my notice of appeal, the Housing Court’s order denying my motion for a stay</w:t>
+      </w:r>
+      <w:r>
+        <w:t>, and the 48-hour notice, if received</w:t>
+      </w:r>
+      <w:r>
+        <w:t>.</w:t>
+      </w:r>
+    </w:p>
+    <w:p/>
+    <w:p>
+      <w:r>
+        <w:t>{{ user</w:t>
+      </w:r>
+      <w:r>
+        <w:t>s</w:t>
+      </w:r>
+      <w:r>
+        <w:rPr>
+          <w:bCs/>
+        </w:rPr>
+        <w:t>[0]</w:t>
+      </w:r>
+      <w:r>
+        <w:t>.signature }}</w:t>
+      </w:r>
+    </w:p>
+    <w:p>
+      <w:pPr>
+        <w:rPr>
+          <w:bCs/>
+        </w:rPr>
+      </w:pPr>
+      <w:r>
+        <w:rPr>
+          <w:bCs/>
+        </w:rPr>
         <w:t xml:space="preserve">{{ </w:t>
       </w:r>
       <w:proofErr w:type="spellStart"/>
       <w:r>
-        <w:t>rel</w:t>
-      </w:r>
-      <w:r>
-        <w:t>ie</w:t>
-      </w:r>
-      <w:r>
-        <w:t>f_sought</w:t>
-      </w:r>
-      <w:proofErr w:type="spellEnd"/>
-      <w:r>
+        <w:rPr>
+          <w:bCs/>
+        </w:rPr>
+        <w:t>format_date</w:t>
+      </w:r>
+      <w:proofErr w:type="spellEnd"/>
+      <w:r>
+        <w:rPr>
+          <w:bCs/>
+        </w:rPr>
+        <w:t>(today()) }}</w:t>
+      </w:r>
+    </w:p>
+    <w:p/>
+    <w:p>
+      <w:pPr>
+        <w:rPr>
+          <w:bCs/>
+        </w:rPr>
+      </w:pPr>
+      <w:r>
+        <w:rPr>
+          <w:bCs/>
+        </w:rPr>
+        <w:t xml:space="preserve">{{ </w:t>
+      </w:r>
+      <w:r>
+        <w:rPr>
+          <w:bCs/>
+        </w:rPr>
+        <w:t>users[0].</w:t>
+      </w:r>
+      <w:r>
+        <w:rPr>
+          <w:bCs/>
+        </w:rPr>
+        <w:t>name</w:t>
+      </w:r>
+      <w:r>
+        <w:rPr>
+          <w:bCs/>
+        </w:rPr>
         <w:t xml:space="preserve"> }}</w:t>
       </w:r>
     </w:p>
+    <w:p>
+      <w:pPr>
+        <w:rPr>
+          <w:bCs/>
+        </w:rPr>
+      </w:pPr>
+      <w:r>
+        <w:rPr>
+          <w:bCs/>
+        </w:rPr>
+        <w:t>{{ users[0].</w:t>
+      </w:r>
+      <w:proofErr w:type="spellStart"/>
+      <w:r>
+        <w:rPr>
+          <w:bCs/>
+        </w:rPr>
+        <w:t>address.block</w:t>
+      </w:r>
+      <w:proofErr w:type="spellEnd"/>
+      <w:r>
+        <w:rPr>
+          <w:bCs/>
+        </w:rPr>
+        <w:t>() }}</w:t>
+      </w:r>
+    </w:p>
+    <w:p>
+      <w:pPr>
+        <w:rPr>
+          <w:bCs/>
+        </w:rPr>
+      </w:pPr>
+      <w:r>
+        <w:rPr>
+          <w:bCs/>
+        </w:rPr>
+        <w:t>{{ users[0].</w:t>
+      </w:r>
+      <w:proofErr w:type="spellStart"/>
+      <w:r>
+        <w:rPr>
+          <w:bCs/>
+        </w:rPr>
+        <w:t>phone_numbers</w:t>
+      </w:r>
+      <w:proofErr w:type="spellEnd"/>
+      <w:r>
+        <w:rPr>
+          <w:bCs/>
+        </w:rPr>
+        <w:t>() }}</w:t>
+      </w:r>
+    </w:p>
+    <w:p>
+      <w:pPr>
+        <w:rPr>
+          <w:bCs/>
+        </w:rPr>
+      </w:pPr>
+      <w:r>
+        <w:rPr>
+          <w:bCs/>
+        </w:rPr>
+        <w:t xml:space="preserve">{{ </w:t>
+      </w:r>
+      <w:proofErr w:type="spellStart"/>
+      <w:r>
+        <w:rPr>
+          <w:bCs/>
+        </w:rPr>
+        <w:t>showifdef</w:t>
+      </w:r>
+      <w:proofErr w:type="spellEnd"/>
+      <w:r>
+        <w:rPr>
+          <w:bCs/>
+        </w:rPr>
+        <w:t>('users[0].email')</w:t>
+      </w:r>
+      <w:r>
+        <w:rPr>
+          <w:bCs/>
+        </w:rPr>
+        <w:t xml:space="preserve"> </w:t>
+      </w:r>
+      <w:r>
+        <w:rPr>
+          <w:bCs/>
+        </w:rPr>
+        <w:t>}}</w:t>
+      </w:r>
+    </w:p>
     <w:p/>
     <w:p>
-      <w:r>
-        <w:t>(</w:t>
-      </w:r>
-      <w:r>
-        <w:t>6</w:t>
-      </w:r>
-      <w:r>
-        <w:t>)  I have attached a copy of the judgment, my notice of appeal, the Housing Court’s order denying my motion for a stay</w:t>
-      </w:r>
-      <w:r>
-        <w:t>, and the 48-hour notice, if received</w:t>
+      <w:pPr>
+        <w:jc w:val="center"/>
+        <w:rPr>
+          <w:u w:val="single"/>
+        </w:rPr>
+      </w:pPr>
+      <w:r>
+        <w:rPr>
+          <w:u w:val="single"/>
+        </w:rPr>
+        <w:t>CERTIFICATE OF SERVICE</w:t>
+      </w:r>
+    </w:p>
+    <w:p>
+      <w:pPr>
+        <w:jc w:val="center"/>
+      </w:pPr>
+    </w:p>
+    <w:p>
+      <w:r>
+        <w:t xml:space="preserve">Pursuant to Mass. R.A.P. 13 (d), I hereby certify under the penalties of perjury, that I have served </w:t>
+      </w:r>
+      <w:r>
+        <w:t xml:space="preserve">or will serve </w:t>
+      </w:r>
+      <w:r>
+        <w:t xml:space="preserve">the attached motion </w:t>
+      </w:r>
+      <w:r>
+        <w:t xml:space="preserve">and supporting materials </w:t>
+      </w:r>
+      <w:r>
+        <w:t>upon the attorney of record for each attorney of record, or if the party has no attorney then I made service directly on the self-represented party by</w:t>
+      </w:r>
+      <w:r>
+        <w:t xml:space="preserve"> {{ </w:t>
+      </w:r>
+      <w:proofErr w:type="spellStart"/>
+      <w:r>
+        <w:t>method_of_service</w:t>
+      </w:r>
+      <w:proofErr w:type="spellEnd"/>
+      <w:r>
+        <w:t xml:space="preserve"> }}</w:t>
+      </w:r>
+      <w:r>
+        <w:t xml:space="preserve"> t</w:t>
+      </w:r>
+      <w:r>
+        <w:t xml:space="preserve">o the following person(s) at the following physical or email address(es): </w:t>
+      </w:r>
+      <w:r>
+        <w:t xml:space="preserve">{{ </w:t>
+      </w:r>
+      <w:proofErr w:type="spellStart"/>
+      <w:r>
+        <w:t>parties_to_be_served</w:t>
+      </w:r>
+      <w:proofErr w:type="spellEnd"/>
+      <w:r>
+        <w:t xml:space="preserve"> </w:t>
+      </w:r>
+      <w:r>
+        <w:t>}}</w:t>
       </w:r>
       <w:r>
         <w:t>.</w:t>
       </w:r>
-    </w:p>
-    <w:p/>
-    <w:p>
-      <w:pPr>
-        <w:rPr>
-          <w:bCs/>
-        </w:rPr>
-      </w:pPr>
-      <w:r>
-        <w:rPr>
-          <w:bCs/>
-        </w:rPr>
+      <w:r>
+        <w:t xml:space="preserve">  </w:t>
+      </w:r>
+      <w:r>
+        <w:t xml:space="preserve">I </w:t>
+      </w:r>
+      <w:r>
+        <w:t xml:space="preserve">have </w:t>
+      </w:r>
+      <w:r>
+        <w:t>made</w:t>
+      </w:r>
+      <w:r>
+        <w:t xml:space="preserve"> or will make</w:t>
+      </w:r>
+      <w:r>
+        <w:t xml:space="preserve"> service on</w:t>
+      </w:r>
+      <w:r>
+        <w:t xml:space="preserve"> </w:t>
+      </w:r>
+      <w:r>
         <w:t xml:space="preserve">{{ </w:t>
       </w:r>
-      <w:r>
-        <w:rPr>
-          <w:bCs/>
-        </w:rPr>
-        <w:t>users[0].</w:t>
-      </w:r>
-      <w:r>
-        <w:rPr>
-          <w:bCs/>
-        </w:rPr>
-        <w:t>name</w:t>
-      </w:r>
-      <w:r>
-        <w:rPr>
-          <w:bCs/>
-        </w:rPr>
+      <w:proofErr w:type="spellStart"/>
+      <w:r>
+        <w:t>service_date</w:t>
+      </w:r>
+      <w:proofErr w:type="spellEnd"/>
+      <w:r>
         <w:t xml:space="preserve"> }}</w:t>
       </w:r>
-    </w:p>
-    <w:p>
-      <w:pPr>
-        <w:rPr>
-          <w:bCs/>
-        </w:rPr>
-      </w:pPr>
-      <w:r>
-        <w:rPr>
-          <w:bCs/>
-        </w:rPr>
-        <w:t>{{ users[0].</w:t>
-      </w:r>
-      <w:proofErr w:type="spellStart"/>
-      <w:r>
-        <w:rPr>
-          <w:bCs/>
-        </w:rPr>
-        <w:t>address.block</w:t>
-      </w:r>
-      <w:proofErr w:type="spellEnd"/>
-      <w:r>
-        <w:rPr>
-          <w:bCs/>
-        </w:rPr>
-        <w:t>() }}</w:t>
-      </w:r>
-    </w:p>
-    <w:p>
-      <w:pPr>
-        <w:rPr>
-          <w:bCs/>
-        </w:rPr>
-      </w:pPr>
-      <w:r>
-        <w:rPr>
-          <w:bCs/>
-        </w:rPr>
-        <w:t>{{ users[0].</w:t>
-      </w:r>
-      <w:proofErr w:type="spellStart"/>
-      <w:r>
-        <w:rPr>
-          <w:bCs/>
-        </w:rPr>
-        <w:t>phone_numbers</w:t>
-      </w:r>
-      <w:proofErr w:type="spellEnd"/>
-      <w:r>
-        <w:rPr>
-          <w:bCs/>
-        </w:rPr>
-        <w:t>() }}</w:t>
-      </w:r>
-    </w:p>
-    <w:p>
-      <w:pPr>
-        <w:rPr>
-          <w:bCs/>
-        </w:rPr>
-      </w:pPr>
-      <w:r>
-        <w:rPr>
-          <w:bCs/>
-        </w:rPr>
-        <w:t>{{ users[0].email }}</w:t>
-      </w:r>
-    </w:p>
-    <w:p>
-      <w:pPr>
-        <w:rPr>
-          <w:bCs/>
-        </w:rPr>
-      </w:pPr>
-      <w:r>
-        <w:rPr>
-          <w:bCs/>
-        </w:rPr>
-        <w:t xml:space="preserve">{{ </w:t>
-      </w:r>
-      <w:proofErr w:type="spellStart"/>
-      <w:r>
-        <w:rPr>
-          <w:bCs/>
-        </w:rPr>
-        <w:t>format_date</w:t>
-      </w:r>
-      <w:proofErr w:type="spellEnd"/>
-      <w:r>
-        <w:rPr>
-          <w:bCs/>
-        </w:rPr>
-        <w:t>(today()) }}</w:t>
-      </w:r>
-    </w:p>
-    <w:p/>
-    <w:p>
-      <w:pPr>
-        <w:jc w:val="center"/>
-        <w:rPr>
-          <w:u w:val="single"/>
-        </w:rPr>
-      </w:pPr>
-      <w:r>
-        <w:rPr>
-          <w:u w:val="single"/>
-        </w:rPr>
-        <w:t>CERTIFICATE OF SERVICE</w:t>
-      </w:r>
-    </w:p>
-    <w:p>
-      <w:pPr>
-        <w:jc w:val="center"/>
-      </w:pPr>
-    </w:p>
-    <w:p>
-      <w:r>
-        <w:t xml:space="preserve">Pursuant to Mass. R.A.P. 13 (d), I hereby certify under the penalties of perjury, that I have served </w:t>
-      </w:r>
-      <w:r>
-        <w:t xml:space="preserve">or will serve </w:t>
-      </w:r>
-      <w:r>
-        <w:t xml:space="preserve">the attached motion </w:t>
-      </w:r>
-      <w:r>
-        <w:t xml:space="preserve">and supporting materials </w:t>
-      </w:r>
-      <w:r>
-        <w:t>upon the attorney of record for each attorney of record, or if the party has no attorney then I made service directly on the self-represented party by</w:t>
-      </w:r>
-      <w:r>
-        <w:t xml:space="preserve"> {{ </w:t>
-      </w:r>
-      <w:proofErr w:type="spellStart"/>
-      <w:r>
-        <w:t>method_of_service</w:t>
-      </w:r>
-      <w:proofErr w:type="spellEnd"/>
-      <w:r>
-        <w:t xml:space="preserve"> }}. </w:t>
-      </w:r>
-      <w:r>
-        <w:t xml:space="preserve">To the following person(s) at the following physical or email address(es): </w:t>
-      </w:r>
-      <w:r>
-        <w:t xml:space="preserve">{{ </w:t>
-      </w:r>
-      <w:proofErr w:type="spellStart"/>
-      <w:r>
-        <w:t>parties_to_be_served</w:t>
-      </w:r>
-      <w:proofErr w:type="spellEnd"/>
-      <w:r>
-        <w:t xml:space="preserve"> </w:t>
-      </w:r>
-      <w:r>
-        <w:t>}}</w:t>
-      </w:r>
-      <w:r>
-        <w:t>.</w:t>
-      </w:r>
-      <w:r>
-        <w:t xml:space="preserve">  </w:t>
-      </w:r>
-      <w:r>
-        <w:t xml:space="preserve">I </w:t>
-      </w:r>
-      <w:r>
-        <w:t xml:space="preserve">have </w:t>
-      </w:r>
-      <w:r>
-        <w:t>made</w:t>
-      </w:r>
-      <w:r>
-        <w:t xml:space="preserve"> or will make</w:t>
-      </w:r>
-      <w:r>
-        <w:t xml:space="preserve"> service on</w:t>
-      </w:r>
-      <w:r>
-        <w:t xml:space="preserve"> </w:t>
-      </w:r>
-      <w:proofErr w:type="spellStart"/>
-      <w:r>
-        <w:t>service_date</w:t>
-      </w:r>
-      <w:proofErr w:type="spellEnd"/>
       <w:r>
         <w:t>.</w:t>
       </w:r>
@@ -1277,7 +1306,13 @@
       </w:r>
       <w:proofErr w:type="spellEnd"/>
       <w:r>
-        <w:t xml:space="preserve"> }} </w:t>
+        <w:t xml:space="preserve"> }}</w:t>
+      </w:r>
+      <w:r>
+        <w:t>.</w:t>
+      </w:r>
+      <w:r>
+        <w:t xml:space="preserve"> </w:t>
       </w:r>
     </w:p>
     <w:p/>
@@ -1313,7 +1348,19 @@
         <w:rPr>
           <w:bCs/>
         </w:rPr>
-        <w:t xml:space="preserve"> }} </w:t>
+        <w:t xml:space="preserve"> }}</w:t>
+      </w:r>
+      <w:r>
+        <w:rPr>
+          <w:bCs/>
+        </w:rPr>
+        <w:t>.</w:t>
+      </w:r>
+      <w:r>
+        <w:rPr>
+          <w:bCs/>
+        </w:rPr>
+        <w:t xml:space="preserve"> </w:t>
       </w:r>
     </w:p>
     <w:p/>
@@ -1373,7 +1420,19 @@
         <w:rPr>
           <w:bCs/>
         </w:rPr>
-        <w:t xml:space="preserve"> }} </w:t>
+        <w:t xml:space="preserve"> }}</w:t>
+      </w:r>
+      <w:r>
+        <w:rPr>
+          <w:bCs/>
+        </w:rPr>
+        <w:t>.</w:t>
+      </w:r>
+      <w:r>
+        <w:rPr>
+          <w:bCs/>
+        </w:rPr>
+        <w:t xml:space="preserve"> </w:t>
       </w:r>
     </w:p>
     <w:p/>
@@ -1451,7 +1510,19 @@
         <w:rPr>
           <w:bCs/>
         </w:rPr>
-        <w:t xml:space="preserve"> }} </w:t>
+        <w:t xml:space="preserve"> }}</w:t>
+      </w:r>
+      <w:r>
+        <w:rPr>
+          <w:bCs/>
+        </w:rPr>
+        <w:t>.</w:t>
+      </w:r>
+      <w:r>
+        <w:rPr>
+          <w:bCs/>
+        </w:rPr>
+        <w:t xml:space="preserve"> </w:t>
       </w:r>
     </w:p>
     <w:p/>
@@ -1505,7 +1576,19 @@
         <w:rPr>
           <w:bCs/>
         </w:rPr>
-        <w:t xml:space="preserve"> }} </w:t>
+        <w:t xml:space="preserve"> }}</w:t>
+      </w:r>
+      <w:r>
+        <w:rPr>
+          <w:bCs/>
+        </w:rPr>
+        <w:t>.</w:t>
+      </w:r>
+      <w:r>
+        <w:rPr>
+          <w:bCs/>
+        </w:rPr>
+        <w:t xml:space="preserve"> </w:t>
       </w:r>
     </w:p>
     <w:p/>
@@ -1532,6 +1615,9 @@
       <w:r>
         <w:t xml:space="preserve"> }}</w:t>
       </w:r>
+      <w:r>
+        <w:t>.</w:t>
+      </w:r>
     </w:p>
     <w:p/>
     <w:p>
@@ -1555,7 +1641,13 @@
       </w:r>
       <w:proofErr w:type="spellEnd"/>
       <w:r>
-        <w:t xml:space="preserve"> }} </w:t>
+        <w:t xml:space="preserve"> }}</w:t>
+      </w:r>
+      <w:r>
+        <w:t>.</w:t>
+      </w:r>
+      <w:r>
+        <w:t xml:space="preserve"> </w:t>
       </w:r>
     </w:p>
     <w:p/>
@@ -2814,7 +2906,6 @@
   <w:style w:type="character" w:default="1" w:styleId="DefaultParagraphFont">
     <w:name w:val="Default Paragraph Font"/>
     <w:uiPriority w:val="1"/>
-    <w:semiHidden/>
     <w:unhideWhenUsed/>
   </w:style>
   <w:style w:type="table" w:default="1" w:styleId="TableNormal">

</xml_diff>

<commit_message>
commit most recent changes
</commit_message>
<xml_diff>
--- a/docassemble/MotionToStayEviction/data/templates/Motion_To_Stay_Eviction.docx
+++ b/docassemble/MotionToStayEviction/data/templates/Motion_To_Stay_Eviction.docx
@@ -1917,13 +1917,34 @@
         </w:rPr>
         <w:t>record_appendix</w:t>
       </w:r>
-      <w:proofErr w:type="spellEnd"/>
       <w:r>
         <w:rPr>
           <w:sz w:val="20"/>
           <w:szCs w:val="20"/>
         </w:rPr>
-        <w:t xml:space="preserve"> }}</w:t>
+        <w:t>.url_for</w:t>
+      </w:r>
+      <w:proofErr w:type="spellEnd"/>
+      <w:r>
+        <w:rPr>
+          <w:sz w:val="20"/>
+          <w:szCs w:val="20"/>
+        </w:rPr>
+        <w:t>()</w:t>
+      </w:r>
+      <w:r>
+        <w:rPr>
+          <w:sz w:val="20"/>
+          <w:szCs w:val="20"/>
+        </w:rPr>
+        <w:t xml:space="preserve"> </w:t>
+      </w:r>
+      <w:r>
+        <w:rPr>
+          <w:sz w:val="20"/>
+          <w:szCs w:val="20"/>
+        </w:rPr>
+        <w:t>}}</w:t>
       </w:r>
     </w:p>
     <w:p>
@@ -2906,6 +2927,7 @@
   <w:style w:type="character" w:default="1" w:styleId="DefaultParagraphFont">
     <w:name w:val="Default Paragraph Font"/>
     <w:uiPriority w:val="1"/>
+    <w:semiHidden/>
     <w:unhideWhenUsed/>
   </w:style>
   <w:style w:type="table" w:default="1" w:styleId="TableNormal">

</xml_diff>

<commit_message>
Add send to court code
</commit_message>
<xml_diff>
--- a/docassemble/MotionToStayEviction/data/templates/Motion_To_Stay_Eviction.docx
+++ b/docassemble/MotionToStayEviction/data/templates/Motion_To_Stay_Eviction.docx
@@ -1,6 +1,6 @@
 
 <file path=word/document.xml><?xml version="1.0" encoding="utf-8"?>
-<w:document xmlns:wpc="http://schemas.microsoft.com/office/word/2010/wordprocessingCanvas" xmlns:cx="http://schemas.microsoft.com/office/drawing/2014/chartex" xmlns:cx1="http://schemas.microsoft.com/office/drawing/2015/9/8/chartex" xmlns:cx2="http://schemas.microsoft.com/office/drawing/2015/10/21/chartex" xmlns:cx3="http://schemas.microsoft.com/office/drawing/2016/5/9/chartex" xmlns:cx4="http://schemas.microsoft.com/office/drawing/2016/5/10/chartex" xmlns:cx5="http://schemas.microsoft.com/office/drawing/2016/5/11/chartex" xmlns:cx6="http://schemas.microsoft.com/office/drawing/2016/5/12/chartex" xmlns:cx7="http://schemas.microsoft.com/office/drawing/2016/5/13/chartex" xmlns:cx8="http://schemas.microsoft.com/office/drawing/2016/5/14/chartex" xmlns:mc="http://schemas.openxmlformats.org/markup-compatibility/2006" xmlns:aink="http://schemas.microsoft.com/office/drawing/2016/ink" xmlns:am3d="http://schemas.microsoft.com/office/drawing/2017/model3d" xmlns:o="urn:schemas-microsoft-com:office:office" xmlns:r="http://schemas.openxmlformats.org/officeDocument/2006/relationships" xmlns:m="http://schemas.openxmlformats.org/officeDocument/2006/math" xmlns:v="urn:schemas-microsoft-com:vml" xmlns:wp14="http://schemas.microsoft.com/office/word/2010/wordprocessingDrawing" xmlns:wp="http://schemas.openxmlformats.org/drawingml/2006/wordprocessingDrawing" xmlns:w10="urn:schemas-microsoft-com:office:word" xmlns:w="http://schemas.openxmlformats.org/wordprocessingml/2006/main" xmlns:w14="http://schemas.microsoft.com/office/word/2010/wordml" xmlns:w15="http://schemas.microsoft.com/office/word/2012/wordml" xmlns:w16cex="http://schemas.microsoft.com/office/word/2018/wordml/cex" xmlns:w16cid="http://schemas.microsoft.com/office/word/2016/wordml/cid" xmlns:w16="http://schemas.microsoft.com/office/word/2018/wordml" xmlns:w16se="http://schemas.microsoft.com/office/word/2015/wordml/symex" xmlns:wpg="http://schemas.microsoft.com/office/word/2010/wordprocessingGroup" xmlns:wpi="http://schemas.microsoft.com/office/word/2010/wordprocessingInk" xmlns:wne="http://schemas.microsoft.com/office/word/2006/wordml" xmlns:wps="http://schemas.microsoft.com/office/word/2010/wordprocessingShape" mc:Ignorable="w14 w15 w16se w16cid w16 w16cex wp14">
+<w:document xmlns:wpc="http://schemas.microsoft.com/office/word/2010/wordprocessingCanvas" xmlns:cx="http://schemas.microsoft.com/office/drawing/2014/chartex" xmlns:cx1="http://schemas.microsoft.com/office/drawing/2015/9/8/chartex" xmlns:mc="http://schemas.openxmlformats.org/markup-compatibility/2006" xmlns:o="urn:schemas-microsoft-com:office:office" xmlns:r="http://schemas.openxmlformats.org/officeDocument/2006/relationships" xmlns:m="http://schemas.openxmlformats.org/officeDocument/2006/math" xmlns:v="urn:schemas-microsoft-com:vml" xmlns:wp14="http://schemas.microsoft.com/office/word/2010/wordprocessingDrawing" xmlns:wp="http://schemas.openxmlformats.org/drawingml/2006/wordprocessingDrawing" xmlns:w10="urn:schemas-microsoft-com:office:word" xmlns:w="http://schemas.openxmlformats.org/wordprocessingml/2006/main" xmlns:w14="http://schemas.microsoft.com/office/word/2010/wordml" xmlns:w15="http://schemas.microsoft.com/office/word/2012/wordml" xmlns:w16se="http://schemas.microsoft.com/office/word/2015/wordml/symex" xmlns:wpg="http://schemas.microsoft.com/office/word/2010/wordprocessingGroup" xmlns:wpi="http://schemas.microsoft.com/office/word/2010/wordprocessingInk" xmlns:wne="http://schemas.microsoft.com/office/word/2006/wordml" xmlns:wps="http://schemas.microsoft.com/office/word/2010/wordprocessingShape" mc:Ignorable="w14 w15 w16se wp14">
   <w:body>
     <w:p>
       <w:pPr>
@@ -30,11 +30,9 @@
       <w:r>
         <w:t xml:space="preserve">{{ </w:t>
       </w:r>
-      <w:proofErr w:type="spellStart"/>
       <w:r>
         <w:t>housing_court_division</w:t>
       </w:r>
-      <w:proofErr w:type="spellEnd"/>
       <w:r>
         <w:t xml:space="preserve"> }} </w:t>
       </w:r>
@@ -44,11 +42,9 @@
       <w:r>
         <w:t xml:space="preserve"> {{ </w:t>
       </w:r>
-      <w:proofErr w:type="spellStart"/>
       <w:r>
         <w:t>housing_court_docket_number</w:t>
       </w:r>
-      <w:proofErr w:type="spellEnd"/>
       <w:r>
         <w:t xml:space="preserve"> }}</w:t>
       </w:r>
@@ -68,11 +64,9 @@
       <w:r>
         <w:t xml:space="preserve"> {{ </w:t>
       </w:r>
-      <w:proofErr w:type="spellStart"/>
       <w:r>
         <w:t>appeals_court_docket_number</w:t>
       </w:r>
-      <w:proofErr w:type="spellEnd"/>
       <w:r>
         <w:t xml:space="preserve"> }}</w:t>
       </w:r>
@@ -107,13 +101,8 @@
         <w:t>{{</w:t>
       </w:r>
       <w:r>
-        <w:t xml:space="preserve"> </w:t>
-      </w:r>
-      <w:proofErr w:type="spellStart"/>
-      <w:r>
-        <w:t>plaintiff_name</w:t>
-      </w:r>
-      <w:proofErr w:type="spellEnd"/>
+        <w:t xml:space="preserve"> plaintiff_name</w:t>
+      </w:r>
       <w:r>
         <w:t>}}</w:t>
       </w:r>
@@ -159,11 +148,9 @@
       <w:r>
         <w:t xml:space="preserve">{{ </w:t>
       </w:r>
-      <w:proofErr w:type="spellStart"/>
       <w:r>
         <w:t>defendant_name</w:t>
       </w:r>
-      <w:proofErr w:type="spellEnd"/>
       <w:r>
         <w:t xml:space="preserve"> }}</w:t>
       </w:r>
@@ -257,14 +244,12 @@
         </w:rPr>
         <w:t xml:space="preserve">{%p if </w:t>
       </w:r>
-      <w:proofErr w:type="spellStart"/>
       <w:r>
         <w:rPr>
           <w:rFonts w:cs="Times New Roman (Body CS)"/>
         </w:rPr>
         <w:t>forty_eight_hour_notice</w:t>
       </w:r>
-      <w:proofErr w:type="spellEnd"/>
       <w:r>
         <w:rPr>
           <w:rFonts w:cs="Times New Roman (Body CS)"/>
@@ -508,14 +493,12 @@
         </w:rPr>
         <w:t xml:space="preserve"> {{ </w:t>
       </w:r>
-      <w:proofErr w:type="spellStart"/>
       <w:r>
         <w:rPr>
           <w:rFonts w:cs="Times New Roman (Body CS)"/>
         </w:rPr>
         <w:t>housing_court_judgment_date</w:t>
       </w:r>
-      <w:proofErr w:type="spellEnd"/>
       <w:r>
         <w:rPr>
           <w:rFonts w:cs="Times New Roman (Body CS)"/>
@@ -546,14 +529,12 @@
         </w:rPr>
         <w:t xml:space="preserve"> {{ </w:t>
       </w:r>
-      <w:proofErr w:type="spellStart"/>
       <w:r>
         <w:rPr>
           <w:rFonts w:cs="Times New Roman (Body CS)"/>
         </w:rPr>
         <w:t>housing_court_judge</w:t>
       </w:r>
-      <w:proofErr w:type="spellEnd"/>
       <w:r>
         <w:rPr>
           <w:rFonts w:cs="Times New Roman (Body CS)"/>
@@ -586,14 +567,12 @@
         </w:rPr>
         <w:t xml:space="preserve"> {{ </w:t>
       </w:r>
-      <w:proofErr w:type="spellStart"/>
       <w:r>
         <w:rPr>
           <w:rFonts w:cs="Times New Roman (Body CS)"/>
         </w:rPr>
         <w:t>date_notice_of_appeal_filed</w:t>
       </w:r>
-      <w:proofErr w:type="spellEnd"/>
       <w:r>
         <w:rPr>
           <w:rFonts w:cs="Times New Roman (Body CS)"/>
@@ -624,46 +603,65 @@
       <w:r>
         <w:t xml:space="preserve">{{ </w:t>
       </w:r>
-      <w:proofErr w:type="spellStart"/>
-      <w:r>
-        <w:t>date_housing_court_denied_motion_to_stay</w:t>
-      </w:r>
-      <w:proofErr w:type="spellEnd"/>
+      <w:r>
+        <w:t xml:space="preserve">date_housing_court_denied_motion_to_stay </w:t>
+      </w:r>
+      <w:r>
+        <w:t>}}</w:t>
+      </w:r>
+      <w:r>
+        <w:t>,</w:t>
+      </w:r>
       <w:r>
         <w:t xml:space="preserve"> </w:t>
       </w:r>
       <w:r>
-        <w:t>}}</w:t>
-      </w:r>
-      <w:r>
-        <w:t>,</w:t>
+        <w:t>the j</w:t>
+      </w:r>
+      <w:r>
+        <w:t>udge denied my motion.  The judge’s order states:</w:t>
+      </w:r>
+      <w:r>
+        <w:t xml:space="preserve"> {{ </w:t>
+      </w:r>
+      <w:r>
+        <w:t>housing_court_denying_order_text</w:t>
+      </w:r>
+      <w:r>
+        <w:t xml:space="preserve"> }}</w:t>
+      </w:r>
+      <w:r>
+        <w:t>.</w:t>
       </w:r>
       <w:r>
         <w:t xml:space="preserve"> </w:t>
       </w:r>
-      <w:r>
-        <w:t>the j</w:t>
-      </w:r>
-      <w:r>
-        <w:t>udge denied my motion.  The judge’s order states:</w:t>
-      </w:r>
-      <w:r>
-        <w:t xml:space="preserve"> {{ </w:t>
-      </w:r>
-      <w:proofErr w:type="spellStart"/>
-      <w:r>
-        <w:t>housing_court_denying_order_text</w:t>
-      </w:r>
-      <w:proofErr w:type="spellEnd"/>
+    </w:p>
+    <w:p/>
+    <w:p>
+      <w:r>
+        <w:t>(</w:t>
+      </w:r>
+      <w:r>
+        <w:t>4</w:t>
+      </w:r>
+      <w:r>
+        <w:t>) The issues of law that I raise in this motion are:</w:t>
+      </w:r>
+    </w:p>
+    <w:p>
+      <w:r>
+        <w:t xml:space="preserve">{{ </w:t>
+      </w:r>
+      <w:r>
+        <w:t>legal_issues</w:t>
+      </w:r>
       <w:r>
         <w:t xml:space="preserve"> }}</w:t>
       </w:r>
       <w:r>
         <w:t>.</w:t>
       </w:r>
-      <w:r>
-        <w:t xml:space="preserve"> </w:t>
-      </w:r>
     </w:p>
     <w:p/>
     <w:p>
@@ -671,45 +669,16 @@
         <w:t>(</w:t>
       </w:r>
       <w:r>
-        <w:t>4</w:t>
-      </w:r>
-      <w:r>
-        <w:t>) The issues of law that I raise in this motion are:</w:t>
+        <w:t>5</w:t>
+      </w:r>
+      <w:r>
+        <w:t xml:space="preserve">) I am asking for an order from a single justice that: </w:t>
       </w:r>
     </w:p>
     <w:p>
       <w:r>
         <w:t xml:space="preserve">{{ </w:t>
       </w:r>
-      <w:proofErr w:type="spellStart"/>
-      <w:r>
-        <w:t>legal_issues</w:t>
-      </w:r>
-      <w:proofErr w:type="spellEnd"/>
-      <w:r>
-        <w:t xml:space="preserve"> }}</w:t>
-      </w:r>
-      <w:r>
-        <w:t>.</w:t>
-      </w:r>
-    </w:p>
-    <w:p/>
-    <w:p>
-      <w:r>
-        <w:t>(</w:t>
-      </w:r>
-      <w:r>
-        <w:t>5</w:t>
-      </w:r>
-      <w:r>
-        <w:t xml:space="preserve">) I am asking for an order from a single justice that: </w:t>
-      </w:r>
-    </w:p>
-    <w:p>
-      <w:r>
-        <w:t xml:space="preserve">{{ </w:t>
-      </w:r>
-      <w:proofErr w:type="spellStart"/>
       <w:r>
         <w:t>rel</w:t>
       </w:r>
@@ -719,7 +688,6 @@
       <w:r>
         <w:t>f_sought</w:t>
       </w:r>
-      <w:proofErr w:type="spellEnd"/>
       <w:r>
         <w:t xml:space="preserve"> }}</w:t>
       </w:r>
@@ -774,256 +742,197 @@
         <w:rPr>
           <w:bCs/>
         </w:rPr>
+        <w:t>{{ format_date(today()) }}</w:t>
+      </w:r>
+    </w:p>
+    <w:p/>
+    <w:p>
+      <w:pPr>
+        <w:rPr>
+          <w:bCs/>
+        </w:rPr>
+      </w:pPr>
+      <w:r>
+        <w:rPr>
+          <w:bCs/>
+        </w:rPr>
         <w:t xml:space="preserve">{{ </w:t>
       </w:r>
-      <w:proofErr w:type="spellStart"/>
-      <w:r>
-        <w:rPr>
-          <w:bCs/>
-        </w:rPr>
-        <w:t>format_date</w:t>
-      </w:r>
-      <w:proofErr w:type="spellEnd"/>
-      <w:r>
-        <w:rPr>
-          <w:bCs/>
-        </w:rPr>
-        <w:t>(today()) }}</w:t>
+      <w:r>
+        <w:rPr>
+          <w:bCs/>
+        </w:rPr>
+        <w:t>users[0].</w:t>
+      </w:r>
+      <w:r>
+        <w:rPr>
+          <w:bCs/>
+        </w:rPr>
+        <w:t>name</w:t>
+      </w:r>
+      <w:r>
+        <w:rPr>
+          <w:bCs/>
+        </w:rPr>
+        <w:t xml:space="preserve"> }}</w:t>
+      </w:r>
+    </w:p>
+    <w:p>
+      <w:pPr>
+        <w:rPr>
+          <w:bCs/>
+        </w:rPr>
+      </w:pPr>
+      <w:r>
+        <w:rPr>
+          <w:bCs/>
+        </w:rPr>
+        <w:t>{{ users[0].address.block() }}</w:t>
+      </w:r>
+    </w:p>
+    <w:p>
+      <w:pPr>
+        <w:rPr>
+          <w:bCs/>
+        </w:rPr>
+      </w:pPr>
+      <w:r>
+        <w:rPr>
+          <w:bCs/>
+        </w:rPr>
+        <w:t>{{ users[0].phone_numbers() }}</w:t>
+      </w:r>
+    </w:p>
+    <w:p>
+      <w:pPr>
+        <w:rPr>
+          <w:bCs/>
+        </w:rPr>
+      </w:pPr>
+      <w:r>
+        <w:rPr>
+          <w:bCs/>
+        </w:rPr>
+        <w:t xml:space="preserve">{{ </w:t>
+      </w:r>
+      <w:r>
+        <w:rPr>
+          <w:bCs/>
+        </w:rPr>
+        <w:t>showifdef('users[0].email')</w:t>
+      </w:r>
+      <w:r>
+        <w:rPr>
+          <w:bCs/>
+        </w:rPr>
+        <w:t xml:space="preserve"> </w:t>
+      </w:r>
+      <w:r>
+        <w:rPr>
+          <w:bCs/>
+        </w:rPr>
+        <w:t>}}</w:t>
       </w:r>
     </w:p>
     <w:p/>
     <w:p>
       <w:pPr>
-        <w:rPr>
-          <w:bCs/>
-        </w:rPr>
-      </w:pPr>
-      <w:r>
-        <w:rPr>
-          <w:bCs/>
-        </w:rPr>
+        <w:jc w:val="center"/>
+        <w:rPr>
+          <w:u w:val="single"/>
+        </w:rPr>
+      </w:pPr>
+      <w:r>
+        <w:rPr>
+          <w:u w:val="single"/>
+        </w:rPr>
+        <w:t>CERTIFICATE OF SERVICE</w:t>
+      </w:r>
+    </w:p>
+    <w:p>
+      <w:pPr>
+        <w:jc w:val="center"/>
+      </w:pPr>
+    </w:p>
+    <w:p>
+      <w:r>
+        <w:t xml:space="preserve">Pursuant to Mass. R.A.P. 13 (d), I hereby certify under the penalties of perjury, that I have served </w:t>
+      </w:r>
+      <w:r>
+        <w:t xml:space="preserve">or will serve </w:t>
+      </w:r>
+      <w:r>
+        <w:t xml:space="preserve">the attached motion </w:t>
+      </w:r>
+      <w:r>
+        <w:t xml:space="preserve">and supporting materials </w:t>
+      </w:r>
+      <w:r>
+        <w:t>upon the attorney of record for each attorney of record, or if the party has no attorney then I made service directly on the self-represented party by</w:t>
+      </w:r>
+      <w:r>
+        <w:t xml:space="preserve"> {{ </w:t>
+      </w:r>
+      <w:r>
+        <w:t>method_of_service</w:t>
+      </w:r>
+      <w:r>
+        <w:t xml:space="preserve"> }}</w:t>
+      </w:r>
+      <w:r>
+        <w:t xml:space="preserve"> t</w:t>
+      </w:r>
+      <w:r>
+        <w:t xml:space="preserve">o the following person(s) at the following physical or email address(es): </w:t>
+      </w:r>
+      <w:r>
         <w:t xml:space="preserve">{{ </w:t>
       </w:r>
       <w:r>
-        <w:rPr>
-          <w:bCs/>
-        </w:rPr>
-        <w:t>users[0].</w:t>
-      </w:r>
-      <w:r>
-        <w:rPr>
-          <w:bCs/>
-        </w:rPr>
-        <w:t>name</w:t>
-      </w:r>
-      <w:r>
-        <w:rPr>
-          <w:bCs/>
-        </w:rPr>
+        <w:t xml:space="preserve">parties_to_be_served </w:t>
+      </w:r>
+      <w:r>
+        <w:t>}}</w:t>
+      </w:r>
+      <w:r>
+        <w:t>.</w:t>
+      </w:r>
+      <w:r>
+        <w:t xml:space="preserve">  </w:t>
+      </w:r>
+      <w:r>
+        <w:t xml:space="preserve">I </w:t>
+      </w:r>
+      <w:r>
+        <w:t xml:space="preserve">have </w:t>
+      </w:r>
+      <w:r>
+        <w:t>made</w:t>
+      </w:r>
+      <w:r>
+        <w:t xml:space="preserve"> or will make</w:t>
+      </w:r>
+      <w:r>
+        <w:t xml:space="preserve"> service on</w:t>
+      </w:r>
+      <w:r>
+        <w:t xml:space="preserve"> </w:t>
+      </w:r>
+      <w:r>
+        <w:t xml:space="preserve">{{ </w:t>
+      </w:r>
+      <w:r>
+        <w:t>service_date</w:t>
+      </w:r>
+      <w:r>
         <w:t xml:space="preserve"> }}</w:t>
       </w:r>
-    </w:p>
-    <w:p>
-      <w:pPr>
-        <w:rPr>
-          <w:bCs/>
-        </w:rPr>
-      </w:pPr>
-      <w:r>
-        <w:rPr>
-          <w:bCs/>
-        </w:rPr>
-        <w:t>{{ users[0].</w:t>
-      </w:r>
-      <w:proofErr w:type="spellStart"/>
-      <w:r>
-        <w:rPr>
-          <w:bCs/>
-        </w:rPr>
-        <w:t>address.block</w:t>
-      </w:r>
-      <w:proofErr w:type="spellEnd"/>
-      <w:r>
-        <w:rPr>
-          <w:bCs/>
-        </w:rPr>
-        <w:t>() }}</w:t>
-      </w:r>
-    </w:p>
-    <w:p>
-      <w:pPr>
-        <w:rPr>
-          <w:bCs/>
-        </w:rPr>
-      </w:pPr>
-      <w:r>
-        <w:rPr>
-          <w:bCs/>
-        </w:rPr>
-        <w:t>{{ users[0].</w:t>
-      </w:r>
-      <w:proofErr w:type="spellStart"/>
-      <w:r>
-        <w:rPr>
-          <w:bCs/>
-        </w:rPr>
-        <w:t>phone_numbers</w:t>
-      </w:r>
-      <w:proofErr w:type="spellEnd"/>
-      <w:r>
-        <w:rPr>
-          <w:bCs/>
-        </w:rPr>
-        <w:t>() }}</w:t>
-      </w:r>
-    </w:p>
-    <w:p>
-      <w:pPr>
-        <w:rPr>
-          <w:bCs/>
-        </w:rPr>
-      </w:pPr>
-      <w:r>
-        <w:rPr>
-          <w:bCs/>
-        </w:rPr>
-        <w:t xml:space="preserve">{{ </w:t>
-      </w:r>
-      <w:proofErr w:type="spellStart"/>
-      <w:r>
-        <w:rPr>
-          <w:bCs/>
-        </w:rPr>
-        <w:t>showifdef</w:t>
-      </w:r>
-      <w:proofErr w:type="spellEnd"/>
-      <w:r>
-        <w:rPr>
-          <w:bCs/>
-        </w:rPr>
-        <w:t>('users[0].email')</w:t>
-      </w:r>
-      <w:r>
-        <w:rPr>
-          <w:bCs/>
-        </w:rPr>
-        <w:t xml:space="preserve"> </w:t>
-      </w:r>
-      <w:r>
-        <w:rPr>
-          <w:bCs/>
-        </w:rPr>
-        <w:t>}}</w:t>
+      <w:r>
+        <w:t>.</w:t>
       </w:r>
     </w:p>
     <w:p/>
     <w:p>
-      <w:pPr>
-        <w:jc w:val="center"/>
-        <w:rPr>
-          <w:u w:val="single"/>
-        </w:rPr>
-      </w:pPr>
-      <w:r>
-        <w:rPr>
-          <w:u w:val="single"/>
-        </w:rPr>
-        <w:t>CERTIFICATE OF SERVICE</w:t>
-      </w:r>
-    </w:p>
-    <w:p>
-      <w:pPr>
-        <w:jc w:val="center"/>
-      </w:pPr>
-    </w:p>
-    <w:p>
-      <w:r>
-        <w:t xml:space="preserve">Pursuant to Mass. R.A.P. 13 (d), I hereby certify under the penalties of perjury, that I have served </w:t>
-      </w:r>
-      <w:r>
-        <w:t xml:space="preserve">or will serve </w:t>
-      </w:r>
-      <w:r>
-        <w:t xml:space="preserve">the attached motion </w:t>
-      </w:r>
-      <w:r>
-        <w:t xml:space="preserve">and supporting materials </w:t>
-      </w:r>
-      <w:r>
-        <w:t>upon the attorney of record for each attorney of record, or if the party has no attorney then I made service directly on the self-represented party by</w:t>
-      </w:r>
-      <w:r>
-        <w:t xml:space="preserve"> {{ </w:t>
-      </w:r>
-      <w:proofErr w:type="spellStart"/>
-      <w:r>
-        <w:t>method_of_service</w:t>
-      </w:r>
-      <w:proofErr w:type="spellEnd"/>
-      <w:r>
-        <w:t xml:space="preserve"> }}</w:t>
-      </w:r>
-      <w:r>
-        <w:t xml:space="preserve"> t</w:t>
-      </w:r>
-      <w:r>
-        <w:t xml:space="preserve">o the following person(s) at the following physical or email address(es): </w:t>
-      </w:r>
-      <w:r>
-        <w:t xml:space="preserve">{{ </w:t>
-      </w:r>
-      <w:proofErr w:type="spellStart"/>
-      <w:r>
-        <w:t>parties_to_be_served</w:t>
-      </w:r>
-      <w:proofErr w:type="spellEnd"/>
-      <w:r>
-        <w:t xml:space="preserve"> </w:t>
-      </w:r>
-      <w:r>
-        <w:t>}}</w:t>
-      </w:r>
-      <w:r>
-        <w:t>.</w:t>
-      </w:r>
-      <w:r>
-        <w:t xml:space="preserve">  </w:t>
-      </w:r>
-      <w:r>
-        <w:t xml:space="preserve">I </w:t>
-      </w:r>
-      <w:r>
-        <w:t xml:space="preserve">have </w:t>
-      </w:r>
-      <w:r>
-        <w:t>made</w:t>
-      </w:r>
-      <w:r>
-        <w:t xml:space="preserve"> or will make</w:t>
-      </w:r>
-      <w:r>
-        <w:t xml:space="preserve"> service on</w:t>
-      </w:r>
-      <w:r>
-        <w:t xml:space="preserve"> </w:t>
-      </w:r>
-      <w:r>
-        <w:t xml:space="preserve">{{ </w:t>
-      </w:r>
-      <w:proofErr w:type="spellStart"/>
-      <w:r>
-        <w:t>service_date</w:t>
-      </w:r>
-      <w:proofErr w:type="spellEnd"/>
-      <w:r>
-        <w:t xml:space="preserve"> }}</w:t>
-      </w:r>
-      <w:r>
-        <w:t>.</w:t>
-      </w:r>
-    </w:p>
-    <w:p/>
-    <w:p>
       <w:r>
         <w:t xml:space="preserve">Signed under the penalties of perjury, </w:t>
       </w:r>
@@ -1069,21 +978,7 @@
         <w:rPr>
           <w:bCs/>
         </w:rPr>
-        <w:t xml:space="preserve">{{ </w:t>
-      </w:r>
-      <w:proofErr w:type="spellStart"/>
-      <w:r>
-        <w:rPr>
-          <w:bCs/>
-        </w:rPr>
-        <w:t>format_date</w:t>
-      </w:r>
-      <w:proofErr w:type="spellEnd"/>
-      <w:r>
-        <w:rPr>
-          <w:bCs/>
-        </w:rPr>
-        <w:t>(today()) }}</w:t>
+        <w:t>{{ format_date(today()) }}</w:t>
       </w:r>
       <w:r>
         <w:br w:type="page"/>
@@ -1118,19 +1013,15 @@
       <w:r>
         <w:t xml:space="preserve">{{ </w:t>
       </w:r>
-      <w:proofErr w:type="spellStart"/>
       <w:r>
         <w:t>housing_court_division</w:t>
       </w:r>
-      <w:proofErr w:type="spellEnd"/>
       <w:r>
         <w:t xml:space="preserve"> }} HOUSING COURT DOCKET NO. {{ </w:t>
       </w:r>
-      <w:proofErr w:type="spellStart"/>
       <w:r>
         <w:t>housing_court_docket_number</w:t>
       </w:r>
-      <w:proofErr w:type="spellEnd"/>
       <w:r>
         <w:t xml:space="preserve"> }}</w:t>
       </w:r>
@@ -1147,11 +1038,9 @@
       <w:r>
         <w:t xml:space="preserve">APPEALS COURT DOCKET NO. {{ </w:t>
       </w:r>
-      <w:proofErr w:type="spellStart"/>
       <w:r>
         <w:t>appeals_court_docket_number</w:t>
       </w:r>
-      <w:proofErr w:type="spellEnd"/>
       <w:r>
         <w:t xml:space="preserve"> }}</w:t>
       </w:r>
@@ -1183,13 +1072,8 @@
         <w:t>{{</w:t>
       </w:r>
       <w:r>
-        <w:t xml:space="preserve"> </w:t>
-      </w:r>
-      <w:proofErr w:type="spellStart"/>
-      <w:r>
-        <w:t>plaintiff_name</w:t>
-      </w:r>
-      <w:proofErr w:type="spellEnd"/>
+        <w:t xml:space="preserve"> plaintiff_name</w:t>
+      </w:r>
       <w:r>
         <w:t>}}</w:t>
       </w:r>
@@ -1235,11 +1119,9 @@
       <w:r>
         <w:t xml:space="preserve">{{ </w:t>
       </w:r>
-      <w:proofErr w:type="spellStart"/>
       <w:r>
         <w:t>defendant_name</w:t>
       </w:r>
-      <w:proofErr w:type="spellEnd"/>
       <w:r>
         <w:t xml:space="preserve"> }}</w:t>
       </w:r>
@@ -1300,11 +1182,9 @@
       <w:r>
         <w:t xml:space="preserve">{{ </w:t>
       </w:r>
-      <w:proofErr w:type="spellStart"/>
       <w:r>
         <w:t>procedural_history</w:t>
       </w:r>
-      <w:proofErr w:type="spellEnd"/>
       <w:r>
         <w:t xml:space="preserve"> }}</w:t>
       </w:r>
@@ -1334,16 +1214,148 @@
         <w:rPr>
           <w:bCs/>
         </w:rPr>
+        <w:t>{{ statement_of_facts }}</w:t>
+      </w:r>
+      <w:r>
+        <w:rPr>
+          <w:bCs/>
+        </w:rPr>
+        <w:t>.</w:t>
+      </w:r>
+      <w:r>
+        <w:rPr>
+          <w:bCs/>
+        </w:rPr>
+        <w:t xml:space="preserve"> </w:t>
+      </w:r>
+    </w:p>
+    <w:p/>
+    <w:p>
+      <w:r>
+        <w:t>(</w:t>
+      </w:r>
+      <w:r>
+        <w:t>3</w:t>
+      </w:r>
+      <w:r>
+        <w:t xml:space="preserve">) </w:t>
+      </w:r>
+      <w:r>
+        <w:t xml:space="preserve">Likelihood of </w:t>
+      </w:r>
+      <w:r>
+        <w:t>S</w:t>
+      </w:r>
+      <w:r>
+        <w:t xml:space="preserve">uccess on the </w:t>
+      </w:r>
+      <w:r>
+        <w:t>M</w:t>
+      </w:r>
+      <w:r>
+        <w:t xml:space="preserve">erits of </w:t>
+      </w:r>
+      <w:r>
+        <w:t>A</w:t>
+      </w:r>
+      <w:r>
+        <w:t xml:space="preserve">ppeal: </w:t>
+      </w:r>
+    </w:p>
+    <w:p>
+      <w:pPr>
+        <w:rPr>
+          <w:bCs/>
+        </w:rPr>
+      </w:pPr>
+      <w:r>
+        <w:rPr>
+          <w:bCs/>
+        </w:rPr>
+        <w:t>{{ likelihood_of_success }}</w:t>
+      </w:r>
+      <w:r>
+        <w:rPr>
+          <w:bCs/>
+        </w:rPr>
+        <w:t>.</w:t>
+      </w:r>
+      <w:r>
+        <w:rPr>
+          <w:bCs/>
+        </w:rPr>
+        <w:t xml:space="preserve"> </w:t>
+      </w:r>
+    </w:p>
+    <w:p/>
+    <w:p>
+      <w:r>
+        <w:t>(</w:t>
+      </w:r>
+      <w:r>
+        <w:t>4</w:t>
+      </w:r>
+      <w:r>
+        <w:t xml:space="preserve">) </w:t>
+      </w:r>
+      <w:r>
+        <w:t xml:space="preserve">Irreparable </w:t>
+      </w:r>
+      <w:r>
+        <w:t>H</w:t>
+      </w:r>
+      <w:r>
+        <w:t xml:space="preserve">arm </w:t>
+      </w:r>
+      <w:r>
+        <w:t>I</w:t>
+      </w:r>
+      <w:r>
+        <w:t xml:space="preserve">f </w:t>
+      </w:r>
+      <w:r>
+        <w:t>S</w:t>
+      </w:r>
+      <w:r>
+        <w:t xml:space="preserve">tay is </w:t>
+      </w:r>
+      <w:r>
+        <w:t>N</w:t>
+      </w:r>
+      <w:r>
+        <w:t xml:space="preserve">ot </w:t>
+      </w:r>
+      <w:r>
+        <w:t>G</w:t>
+      </w:r>
+      <w:r>
+        <w:t>ranted:</w:t>
+      </w:r>
+    </w:p>
+    <w:p>
+      <w:pPr>
+        <w:rPr>
+          <w:bCs/>
+        </w:rPr>
+      </w:pPr>
+      <w:r>
+        <w:rPr>
+          <w:bCs/>
+        </w:rPr>
         <w:t xml:space="preserve">{{ </w:t>
       </w:r>
-      <w:proofErr w:type="spellStart"/>
-      <w:r>
-        <w:rPr>
-          <w:bCs/>
-        </w:rPr>
-        <w:t>statement_of_facts</w:t>
-      </w:r>
-      <w:proofErr w:type="spellEnd"/>
+      <w:r>
+        <w:rPr>
+          <w:bCs/>
+        </w:rPr>
+        <w:t>defendant_</w:t>
+      </w:r>
+      <w:r>
+        <w:rPr>
+          <w:bCs/>
+        </w:rPr>
+        <w:t>harm</w:t>
+      </w:r>
       <w:r>
         <w:rPr>
           <w:bCs/>
@@ -1369,290 +1381,116 @@
         <w:t>(</w:t>
       </w:r>
       <w:r>
-        <w:t>3</w:t>
+        <w:t>5</w:t>
       </w:r>
       <w:r>
         <w:t xml:space="preserve">) </w:t>
       </w:r>
       <w:r>
-        <w:t xml:space="preserve">Likelihood of </w:t>
-      </w:r>
-      <w:r>
-        <w:t>S</w:t>
-      </w:r>
-      <w:r>
-        <w:t xml:space="preserve">uccess on the </w:t>
-      </w:r>
-      <w:r>
-        <w:t>M</w:t>
-      </w:r>
-      <w:r>
-        <w:t xml:space="preserve">erits of </w:t>
-      </w:r>
-      <w:r>
-        <w:t>A</w:t>
-      </w:r>
-      <w:r>
-        <w:t xml:space="preserve">ppeal: </w:t>
-      </w:r>
-    </w:p>
-    <w:p>
-      <w:pPr>
-        <w:rPr>
-          <w:bCs/>
-        </w:rPr>
-      </w:pPr>
-      <w:r>
-        <w:rPr>
-          <w:bCs/>
-        </w:rPr>
+        <w:t>Harm to the landlord/purchaser if stay is granted:</w:t>
+      </w:r>
+    </w:p>
+    <w:p>
+      <w:pPr>
+        <w:rPr>
+          <w:bCs/>
+        </w:rPr>
+      </w:pPr>
+      <w:r>
+        <w:rPr>
+          <w:bCs/>
+        </w:rPr>
+        <w:t>{{ plaintiff</w:t>
+      </w:r>
+      <w:r>
+        <w:rPr>
+          <w:bCs/>
+        </w:rPr>
+        <w:t>_</w:t>
+      </w:r>
+      <w:r>
+        <w:rPr>
+          <w:bCs/>
+        </w:rPr>
+        <w:t>harm</w:t>
+      </w:r>
+      <w:r>
+        <w:rPr>
+          <w:bCs/>
+        </w:rPr>
+        <w:t xml:space="preserve"> }}</w:t>
+      </w:r>
+      <w:r>
+        <w:rPr>
+          <w:bCs/>
+        </w:rPr>
+        <w:t>.</w:t>
+      </w:r>
+      <w:r>
+        <w:rPr>
+          <w:bCs/>
+        </w:rPr>
+        <w:t xml:space="preserve"> </w:t>
+      </w:r>
+    </w:p>
+    <w:p/>
+    <w:p>
+      <w:r>
+        <w:t>(</w:t>
+      </w:r>
+      <w:r>
+        <w:t>6</w:t>
+      </w:r>
+      <w:r>
+        <w:t xml:space="preserve">) Harm to the public interest: </w:t>
+      </w:r>
+    </w:p>
+    <w:p>
+      <w:r>
         <w:t xml:space="preserve">{{ </w:t>
       </w:r>
-      <w:proofErr w:type="spellStart"/>
-      <w:r>
-        <w:rPr>
-          <w:bCs/>
-        </w:rPr>
-        <w:t>likelihood_of_success</w:t>
-      </w:r>
-      <w:proofErr w:type="spellEnd"/>
-      <w:r>
-        <w:rPr>
-          <w:bCs/>
-        </w:rPr>
+      <w:r>
+        <w:t>public_interest_harm</w:t>
+      </w:r>
+      <w:r>
         <w:t xml:space="preserve"> }}</w:t>
       </w:r>
       <w:r>
-        <w:rPr>
-          <w:bCs/>
-        </w:rPr>
         <w:t>.</w:t>
       </w:r>
-      <w:r>
-        <w:rPr>
-          <w:bCs/>
-        </w:rPr>
+    </w:p>
+    <w:p/>
+    <w:p>
+      <w:r>
+        <w:t>(</w:t>
+      </w:r>
+      <w:r>
+        <w:t>7</w:t>
+      </w:r>
+      <w:r>
+        <w:t>) Conclusion:</w:t>
+      </w:r>
+    </w:p>
+    <w:p>
+      <w:r>
+        <w:t xml:space="preserve">{{ </w:t>
+      </w:r>
+      <w:r>
+        <w:t>argument_summary</w:t>
+      </w:r>
+      <w:r>
+        <w:t xml:space="preserve"> }}</w:t>
+      </w:r>
+      <w:r>
+        <w:t>.</w:t>
+      </w:r>
+      <w:r>
         <w:t xml:space="preserve"> </w:t>
       </w:r>
     </w:p>
     <w:p/>
     <w:p>
       <w:r>
-        <w:t>(</w:t>
-      </w:r>
-      <w:r>
-        <w:t>4</w:t>
-      </w:r>
-      <w:r>
-        <w:t xml:space="preserve">) </w:t>
-      </w:r>
-      <w:r>
-        <w:t xml:space="preserve">Irreparable </w:t>
-      </w:r>
-      <w:r>
-        <w:t>H</w:t>
-      </w:r>
-      <w:r>
-        <w:t xml:space="preserve">arm </w:t>
-      </w:r>
-      <w:r>
-        <w:t>I</w:t>
-      </w:r>
-      <w:r>
-        <w:t xml:space="preserve">f </w:t>
-      </w:r>
-      <w:r>
-        <w:t>S</w:t>
-      </w:r>
-      <w:r>
-        <w:t xml:space="preserve">tay is </w:t>
-      </w:r>
-      <w:r>
-        <w:t>N</w:t>
-      </w:r>
-      <w:r>
-        <w:t xml:space="preserve">ot </w:t>
-      </w:r>
-      <w:r>
-        <w:t>G</w:t>
-      </w:r>
-      <w:r>
-        <w:t>ranted:</w:t>
-      </w:r>
-    </w:p>
-    <w:p>
-      <w:pPr>
-        <w:rPr>
-          <w:bCs/>
-        </w:rPr>
-      </w:pPr>
-      <w:r>
-        <w:rPr>
-          <w:bCs/>
-        </w:rPr>
-        <w:t xml:space="preserve">{{ </w:t>
-      </w:r>
-      <w:proofErr w:type="spellStart"/>
-      <w:r>
-        <w:rPr>
-          <w:bCs/>
-        </w:rPr>
-        <w:t>defendant_</w:t>
-      </w:r>
-      <w:r>
-        <w:rPr>
-          <w:bCs/>
-        </w:rPr>
-        <w:t>harm</w:t>
-      </w:r>
-      <w:proofErr w:type="spellEnd"/>
-      <w:r>
-        <w:rPr>
-          <w:bCs/>
-        </w:rPr>
-        <w:t xml:space="preserve"> }}</w:t>
-      </w:r>
-      <w:r>
-        <w:rPr>
-          <w:bCs/>
-        </w:rPr>
-        <w:t>.</w:t>
-      </w:r>
-      <w:r>
-        <w:rPr>
-          <w:bCs/>
-        </w:rPr>
-        <w:t xml:space="preserve"> </w:t>
-      </w:r>
-    </w:p>
-    <w:p/>
-    <w:p>
-      <w:r>
-        <w:t>(</w:t>
-      </w:r>
-      <w:r>
-        <w:t>5</w:t>
-      </w:r>
-      <w:r>
-        <w:t xml:space="preserve">) </w:t>
-      </w:r>
-      <w:r>
-        <w:t>Harm to the landlord/purchaser if stay is granted:</w:t>
-      </w:r>
-    </w:p>
-    <w:p>
-      <w:pPr>
-        <w:rPr>
-          <w:bCs/>
-        </w:rPr>
-      </w:pPr>
-      <w:r>
-        <w:rPr>
-          <w:bCs/>
-        </w:rPr>
-        <w:t xml:space="preserve">{{ </w:t>
-      </w:r>
-      <w:proofErr w:type="spellStart"/>
-      <w:r>
-        <w:rPr>
-          <w:bCs/>
-        </w:rPr>
-        <w:t>plaintiff</w:t>
-      </w:r>
-      <w:r>
-        <w:rPr>
-          <w:bCs/>
-        </w:rPr>
-        <w:t>_</w:t>
-      </w:r>
-      <w:r>
-        <w:rPr>
-          <w:bCs/>
-        </w:rPr>
-        <w:t>harm</w:t>
-      </w:r>
-      <w:proofErr w:type="spellEnd"/>
-      <w:r>
-        <w:rPr>
-          <w:bCs/>
-        </w:rPr>
-        <w:t xml:space="preserve"> }}</w:t>
-      </w:r>
-      <w:r>
-        <w:rPr>
-          <w:bCs/>
-        </w:rPr>
-        <w:t>.</w:t>
-      </w:r>
-      <w:r>
-        <w:rPr>
-          <w:bCs/>
-        </w:rPr>
-        <w:t xml:space="preserve"> </w:t>
-      </w:r>
-    </w:p>
-    <w:p/>
-    <w:p>
-      <w:r>
-        <w:t>(</w:t>
-      </w:r>
-      <w:r>
-        <w:t>6</w:t>
-      </w:r>
-      <w:r>
-        <w:t xml:space="preserve">) Harm to the public interest: </w:t>
-      </w:r>
-    </w:p>
-    <w:p>
-      <w:r>
-        <w:t xml:space="preserve">{{ </w:t>
-      </w:r>
-      <w:proofErr w:type="spellStart"/>
-      <w:r>
-        <w:t>public_interest_harm</w:t>
-      </w:r>
-      <w:proofErr w:type="spellEnd"/>
-      <w:r>
-        <w:t xml:space="preserve"> }}</w:t>
-      </w:r>
-      <w:r>
-        <w:t>.</w:t>
-      </w:r>
-    </w:p>
-    <w:p/>
-    <w:p>
-      <w:r>
-        <w:t>(</w:t>
-      </w:r>
-      <w:r>
-        <w:t>7</w:t>
-      </w:r>
-      <w:r>
-        <w:t>) Conclusion:</w:t>
-      </w:r>
-    </w:p>
-    <w:p>
-      <w:r>
-        <w:t xml:space="preserve">{{ </w:t>
-      </w:r>
-      <w:proofErr w:type="spellStart"/>
-      <w:r>
-        <w:t>argument_summary</w:t>
-      </w:r>
-      <w:proofErr w:type="spellEnd"/>
-      <w:r>
-        <w:t xml:space="preserve"> }}</w:t>
-      </w:r>
-      <w:r>
-        <w:t>.</w:t>
-      </w:r>
-      <w:r>
-        <w:t xml:space="preserve"> </w:t>
-      </w:r>
-    </w:p>
-    <w:p/>
-    <w:p>
-      <w:r>
         <w:t>{{ user</w:t>
       </w:r>
       <w:r>
@@ -1673,21 +1511,7 @@
         <w:rPr>
           <w:bCs/>
         </w:rPr>
-        <w:t xml:space="preserve">{{ </w:t>
-      </w:r>
-      <w:proofErr w:type="spellStart"/>
-      <w:r>
-        <w:rPr>
-          <w:bCs/>
-        </w:rPr>
-        <w:t>format_date</w:t>
-      </w:r>
-      <w:proofErr w:type="spellEnd"/>
-      <w:r>
-        <w:rPr>
-          <w:bCs/>
-        </w:rPr>
-        <w:t>(today()) }}</w:t>
+        <w:t>{{ format_date(today()) }}</w:t>
       </w:r>
       <w:r>
         <w:br w:type="page"/>
@@ -1718,19 +1542,15 @@
       <w:r>
         <w:t xml:space="preserve">{{ </w:t>
       </w:r>
-      <w:proofErr w:type="spellStart"/>
       <w:r>
         <w:t>housing_court_division</w:t>
       </w:r>
-      <w:proofErr w:type="spellEnd"/>
       <w:r>
         <w:t xml:space="preserve"> }} HOUSING COURT DOCKET NO. {{ </w:t>
       </w:r>
-      <w:proofErr w:type="spellStart"/>
       <w:r>
         <w:t>housing_court_docket_number</w:t>
       </w:r>
-      <w:proofErr w:type="spellEnd"/>
       <w:r>
         <w:t xml:space="preserve"> }}</w:t>
       </w:r>
@@ -1747,11 +1567,9 @@
       <w:r>
         <w:t xml:space="preserve">APPEALS COURT DOCKET NO. {{ </w:t>
       </w:r>
-      <w:proofErr w:type="spellStart"/>
       <w:r>
         <w:t>appeals_court_docket_number</w:t>
       </w:r>
-      <w:proofErr w:type="spellEnd"/>
       <w:r>
         <w:t xml:space="preserve"> }}</w:t>
       </w:r>
@@ -1783,13 +1601,8 @@
         <w:t>{{</w:t>
       </w:r>
       <w:r>
-        <w:t xml:space="preserve"> </w:t>
-      </w:r>
-      <w:proofErr w:type="spellStart"/>
-      <w:r>
-        <w:t>plaintiff_name</w:t>
-      </w:r>
-      <w:proofErr w:type="spellEnd"/>
+        <w:t xml:space="preserve"> plaintiff_name</w:t>
+      </w:r>
       <w:r>
         <w:t>}}</w:t>
       </w:r>
@@ -1835,11 +1648,9 @@
       <w:r>
         <w:t xml:space="preserve">{{ </w:t>
       </w:r>
-      <w:proofErr w:type="spellStart"/>
       <w:r>
         <w:t>defendant_name</w:t>
       </w:r>
-      <w:proofErr w:type="spellEnd"/>
       <w:r>
         <w:t xml:space="preserve"> }}</w:t>
       </w:r>
@@ -1907,45 +1718,80 @@
           <w:sz w:val="20"/>
           <w:szCs w:val="20"/>
         </w:rPr>
-        <w:t xml:space="preserve">{{ </w:t>
-      </w:r>
-      <w:proofErr w:type="spellStart"/>
-      <w:r>
+        <w:t>{%p if record_appendix %}</w:t>
+      </w:r>
+    </w:p>
+    <w:p>
+      <w:pPr>
+        <w:pStyle w:val="ListParagraph"/>
+        <w:numPr>
+          <w:ilvl w:val="0"/>
+          <w:numId w:val="4"/>
+        </w:numPr>
+        <w:spacing w:line="480" w:lineRule="auto"/>
         <w:rPr>
           <w:sz w:val="20"/>
           <w:szCs w:val="20"/>
         </w:rPr>
-        <w:t>record_appendix</w:t>
-      </w:r>
+      </w:pPr>
       <w:r>
         <w:rPr>
           <w:sz w:val="20"/>
           <w:szCs w:val="20"/>
         </w:rPr>
-        <w:t>.url_for</w:t>
-      </w:r>
-      <w:proofErr w:type="spellEnd"/>
+        <w:t xml:space="preserve">{{ </w:t>
+      </w:r>
       <w:r>
         <w:rPr>
           <w:sz w:val="20"/>
           <w:szCs w:val="20"/>
         </w:rPr>
-        <w:t>()</w:t>
+        <w:t>record_appendix</w:t>
       </w:r>
       <w:r>
         <w:rPr>
           <w:sz w:val="20"/>
           <w:szCs w:val="20"/>
         </w:rPr>
-        <w:t xml:space="preserve"> </w:t>
+        <w:t>.url_for()</w:t>
       </w:r>
       <w:r>
         <w:rPr>
           <w:sz w:val="20"/>
           <w:szCs w:val="20"/>
         </w:rPr>
+        <w:t xml:space="preserve"> </w:t>
+      </w:r>
+      <w:r>
+        <w:rPr>
+          <w:sz w:val="20"/>
+          <w:szCs w:val="20"/>
+        </w:rPr>
         <w:t>}}</w:t>
       </w:r>
+    </w:p>
+    <w:p>
+      <w:pPr>
+        <w:pStyle w:val="ListParagraph"/>
+        <w:numPr>
+          <w:ilvl w:val="0"/>
+          <w:numId w:val="4"/>
+        </w:numPr>
+        <w:spacing w:line="480" w:lineRule="auto"/>
+        <w:rPr>
+          <w:sz w:val="20"/>
+          <w:szCs w:val="20"/>
+        </w:rPr>
+      </w:pPr>
+      <w:r>
+        <w:rPr>
+          <w:sz w:val="20"/>
+          <w:szCs w:val="20"/>
+        </w:rPr>
+        <w:t>{%p endif %}</w:t>
+      </w:r>
+      <w:bookmarkStart w:id="0" w:name="_GoBack"/>
+      <w:bookmarkEnd w:id="0"/>
     </w:p>
     <w:p>
       <w:pPr>
@@ -2156,7 +2002,7 @@
 </file>
 
 <file path=word/numbering.xml><?xml version="1.0" encoding="utf-8"?>
-<w:numbering xmlns:wpc="http://schemas.microsoft.com/office/word/2010/wordprocessingCanvas" xmlns:cx="http://schemas.microsoft.com/office/drawing/2014/chartex" xmlns:cx1="http://schemas.microsoft.com/office/drawing/2015/9/8/chartex" xmlns:cx2="http://schemas.microsoft.com/office/drawing/2015/10/21/chartex" xmlns:cx3="http://schemas.microsoft.com/office/drawing/2016/5/9/chartex" xmlns:cx4="http://schemas.microsoft.com/office/drawing/2016/5/10/chartex" xmlns:cx5="http://schemas.microsoft.com/office/drawing/2016/5/11/chartex" xmlns:cx6="http://schemas.microsoft.com/office/drawing/2016/5/12/chartex" xmlns:cx7="http://schemas.microsoft.com/office/drawing/2016/5/13/chartex" xmlns:cx8="http://schemas.microsoft.com/office/drawing/2016/5/14/chartex" xmlns:mc="http://schemas.openxmlformats.org/markup-compatibility/2006" xmlns:aink="http://schemas.microsoft.com/office/drawing/2016/ink" xmlns:am3d="http://schemas.microsoft.com/office/drawing/2017/model3d" xmlns:o="urn:schemas-microsoft-com:office:office" xmlns:r="http://schemas.openxmlformats.org/officeDocument/2006/relationships" xmlns:m="http://schemas.openxmlformats.org/officeDocument/2006/math" xmlns:v="urn:schemas-microsoft-com:vml" xmlns:wp14="http://schemas.microsoft.com/office/word/2010/wordprocessingDrawing" xmlns:wp="http://schemas.openxmlformats.org/drawingml/2006/wordprocessingDrawing" xmlns:w10="urn:schemas-microsoft-com:office:word" xmlns:w="http://schemas.openxmlformats.org/wordprocessingml/2006/main" xmlns:w14="http://schemas.microsoft.com/office/word/2010/wordml" xmlns:w15="http://schemas.microsoft.com/office/word/2012/wordml" xmlns:w16cex="http://schemas.microsoft.com/office/word/2018/wordml/cex" xmlns:w16cid="http://schemas.microsoft.com/office/word/2016/wordml/cid" xmlns:w16="http://schemas.microsoft.com/office/word/2018/wordml" xmlns:w16se="http://schemas.microsoft.com/office/word/2015/wordml/symex" xmlns:wpg="http://schemas.microsoft.com/office/word/2010/wordprocessingGroup" xmlns:wpi="http://schemas.microsoft.com/office/word/2010/wordprocessingInk" xmlns:wne="http://schemas.microsoft.com/office/word/2006/wordml" xmlns:wps="http://schemas.microsoft.com/office/word/2010/wordprocessingShape" mc:Ignorable="w14 w15 w16se w16cid w16 w16cex wp14">
+<w:numbering xmlns:wpc="http://schemas.microsoft.com/office/word/2010/wordprocessingCanvas" xmlns:cx="http://schemas.microsoft.com/office/drawing/2014/chartex" xmlns:cx1="http://schemas.microsoft.com/office/drawing/2015/9/8/chartex" xmlns:mc="http://schemas.openxmlformats.org/markup-compatibility/2006" xmlns:o="urn:schemas-microsoft-com:office:office" xmlns:r="http://schemas.openxmlformats.org/officeDocument/2006/relationships" xmlns:m="http://schemas.openxmlformats.org/officeDocument/2006/math" xmlns:v="urn:schemas-microsoft-com:vml" xmlns:wp14="http://schemas.microsoft.com/office/word/2010/wordprocessingDrawing" xmlns:wp="http://schemas.openxmlformats.org/drawingml/2006/wordprocessingDrawing" xmlns:w10="urn:schemas-microsoft-com:office:word" xmlns:w="http://schemas.openxmlformats.org/wordprocessingml/2006/main" xmlns:w14="http://schemas.microsoft.com/office/word/2010/wordml" xmlns:w15="http://schemas.microsoft.com/office/word/2012/wordml" xmlns:w16se="http://schemas.microsoft.com/office/word/2015/wordml/symex" xmlns:wpg="http://schemas.microsoft.com/office/word/2010/wordprocessingGroup" xmlns:wpi="http://schemas.microsoft.com/office/word/2010/wordprocessingInk" xmlns:wne="http://schemas.microsoft.com/office/word/2006/wordml" xmlns:wps="http://schemas.microsoft.com/office/word/2010/wordprocessingShape" mc:Ignorable="w14 w15 w16se wp14">
   <w:abstractNum w:abstractNumId="0" w15:restartNumberingAfterBreak="0">
     <w:nsid w:val="19975EE2"/>
     <w:multiLevelType w:val="hybridMultilevel"/>
@@ -2529,7 +2375,7 @@
 </file>
 
 <file path=word/styles.xml><?xml version="1.0" encoding="utf-8"?>
-<w:styles xmlns:mc="http://schemas.openxmlformats.org/markup-compatibility/2006" xmlns:r="http://schemas.openxmlformats.org/officeDocument/2006/relationships" xmlns:w="http://schemas.openxmlformats.org/wordprocessingml/2006/main" xmlns:w14="http://schemas.microsoft.com/office/word/2010/wordml" xmlns:w15="http://schemas.microsoft.com/office/word/2012/wordml" xmlns:w16cex="http://schemas.microsoft.com/office/word/2018/wordml/cex" xmlns:w16cid="http://schemas.microsoft.com/office/word/2016/wordml/cid" xmlns:w16="http://schemas.microsoft.com/office/word/2018/wordml" xmlns:w16se="http://schemas.microsoft.com/office/word/2015/wordml/symex" mc:Ignorable="w14 w15 w16se w16cid w16 w16cex">
+<w:styles xmlns:mc="http://schemas.openxmlformats.org/markup-compatibility/2006" xmlns:r="http://schemas.openxmlformats.org/officeDocument/2006/relationships" xmlns:w="http://schemas.openxmlformats.org/wordprocessingml/2006/main" xmlns:w14="http://schemas.microsoft.com/office/word/2010/wordml" xmlns:w15="http://schemas.microsoft.com/office/word/2012/wordml" xmlns:w16se="http://schemas.microsoft.com/office/word/2015/wordml/symex" mc:Ignorable="w14 w15 w16se">
   <w:docDefaults>
     <w:rPrDefault>
       <w:rPr>
@@ -2541,7 +2387,7 @@
     </w:rPrDefault>
     <w:pPrDefault/>
   </w:docDefaults>
-  <w:latentStyles w:defLockedState="0" w:defUIPriority="99" w:defSemiHidden="0" w:defUnhideWhenUsed="0" w:defQFormat="0" w:count="376">
+  <w:latentStyles w:defLockedState="0" w:defUIPriority="99" w:defSemiHidden="0" w:defUnhideWhenUsed="0" w:defQFormat="0" w:count="371">
     <w:lsdException w:name="Normal" w:uiPriority="0" w:qFormat="1"/>
     <w:lsdException w:name="heading 1" w:uiPriority="9" w:qFormat="1"/>
     <w:lsdException w:name="heading 2" w:semiHidden="1" w:uiPriority="9" w:unhideWhenUsed="1" w:qFormat="1"/>
@@ -2913,11 +2759,6 @@
     <w:lsdException w:name="List Table 5 Dark Accent 6" w:uiPriority="50"/>
     <w:lsdException w:name="List Table 6 Colorful Accent 6" w:uiPriority="51"/>
     <w:lsdException w:name="List Table 7 Colorful Accent 6" w:uiPriority="52"/>
-    <w:lsdException w:name="Mention" w:semiHidden="1" w:unhideWhenUsed="1"/>
-    <w:lsdException w:name="Smart Hyperlink" w:semiHidden="1" w:unhideWhenUsed="1"/>
-    <w:lsdException w:name="Hashtag" w:semiHidden="1" w:unhideWhenUsed="1"/>
-    <w:lsdException w:name="Unresolved Mention" w:semiHidden="1" w:unhideWhenUsed="1"/>
-    <w:lsdException w:name="Smart Link" w:semiHidden="1" w:unhideWhenUsed="1"/>
   </w:latentStyles>
   <w:style w:type="paragraph" w:default="1" w:styleId="Normal">
     <w:name w:val="Normal"/>

</xml_diff>

<commit_message>
Error on after signature
</commit_message>
<xml_diff>
--- a/docassemble/MotionToStayEviction/data/templates/Motion_To_Stay_Eviction.docx
+++ b/docassemble/MotionToStayEviction/data/templates/Motion_To_Stay_Eviction.docx
@@ -1,6 +1,6 @@
 
 <file path=word/document.xml><?xml version="1.0" encoding="utf-8"?>
-<w:document xmlns:wpc="http://schemas.microsoft.com/office/word/2010/wordprocessingCanvas" xmlns:cx="http://schemas.microsoft.com/office/drawing/2014/chartex" xmlns:cx1="http://schemas.microsoft.com/office/drawing/2015/9/8/chartex" xmlns:mc="http://schemas.openxmlformats.org/markup-compatibility/2006" xmlns:o="urn:schemas-microsoft-com:office:office" xmlns:r="http://schemas.openxmlformats.org/officeDocument/2006/relationships" xmlns:m="http://schemas.openxmlformats.org/officeDocument/2006/math" xmlns:v="urn:schemas-microsoft-com:vml" xmlns:wp14="http://schemas.microsoft.com/office/word/2010/wordprocessingDrawing" xmlns:wp="http://schemas.openxmlformats.org/drawingml/2006/wordprocessingDrawing" xmlns:w10="urn:schemas-microsoft-com:office:word" xmlns:w="http://schemas.openxmlformats.org/wordprocessingml/2006/main" xmlns:w14="http://schemas.microsoft.com/office/word/2010/wordml" xmlns:w15="http://schemas.microsoft.com/office/word/2012/wordml" xmlns:w16se="http://schemas.microsoft.com/office/word/2015/wordml/symex" xmlns:wpg="http://schemas.microsoft.com/office/word/2010/wordprocessingGroup" xmlns:wpi="http://schemas.microsoft.com/office/word/2010/wordprocessingInk" xmlns:wne="http://schemas.microsoft.com/office/word/2006/wordml" xmlns:wps="http://schemas.microsoft.com/office/word/2010/wordprocessingShape" mc:Ignorable="w14 w15 w16se wp14">
+<w:document xmlns:wpc="http://schemas.microsoft.com/office/word/2010/wordprocessingCanvas" xmlns:cx="http://schemas.microsoft.com/office/drawing/2014/chartex" xmlns:cx1="http://schemas.microsoft.com/office/drawing/2015/9/8/chartex" xmlns:cx2="http://schemas.microsoft.com/office/drawing/2015/10/21/chartex" xmlns:cx3="http://schemas.microsoft.com/office/drawing/2016/5/9/chartex" xmlns:cx4="http://schemas.microsoft.com/office/drawing/2016/5/10/chartex" xmlns:cx5="http://schemas.microsoft.com/office/drawing/2016/5/11/chartex" xmlns:cx6="http://schemas.microsoft.com/office/drawing/2016/5/12/chartex" xmlns:cx7="http://schemas.microsoft.com/office/drawing/2016/5/13/chartex" xmlns:cx8="http://schemas.microsoft.com/office/drawing/2016/5/14/chartex" xmlns:mc="http://schemas.openxmlformats.org/markup-compatibility/2006" xmlns:aink="http://schemas.microsoft.com/office/drawing/2016/ink" xmlns:am3d="http://schemas.microsoft.com/office/drawing/2017/model3d" xmlns:o="urn:schemas-microsoft-com:office:office" xmlns:r="http://schemas.openxmlformats.org/officeDocument/2006/relationships" xmlns:m="http://schemas.openxmlformats.org/officeDocument/2006/math" xmlns:v="urn:schemas-microsoft-com:vml" xmlns:wp14="http://schemas.microsoft.com/office/word/2010/wordprocessingDrawing" xmlns:wp="http://schemas.openxmlformats.org/drawingml/2006/wordprocessingDrawing" xmlns:w10="urn:schemas-microsoft-com:office:word" xmlns:w="http://schemas.openxmlformats.org/wordprocessingml/2006/main" xmlns:w14="http://schemas.microsoft.com/office/word/2010/wordml" xmlns:w15="http://schemas.microsoft.com/office/word/2012/wordml" xmlns:w16cex="http://schemas.microsoft.com/office/word/2018/wordml/cex" xmlns:w16cid="http://schemas.microsoft.com/office/word/2016/wordml/cid" xmlns:w16="http://schemas.microsoft.com/office/word/2018/wordml" xmlns:w16se="http://schemas.microsoft.com/office/word/2015/wordml/symex" xmlns:wpg="http://schemas.microsoft.com/office/word/2010/wordprocessingGroup" xmlns:wpi="http://schemas.microsoft.com/office/word/2010/wordprocessingInk" xmlns:wne="http://schemas.microsoft.com/office/word/2006/wordml" xmlns:wps="http://schemas.microsoft.com/office/word/2010/wordprocessingShape" mc:Ignorable="w14 w15 w16se w16cid w16 w16cex wp14">
   <w:body>
     <w:p>
       <w:pPr>
@@ -30,9 +30,11 @@
       <w:r>
         <w:t xml:space="preserve">{{ </w:t>
       </w:r>
-      <w:r>
-        <w:t>housing_court_division</w:t>
-      </w:r>
+      <w:proofErr w:type="spellStart"/>
+      <w:r>
+        <w:t>housing_court</w:t>
+      </w:r>
+      <w:proofErr w:type="spellEnd"/>
       <w:r>
         <w:t xml:space="preserve"> }} </w:t>
       </w:r>
@@ -42,9 +44,11 @@
       <w:r>
         <w:t xml:space="preserve"> {{ </w:t>
       </w:r>
+      <w:proofErr w:type="spellStart"/>
       <w:r>
         <w:t>housing_court_docket_number</w:t>
       </w:r>
+      <w:proofErr w:type="spellEnd"/>
       <w:r>
         <w:t xml:space="preserve"> }}</w:t>
       </w:r>
@@ -64,9 +68,11 @@
       <w:r>
         <w:t xml:space="preserve"> {{ </w:t>
       </w:r>
+      <w:proofErr w:type="spellStart"/>
       <w:r>
         <w:t>appeals_court_docket_number</w:t>
       </w:r>
+      <w:proofErr w:type="spellEnd"/>
       <w:r>
         <w:t xml:space="preserve"> }}</w:t>
       </w:r>
@@ -101,8 +107,13 @@
         <w:t>{{</w:t>
       </w:r>
       <w:r>
-        <w:t xml:space="preserve"> plaintiff_name</w:t>
-      </w:r>
+        <w:t xml:space="preserve"> </w:t>
+      </w:r>
+      <w:proofErr w:type="spellStart"/>
+      <w:r>
+        <w:t>plaintiff_name</w:t>
+      </w:r>
+      <w:proofErr w:type="spellEnd"/>
       <w:r>
         <w:t>}}</w:t>
       </w:r>
@@ -148,9 +159,11 @@
       <w:r>
         <w:t xml:space="preserve">{{ </w:t>
       </w:r>
+      <w:proofErr w:type="spellStart"/>
       <w:r>
         <w:t>defendant_name</w:t>
       </w:r>
+      <w:proofErr w:type="spellEnd"/>
       <w:r>
         <w:t xml:space="preserve"> }}</w:t>
       </w:r>
@@ -244,12 +257,14 @@
         </w:rPr>
         <w:t xml:space="preserve">{%p if </w:t>
       </w:r>
+      <w:proofErr w:type="spellStart"/>
       <w:r>
         <w:rPr>
           <w:rFonts w:cs="Times New Roman (Body CS)"/>
         </w:rPr>
         <w:t>forty_eight_hour_notice</w:t>
       </w:r>
+      <w:proofErr w:type="spellEnd"/>
       <w:r>
         <w:rPr>
           <w:rFonts w:cs="Times New Roman (Body CS)"/>
@@ -493,12 +508,14 @@
         </w:rPr>
         <w:t xml:space="preserve"> {{ </w:t>
       </w:r>
+      <w:proofErr w:type="spellStart"/>
       <w:r>
         <w:rPr>
           <w:rFonts w:cs="Times New Roman (Body CS)"/>
         </w:rPr>
         <w:t>housing_court_judgment_date</w:t>
       </w:r>
+      <w:proofErr w:type="spellEnd"/>
       <w:r>
         <w:rPr>
           <w:rFonts w:cs="Times New Roman (Body CS)"/>
@@ -529,12 +546,14 @@
         </w:rPr>
         <w:t xml:space="preserve"> {{ </w:t>
       </w:r>
+      <w:proofErr w:type="spellStart"/>
       <w:r>
         <w:rPr>
           <w:rFonts w:cs="Times New Roman (Body CS)"/>
         </w:rPr>
         <w:t>housing_court_judge</w:t>
       </w:r>
+      <w:proofErr w:type="spellEnd"/>
       <w:r>
         <w:rPr>
           <w:rFonts w:cs="Times New Roman (Body CS)"/>
@@ -567,12 +586,14 @@
         </w:rPr>
         <w:t xml:space="preserve"> {{ </w:t>
       </w:r>
+      <w:proofErr w:type="spellStart"/>
       <w:r>
         <w:rPr>
           <w:rFonts w:cs="Times New Roman (Body CS)"/>
         </w:rPr>
         <w:t>date_notice_of_appeal_filed</w:t>
       </w:r>
+      <w:proofErr w:type="spellEnd"/>
       <w:r>
         <w:rPr>
           <w:rFonts w:cs="Times New Roman (Body CS)"/>
@@ -603,8 +624,13 @@
       <w:r>
         <w:t xml:space="preserve">{{ </w:t>
       </w:r>
-      <w:r>
-        <w:t xml:space="preserve">date_housing_court_denied_motion_to_stay </w:t>
+      <w:proofErr w:type="spellStart"/>
+      <w:r>
+        <w:t>date_housing_court_denied_motion_to_stay</w:t>
+      </w:r>
+      <w:proofErr w:type="spellEnd"/>
+      <w:r>
+        <w:t xml:space="preserve"> </w:t>
       </w:r>
       <w:r>
         <w:t>}}</w:t>
@@ -624,9 +650,11 @@
       <w:r>
         <w:t xml:space="preserve"> {{ </w:t>
       </w:r>
+      <w:proofErr w:type="spellStart"/>
       <w:r>
         <w:t>housing_court_denying_order_text</w:t>
       </w:r>
+      <w:proofErr w:type="spellEnd"/>
       <w:r>
         <w:t xml:space="preserve"> }}</w:t>
       </w:r>
@@ -653,9 +681,11 @@
       <w:r>
         <w:t xml:space="preserve">{{ </w:t>
       </w:r>
+      <w:proofErr w:type="spellStart"/>
       <w:r>
         <w:t>legal_issues</w:t>
       </w:r>
+      <w:proofErr w:type="spellEnd"/>
       <w:r>
         <w:t xml:space="preserve"> }}</w:t>
       </w:r>
@@ -679,6 +709,7 @@
       <w:r>
         <w:t xml:space="preserve">{{ </w:t>
       </w:r>
+      <w:proofErr w:type="spellStart"/>
       <w:r>
         <w:t>rel</w:t>
       </w:r>
@@ -688,6 +719,7 @@
       <w:r>
         <w:t>f_sought</w:t>
       </w:r>
+      <w:proofErr w:type="spellEnd"/>
       <w:r>
         <w:t xml:space="preserve"> }}</w:t>
       </w:r>
@@ -742,7 +774,21 @@
         <w:rPr>
           <w:bCs/>
         </w:rPr>
-        <w:t>{{ format_date(today()) }}</w:t>
+        <w:t xml:space="preserve">{{ </w:t>
+      </w:r>
+      <w:proofErr w:type="spellStart"/>
+      <w:r>
+        <w:rPr>
+          <w:bCs/>
+        </w:rPr>
+        <w:t>format_date</w:t>
+      </w:r>
+      <w:proofErr w:type="spellEnd"/>
+      <w:r>
+        <w:rPr>
+          <w:bCs/>
+        </w:rPr>
+        <w:t>(today()) }}</w:t>
       </w:r>
     </w:p>
     <w:p/>
@@ -787,20 +833,48 @@
         <w:rPr>
           <w:bCs/>
         </w:rPr>
-        <w:t>{{ users[0].address.block() }}</w:t>
-      </w:r>
-    </w:p>
-    <w:p>
-      <w:pPr>
-        <w:rPr>
-          <w:bCs/>
-        </w:rPr>
-      </w:pPr>
-      <w:r>
-        <w:rPr>
-          <w:bCs/>
-        </w:rPr>
-        <w:t>{{ users[0].phone_numbers() }}</w:t>
+        <w:t>{{ users[0].</w:t>
+      </w:r>
+      <w:proofErr w:type="spellStart"/>
+      <w:r>
+        <w:rPr>
+          <w:bCs/>
+        </w:rPr>
+        <w:t>address.block</w:t>
+      </w:r>
+      <w:proofErr w:type="spellEnd"/>
+      <w:r>
+        <w:rPr>
+          <w:bCs/>
+        </w:rPr>
+        <w:t>() }}</w:t>
+      </w:r>
+    </w:p>
+    <w:p>
+      <w:pPr>
+        <w:rPr>
+          <w:bCs/>
+        </w:rPr>
+      </w:pPr>
+      <w:r>
+        <w:rPr>
+          <w:bCs/>
+        </w:rPr>
+        <w:t>{{ users[0].</w:t>
+      </w:r>
+      <w:proofErr w:type="spellStart"/>
+      <w:r>
+        <w:rPr>
+          <w:bCs/>
+        </w:rPr>
+        <w:t>phone_numbers</w:t>
+      </w:r>
+      <w:proofErr w:type="spellEnd"/>
+      <w:r>
+        <w:rPr>
+          <w:bCs/>
+        </w:rPr>
+        <w:t>() }}</w:t>
       </w:r>
     </w:p>
     <w:p>
@@ -815,11 +889,19 @@
         </w:rPr>
         <w:t xml:space="preserve">{{ </w:t>
       </w:r>
-      <w:r>
-        <w:rPr>
-          <w:bCs/>
-        </w:rPr>
-        <w:t>showifdef('users[0].email')</w:t>
+      <w:proofErr w:type="spellStart"/>
+      <w:r>
+        <w:rPr>
+          <w:bCs/>
+        </w:rPr>
+        <w:t>showifdef</w:t>
+      </w:r>
+      <w:proofErr w:type="spellEnd"/>
+      <w:r>
+        <w:rPr>
+          <w:bCs/>
+        </w:rPr>
+        <w:t>('users[0].email')</w:t>
       </w:r>
       <w:r>
         <w:rPr>
@@ -873,9 +955,11 @@
       <w:r>
         <w:t xml:space="preserve"> {{ </w:t>
       </w:r>
+      <w:proofErr w:type="spellStart"/>
       <w:r>
         <w:t>method_of_service</w:t>
       </w:r>
+      <w:proofErr w:type="spellEnd"/>
       <w:r>
         <w:t xml:space="preserve"> }}</w:t>
       </w:r>
@@ -888,8 +972,13 @@
       <w:r>
         <w:t xml:space="preserve">{{ </w:t>
       </w:r>
-      <w:r>
-        <w:t xml:space="preserve">parties_to_be_served </w:t>
+      <w:proofErr w:type="spellStart"/>
+      <w:r>
+        <w:t>parties_to_be_served</w:t>
+      </w:r>
+      <w:proofErr w:type="spellEnd"/>
+      <w:r>
+        <w:t xml:space="preserve"> </w:t>
       </w:r>
       <w:r>
         <w:t>}}</w:t>
@@ -921,9 +1010,11 @@
       <w:r>
         <w:t xml:space="preserve">{{ </w:t>
       </w:r>
+      <w:proofErr w:type="spellStart"/>
       <w:r>
         <w:t>service_date</w:t>
       </w:r>
+      <w:proofErr w:type="spellEnd"/>
       <w:r>
         <w:t xml:space="preserve"> }}</w:t>
       </w:r>
@@ -978,7 +1069,21 @@
         <w:rPr>
           <w:bCs/>
         </w:rPr>
-        <w:t>{{ format_date(today()) }}</w:t>
+        <w:t xml:space="preserve">{{ </w:t>
+      </w:r>
+      <w:proofErr w:type="spellStart"/>
+      <w:r>
+        <w:rPr>
+          <w:bCs/>
+        </w:rPr>
+        <w:t>format_date</w:t>
+      </w:r>
+      <w:proofErr w:type="spellEnd"/>
+      <w:r>
+        <w:rPr>
+          <w:bCs/>
+        </w:rPr>
+        <w:t>(today()) }}</w:t>
       </w:r>
       <w:r>
         <w:br w:type="page"/>
@@ -1013,15 +1118,19 @@
       <w:r>
         <w:t xml:space="preserve">{{ </w:t>
       </w:r>
-      <w:r>
-        <w:t>housing_court_division</w:t>
-      </w:r>
+      <w:proofErr w:type="spellStart"/>
+      <w:r>
+        <w:t>housing_court</w:t>
+      </w:r>
+      <w:proofErr w:type="spellEnd"/>
       <w:r>
         <w:t xml:space="preserve"> }} HOUSING COURT DOCKET NO. {{ </w:t>
       </w:r>
+      <w:proofErr w:type="spellStart"/>
       <w:r>
         <w:t>housing_court_docket_number</w:t>
       </w:r>
+      <w:proofErr w:type="spellEnd"/>
       <w:r>
         <w:t xml:space="preserve"> }}</w:t>
       </w:r>
@@ -1038,9 +1147,11 @@
       <w:r>
         <w:t xml:space="preserve">APPEALS COURT DOCKET NO. {{ </w:t>
       </w:r>
+      <w:proofErr w:type="spellStart"/>
       <w:r>
         <w:t>appeals_court_docket_number</w:t>
       </w:r>
+      <w:proofErr w:type="spellEnd"/>
       <w:r>
         <w:t xml:space="preserve"> }}</w:t>
       </w:r>
@@ -1072,8 +1183,13 @@
         <w:t>{{</w:t>
       </w:r>
       <w:r>
-        <w:t xml:space="preserve"> plaintiff_name</w:t>
-      </w:r>
+        <w:t xml:space="preserve"> </w:t>
+      </w:r>
+      <w:proofErr w:type="spellStart"/>
+      <w:r>
+        <w:t>plaintiff_name</w:t>
+      </w:r>
+      <w:proofErr w:type="spellEnd"/>
       <w:r>
         <w:t>}}</w:t>
       </w:r>
@@ -1119,9 +1235,11 @@
       <w:r>
         <w:t xml:space="preserve">{{ </w:t>
       </w:r>
+      <w:proofErr w:type="spellStart"/>
       <w:r>
         <w:t>defendant_name</w:t>
       </w:r>
+      <w:proofErr w:type="spellEnd"/>
       <w:r>
         <w:t xml:space="preserve"> }}</w:t>
       </w:r>
@@ -1182,9 +1300,11 @@
       <w:r>
         <w:t xml:space="preserve">{{ </w:t>
       </w:r>
+      <w:proofErr w:type="spellStart"/>
       <w:r>
         <w:t>procedural_history</w:t>
       </w:r>
+      <w:proofErr w:type="spellEnd"/>
       <w:r>
         <w:t xml:space="preserve"> }}</w:t>
       </w:r>
@@ -1214,7 +1334,21 @@
         <w:rPr>
           <w:bCs/>
         </w:rPr>
-        <w:t>{{ statement_of_facts }}</w:t>
+        <w:t xml:space="preserve">{{ </w:t>
+      </w:r>
+      <w:proofErr w:type="spellStart"/>
+      <w:r>
+        <w:rPr>
+          <w:bCs/>
+        </w:rPr>
+        <w:t>statement_of_facts</w:t>
+      </w:r>
+      <w:proofErr w:type="spellEnd"/>
+      <w:r>
+        <w:rPr>
+          <w:bCs/>
+        </w:rPr>
+        <w:t xml:space="preserve"> }}</w:t>
       </w:r>
       <w:r>
         <w:rPr>
@@ -1272,7 +1406,21 @@
         <w:rPr>
           <w:bCs/>
         </w:rPr>
-        <w:t>{{ likelihood_of_success }}</w:t>
+        <w:t xml:space="preserve">{{ </w:t>
+      </w:r>
+      <w:proofErr w:type="spellStart"/>
+      <w:r>
+        <w:rPr>
+          <w:bCs/>
+        </w:rPr>
+        <w:t>likelihood_of_success</w:t>
+      </w:r>
+      <w:proofErr w:type="spellEnd"/>
+      <w:r>
+        <w:rPr>
+          <w:bCs/>
+        </w:rPr>
+        <w:t xml:space="preserve"> }}</w:t>
       </w:r>
       <w:r>
         <w:rPr>
@@ -1344,6 +1492,7 @@
         </w:rPr>
         <w:t xml:space="preserve">{{ </w:t>
       </w:r>
+      <w:proofErr w:type="spellStart"/>
       <w:r>
         <w:rPr>
           <w:bCs/>
@@ -1356,6 +1505,7 @@
         </w:rPr>
         <w:t>harm</w:t>
       </w:r>
+      <w:proofErr w:type="spellEnd"/>
       <w:r>
         <w:rPr>
           <w:bCs/>
@@ -1400,7 +1550,14 @@
         <w:rPr>
           <w:bCs/>
         </w:rPr>
-        <w:t>{{ plaintiff</w:t>
+        <w:t xml:space="preserve">{{ </w:t>
+      </w:r>
+      <w:proofErr w:type="spellStart"/>
+      <w:r>
+        <w:rPr>
+          <w:bCs/>
+        </w:rPr>
+        <w:t>plaintiff</w:t>
       </w:r>
       <w:r>
         <w:rPr>
@@ -1414,6 +1571,7 @@
         </w:rPr>
         <w:t>harm</w:t>
       </w:r>
+      <w:proofErr w:type="spellEnd"/>
       <w:r>
         <w:rPr>
           <w:bCs/>
@@ -1436,6 +1594,40 @@
     <w:p/>
     <w:p>
       <w:r>
+        <w:rPr>
+          <w:rFonts w:cs="Times New Roman (Body CS)"/>
+        </w:rPr>
+        <w:t>{%</w:t>
+      </w:r>
+      <w:r>
+        <w:rPr>
+          <w:rFonts w:cs="Times New Roman (Body CS)"/>
+        </w:rPr>
+        <w:t>p</w:t>
+      </w:r>
+      <w:r>
+        <w:rPr>
+          <w:rFonts w:cs="Times New Roman (Body CS)"/>
+        </w:rPr>
+        <w:t xml:space="preserve"> if </w:t>
+      </w:r>
+      <w:proofErr w:type="spellStart"/>
+      <w:r>
+        <w:rPr>
+          <w:rFonts w:cs="Times New Roman (Body CS)"/>
+        </w:rPr>
+        <w:t>public_interest_harm_yesno</w:t>
+      </w:r>
+      <w:proofErr w:type="spellEnd"/>
+      <w:r>
+        <w:rPr>
+          <w:rFonts w:cs="Times New Roman (Body CS)"/>
+        </w:rPr>
+        <w:t xml:space="preserve"> %}</w:t>
+      </w:r>
+    </w:p>
+    <w:p>
+      <w:r>
         <w:t>(</w:t>
       </w:r>
       <w:r>
@@ -1444,20 +1636,53 @@
       <w:r>
         <w:t xml:space="preserve">) Harm to the public interest: </w:t>
       </w:r>
-    </w:p>
-    <w:p>
+      <w:r>
+        <w:br/>
+      </w:r>
       <w:r>
         <w:t xml:space="preserve">{{ </w:t>
       </w:r>
+      <w:proofErr w:type="spellStart"/>
       <w:r>
         <w:t>public_interest_harm</w:t>
       </w:r>
+      <w:proofErr w:type="spellEnd"/>
       <w:r>
         <w:t xml:space="preserve"> }}</w:t>
       </w:r>
       <w:r>
         <w:t>.</w:t>
       </w:r>
+      <w:r>
+        <w:br/>
+      </w:r>
+      <w:r>
+        <w:rPr>
+          <w:rFonts w:cs="Times New Roman (Body CS)"/>
+          <w:bCs/>
+          <w:iCs/>
+          <w:lang w:val="en-GB"/>
+        </w:rPr>
+        <w:t>{%</w:t>
+      </w:r>
+      <w:r>
+        <w:rPr>
+          <w:rFonts w:cs="Times New Roman (Body CS)"/>
+          <w:bCs/>
+          <w:iCs/>
+          <w:lang w:val="en-GB"/>
+        </w:rPr>
+        <w:t>p</w:t>
+      </w:r>
+      <w:r>
+        <w:rPr>
+          <w:rFonts w:cs="Times New Roman (Body CS)"/>
+          <w:bCs/>
+          <w:iCs/>
+          <w:lang w:val="en-GB"/>
+        </w:rPr>
+        <w:t xml:space="preserve"> endif %}</w:t>
+      </w:r>
     </w:p>
     <w:p/>
     <w:p>
@@ -1475,9 +1700,11 @@
       <w:r>
         <w:t xml:space="preserve">{{ </w:t>
       </w:r>
+      <w:proofErr w:type="spellStart"/>
       <w:r>
         <w:t>argument_summary</w:t>
       </w:r>
+      <w:proofErr w:type="spellEnd"/>
       <w:r>
         <w:t xml:space="preserve"> }}</w:t>
       </w:r>
@@ -1491,6 +1718,7 @@
     <w:p/>
     <w:p>
       <w:r>
+        <w:lastRenderedPageBreak/>
         <w:t>{{ user</w:t>
       </w:r>
       <w:r>
@@ -1511,7 +1739,21 @@
         <w:rPr>
           <w:bCs/>
         </w:rPr>
-        <w:t>{{ format_date(today()) }}</w:t>
+        <w:t xml:space="preserve">{{ </w:t>
+      </w:r>
+      <w:proofErr w:type="spellStart"/>
+      <w:r>
+        <w:rPr>
+          <w:bCs/>
+        </w:rPr>
+        <w:t>format_date</w:t>
+      </w:r>
+      <w:proofErr w:type="spellEnd"/>
+      <w:r>
+        <w:rPr>
+          <w:bCs/>
+        </w:rPr>
+        <w:t>(today()) }}</w:t>
       </w:r>
       <w:r>
         <w:br w:type="page"/>
@@ -1542,15 +1784,19 @@
       <w:r>
         <w:t xml:space="preserve">{{ </w:t>
       </w:r>
-      <w:r>
-        <w:t>housing_court_division</w:t>
-      </w:r>
+      <w:proofErr w:type="spellStart"/>
+      <w:r>
+        <w:t>housing_court</w:t>
+      </w:r>
+      <w:proofErr w:type="spellEnd"/>
       <w:r>
         <w:t xml:space="preserve"> }} HOUSING COURT DOCKET NO. {{ </w:t>
       </w:r>
+      <w:proofErr w:type="spellStart"/>
       <w:r>
         <w:t>housing_court_docket_number</w:t>
       </w:r>
+      <w:proofErr w:type="spellEnd"/>
       <w:r>
         <w:t xml:space="preserve"> }}</w:t>
       </w:r>
@@ -1567,9 +1813,11 @@
       <w:r>
         <w:t xml:space="preserve">APPEALS COURT DOCKET NO. {{ </w:t>
       </w:r>
+      <w:proofErr w:type="spellStart"/>
       <w:r>
         <w:t>appeals_court_docket_number</w:t>
       </w:r>
+      <w:proofErr w:type="spellEnd"/>
       <w:r>
         <w:t xml:space="preserve"> }}</w:t>
       </w:r>
@@ -1601,8 +1849,13 @@
         <w:t>{{</w:t>
       </w:r>
       <w:r>
-        <w:t xml:space="preserve"> plaintiff_name</w:t>
-      </w:r>
+        <w:t xml:space="preserve"> </w:t>
+      </w:r>
+      <w:proofErr w:type="spellStart"/>
+      <w:r>
+        <w:t>plaintiff_name</w:t>
+      </w:r>
+      <w:proofErr w:type="spellEnd"/>
       <w:r>
         <w:t>}}</w:t>
       </w:r>
@@ -1648,9 +1901,11 @@
       <w:r>
         <w:t xml:space="preserve">{{ </w:t>
       </w:r>
+      <w:proofErr w:type="spellStart"/>
       <w:r>
         <w:t>defendant_name</w:t>
       </w:r>
+      <w:proofErr w:type="spellEnd"/>
       <w:r>
         <w:t xml:space="preserve"> }}</w:t>
       </w:r>
@@ -1718,80 +1973,45 @@
           <w:sz w:val="20"/>
           <w:szCs w:val="20"/>
         </w:rPr>
-        <w:t>{%p if record_appendix %}</w:t>
-      </w:r>
-    </w:p>
-    <w:p>
-      <w:pPr>
-        <w:pStyle w:val="ListParagraph"/>
-        <w:numPr>
-          <w:ilvl w:val="0"/>
-          <w:numId w:val="4"/>
-        </w:numPr>
-        <w:spacing w:line="480" w:lineRule="auto"/>
+        <w:t xml:space="preserve">{{ </w:t>
+      </w:r>
+      <w:proofErr w:type="spellStart"/>
+      <w:r>
         <w:rPr>
           <w:sz w:val="20"/>
           <w:szCs w:val="20"/>
         </w:rPr>
-      </w:pPr>
+        <w:t>record_appendix</w:t>
+      </w:r>
       <w:r>
         <w:rPr>
           <w:sz w:val="20"/>
           <w:szCs w:val="20"/>
         </w:rPr>
-        <w:t xml:space="preserve">{{ </w:t>
-      </w:r>
+        <w:t>.url_for</w:t>
+      </w:r>
+      <w:proofErr w:type="spellEnd"/>
       <w:r>
         <w:rPr>
           <w:sz w:val="20"/>
           <w:szCs w:val="20"/>
         </w:rPr>
-        <w:t>record_appendix</w:t>
+        <w:t>()</w:t>
       </w:r>
       <w:r>
         <w:rPr>
           <w:sz w:val="20"/>
           <w:szCs w:val="20"/>
         </w:rPr>
-        <w:t>.url_for()</w:t>
+        <w:t xml:space="preserve"> </w:t>
       </w:r>
       <w:r>
         <w:rPr>
           <w:sz w:val="20"/>
           <w:szCs w:val="20"/>
         </w:rPr>
-        <w:t xml:space="preserve"> </w:t>
-      </w:r>
-      <w:r>
-        <w:rPr>
-          <w:sz w:val="20"/>
-          <w:szCs w:val="20"/>
-        </w:rPr>
         <w:t>}}</w:t>
       </w:r>
-    </w:p>
-    <w:p>
-      <w:pPr>
-        <w:pStyle w:val="ListParagraph"/>
-        <w:numPr>
-          <w:ilvl w:val="0"/>
-          <w:numId w:val="4"/>
-        </w:numPr>
-        <w:spacing w:line="480" w:lineRule="auto"/>
-        <w:rPr>
-          <w:sz w:val="20"/>
-          <w:szCs w:val="20"/>
-        </w:rPr>
-      </w:pPr>
-      <w:r>
-        <w:rPr>
-          <w:sz w:val="20"/>
-          <w:szCs w:val="20"/>
-        </w:rPr>
-        <w:t>{%p endif %}</w:t>
-      </w:r>
-      <w:bookmarkStart w:id="0" w:name="_GoBack"/>
-      <w:bookmarkEnd w:id="0"/>
     </w:p>
     <w:p>
       <w:pPr>
@@ -2002,7 +2222,7 @@
 </file>
 
 <file path=word/numbering.xml><?xml version="1.0" encoding="utf-8"?>
-<w:numbering xmlns:wpc="http://schemas.microsoft.com/office/word/2010/wordprocessingCanvas" xmlns:cx="http://schemas.microsoft.com/office/drawing/2014/chartex" xmlns:cx1="http://schemas.microsoft.com/office/drawing/2015/9/8/chartex" xmlns:mc="http://schemas.openxmlformats.org/markup-compatibility/2006" xmlns:o="urn:schemas-microsoft-com:office:office" xmlns:r="http://schemas.openxmlformats.org/officeDocument/2006/relationships" xmlns:m="http://schemas.openxmlformats.org/officeDocument/2006/math" xmlns:v="urn:schemas-microsoft-com:vml" xmlns:wp14="http://schemas.microsoft.com/office/word/2010/wordprocessingDrawing" xmlns:wp="http://schemas.openxmlformats.org/drawingml/2006/wordprocessingDrawing" xmlns:w10="urn:schemas-microsoft-com:office:word" xmlns:w="http://schemas.openxmlformats.org/wordprocessingml/2006/main" xmlns:w14="http://schemas.microsoft.com/office/word/2010/wordml" xmlns:w15="http://schemas.microsoft.com/office/word/2012/wordml" xmlns:w16se="http://schemas.microsoft.com/office/word/2015/wordml/symex" xmlns:wpg="http://schemas.microsoft.com/office/word/2010/wordprocessingGroup" xmlns:wpi="http://schemas.microsoft.com/office/word/2010/wordprocessingInk" xmlns:wne="http://schemas.microsoft.com/office/word/2006/wordml" xmlns:wps="http://schemas.microsoft.com/office/word/2010/wordprocessingShape" mc:Ignorable="w14 w15 w16se wp14">
+<w:numbering xmlns:wpc="http://schemas.microsoft.com/office/word/2010/wordprocessingCanvas" xmlns:cx="http://schemas.microsoft.com/office/drawing/2014/chartex" xmlns:cx1="http://schemas.microsoft.com/office/drawing/2015/9/8/chartex" xmlns:cx2="http://schemas.microsoft.com/office/drawing/2015/10/21/chartex" xmlns:cx3="http://schemas.microsoft.com/office/drawing/2016/5/9/chartex" xmlns:cx4="http://schemas.microsoft.com/office/drawing/2016/5/10/chartex" xmlns:cx5="http://schemas.microsoft.com/office/drawing/2016/5/11/chartex" xmlns:cx6="http://schemas.microsoft.com/office/drawing/2016/5/12/chartex" xmlns:cx7="http://schemas.microsoft.com/office/drawing/2016/5/13/chartex" xmlns:cx8="http://schemas.microsoft.com/office/drawing/2016/5/14/chartex" xmlns:mc="http://schemas.openxmlformats.org/markup-compatibility/2006" xmlns:aink="http://schemas.microsoft.com/office/drawing/2016/ink" xmlns:am3d="http://schemas.microsoft.com/office/drawing/2017/model3d" xmlns:o="urn:schemas-microsoft-com:office:office" xmlns:r="http://schemas.openxmlformats.org/officeDocument/2006/relationships" xmlns:m="http://schemas.openxmlformats.org/officeDocument/2006/math" xmlns:v="urn:schemas-microsoft-com:vml" xmlns:wp14="http://schemas.microsoft.com/office/word/2010/wordprocessingDrawing" xmlns:wp="http://schemas.openxmlformats.org/drawingml/2006/wordprocessingDrawing" xmlns:w10="urn:schemas-microsoft-com:office:word" xmlns:w="http://schemas.openxmlformats.org/wordprocessingml/2006/main" xmlns:w14="http://schemas.microsoft.com/office/word/2010/wordml" xmlns:w15="http://schemas.microsoft.com/office/word/2012/wordml" xmlns:w16cex="http://schemas.microsoft.com/office/word/2018/wordml/cex" xmlns:w16cid="http://schemas.microsoft.com/office/word/2016/wordml/cid" xmlns:w16="http://schemas.microsoft.com/office/word/2018/wordml" xmlns:w16se="http://schemas.microsoft.com/office/word/2015/wordml/symex" xmlns:wpg="http://schemas.microsoft.com/office/word/2010/wordprocessingGroup" xmlns:wpi="http://schemas.microsoft.com/office/word/2010/wordprocessingInk" xmlns:wne="http://schemas.microsoft.com/office/word/2006/wordml" xmlns:wps="http://schemas.microsoft.com/office/word/2010/wordprocessingShape" mc:Ignorable="w14 w15 w16se w16cid w16 w16cex wp14">
   <w:abstractNum w:abstractNumId="0" w15:restartNumberingAfterBreak="0">
     <w:nsid w:val="19975EE2"/>
     <w:multiLevelType w:val="hybridMultilevel"/>
@@ -2375,7 +2595,7 @@
 </file>
 
 <file path=word/styles.xml><?xml version="1.0" encoding="utf-8"?>
-<w:styles xmlns:mc="http://schemas.openxmlformats.org/markup-compatibility/2006" xmlns:r="http://schemas.openxmlformats.org/officeDocument/2006/relationships" xmlns:w="http://schemas.openxmlformats.org/wordprocessingml/2006/main" xmlns:w14="http://schemas.microsoft.com/office/word/2010/wordml" xmlns:w15="http://schemas.microsoft.com/office/word/2012/wordml" xmlns:w16se="http://schemas.microsoft.com/office/word/2015/wordml/symex" mc:Ignorable="w14 w15 w16se">
+<w:styles xmlns:mc="http://schemas.openxmlformats.org/markup-compatibility/2006" xmlns:r="http://schemas.openxmlformats.org/officeDocument/2006/relationships" xmlns:w="http://schemas.openxmlformats.org/wordprocessingml/2006/main" xmlns:w14="http://schemas.microsoft.com/office/word/2010/wordml" xmlns:w15="http://schemas.microsoft.com/office/word/2012/wordml" xmlns:w16cex="http://schemas.microsoft.com/office/word/2018/wordml/cex" xmlns:w16cid="http://schemas.microsoft.com/office/word/2016/wordml/cid" xmlns:w16="http://schemas.microsoft.com/office/word/2018/wordml" xmlns:w16se="http://schemas.microsoft.com/office/word/2015/wordml/symex" mc:Ignorable="w14 w15 w16se w16cid w16 w16cex">
   <w:docDefaults>
     <w:rPrDefault>
       <w:rPr>
@@ -2387,7 +2607,7 @@
     </w:rPrDefault>
     <w:pPrDefault/>
   </w:docDefaults>
-  <w:latentStyles w:defLockedState="0" w:defUIPriority="99" w:defSemiHidden="0" w:defUnhideWhenUsed="0" w:defQFormat="0" w:count="371">
+  <w:latentStyles w:defLockedState="0" w:defUIPriority="99" w:defSemiHidden="0" w:defUnhideWhenUsed="0" w:defQFormat="0" w:count="376">
     <w:lsdException w:name="Normal" w:uiPriority="0" w:qFormat="1"/>
     <w:lsdException w:name="heading 1" w:uiPriority="9" w:qFormat="1"/>
     <w:lsdException w:name="heading 2" w:semiHidden="1" w:uiPriority="9" w:unhideWhenUsed="1" w:qFormat="1"/>
@@ -2759,6 +2979,11 @@
     <w:lsdException w:name="List Table 5 Dark Accent 6" w:uiPriority="50"/>
     <w:lsdException w:name="List Table 6 Colorful Accent 6" w:uiPriority="51"/>
     <w:lsdException w:name="List Table 7 Colorful Accent 6" w:uiPriority="52"/>
+    <w:lsdException w:name="Mention" w:semiHidden="1" w:unhideWhenUsed="1"/>
+    <w:lsdException w:name="Smart Hyperlink" w:semiHidden="1" w:unhideWhenUsed="1"/>
+    <w:lsdException w:name="Hashtag" w:semiHidden="1" w:unhideWhenUsed="1"/>
+    <w:lsdException w:name="Unresolved Mention" w:semiHidden="1" w:unhideWhenUsed="1"/>
+    <w:lsdException w:name="Smart Link" w:semiHidden="1" w:unhideWhenUsed="1"/>
   </w:latentStyles>
   <w:style w:type="paragraph" w:default="1" w:styleId="Normal">
     <w:name w:val="Normal"/>

</xml_diff>

<commit_message>
Update legal issues question
</commit_message>
<xml_diff>
--- a/docassemble/MotionToStayEviction/data/templates/Motion_To_Stay_Eviction.docx
+++ b/docassemble/MotionToStayEviction/data/templates/Motion_To_Stay_Eviction.docx
@@ -737,11 +737,42 @@
       <w:r>
         <w:t>.</w:t>
       </w:r>
+      <w:r>
+        <w:br/>
+        <w:t xml:space="preserve">{{ </w:t>
+      </w:r>
+      <w:proofErr w:type="spellStart"/>
+      <w:r>
+        <w:rPr>
+          <w:bCs/>
+        </w:rPr>
+        <w:t>showifdef</w:t>
+      </w:r>
+      <w:proofErr w:type="spellEnd"/>
+      <w:r>
+        <w:rPr>
+          <w:bCs/>
+        </w:rPr>
+        <w:t>(</w:t>
+      </w:r>
+      <w:proofErr w:type="spellStart"/>
+      <w:r>
+        <w:rPr>
+          <w:bCs/>
+        </w:rPr>
+        <w:t>other_legal_issues</w:t>
+      </w:r>
+      <w:proofErr w:type="spellEnd"/>
+      <w:r>
+        <w:rPr>
+          <w:bCs/>
+        </w:rPr>
+        <w:t>) }}</w:t>
+      </w:r>
     </w:p>
     <w:p/>
     <w:p>
       <w:r>
-        <w:lastRenderedPageBreak/>
         <w:t>(</w:t>
       </w:r>
       <w:r>
@@ -2122,7 +2153,6 @@
         </w:rPr>
         <w:t xml:space="preserve"> %}</w:t>
       </w:r>
-      <w:proofErr w:type="spellStart"/>
     </w:p>
     <w:p>
       <w:pPr>
@@ -2156,15 +2186,7 @@
           <w:sz w:val="20"/>
           <w:szCs w:val="20"/>
         </w:rPr>
-        <w:t xml:space="preserve"> f</w:t>
-      </w:r>
-      <w:proofErr w:type="spellEnd"/>
-      <w:r>
-        <w:rPr>
-          <w:sz w:val="20"/>
-          <w:szCs w:val="20"/>
-        </w:rPr>
-        <w:t>or exhibit in exhibits %}</w:t>
+        <w:t xml:space="preserve"> for exhibit in exhibits %}</w:t>
       </w:r>
     </w:p>
     <w:p>

</xml_diff>

<commit_message>
Separate the Notice of Appeal. Add download link on final download screen.
</commit_message>
<xml_diff>
--- a/docassemble/MotionToStayEviction/data/templates/Motion_To_Stay_Eviction.docx
+++ b/docassemble/MotionToStayEviction/data/templates/Motion_To_Stay_Eviction.docx
@@ -1,6 +1,6 @@
 
 <file path=word/document.xml><?xml version="1.0" encoding="utf-8"?>
-<w:document xmlns:wpc="http://schemas.microsoft.com/office/word/2010/wordprocessingCanvas" xmlns:cx="http://schemas.microsoft.com/office/drawing/2014/chartex" xmlns:cx1="http://schemas.microsoft.com/office/drawing/2015/9/8/chartex" xmlns:cx2="http://schemas.microsoft.com/office/drawing/2015/10/21/chartex" xmlns:cx3="http://schemas.microsoft.com/office/drawing/2016/5/9/chartex" xmlns:cx4="http://schemas.microsoft.com/office/drawing/2016/5/10/chartex" xmlns:cx5="http://schemas.microsoft.com/office/drawing/2016/5/11/chartex" xmlns:cx6="http://schemas.microsoft.com/office/drawing/2016/5/12/chartex" xmlns:cx7="http://schemas.microsoft.com/office/drawing/2016/5/13/chartex" xmlns:cx8="http://schemas.microsoft.com/office/drawing/2016/5/14/chartex" xmlns:mc="http://schemas.openxmlformats.org/markup-compatibility/2006" xmlns:aink="http://schemas.microsoft.com/office/drawing/2016/ink" xmlns:am3d="http://schemas.microsoft.com/office/drawing/2017/model3d" xmlns:o="urn:schemas-microsoft-com:office:office" xmlns:r="http://schemas.openxmlformats.org/officeDocument/2006/relationships" xmlns:m="http://schemas.openxmlformats.org/officeDocument/2006/math" xmlns:v="urn:schemas-microsoft-com:vml" xmlns:wp14="http://schemas.microsoft.com/office/word/2010/wordprocessingDrawing" xmlns:wp="http://schemas.openxmlformats.org/drawingml/2006/wordprocessingDrawing" xmlns:w10="urn:schemas-microsoft-com:office:word" xmlns:w="http://schemas.openxmlformats.org/wordprocessingml/2006/main" xmlns:w14="http://schemas.microsoft.com/office/word/2010/wordml" xmlns:w15="http://schemas.microsoft.com/office/word/2012/wordml" xmlns:w16cex="http://schemas.microsoft.com/office/word/2018/wordml/cex" xmlns:w16cid="http://schemas.microsoft.com/office/word/2016/wordml/cid" xmlns:w16="http://schemas.microsoft.com/office/word/2018/wordml" xmlns:w16se="http://schemas.microsoft.com/office/word/2015/wordml/symex" xmlns:wpg="http://schemas.microsoft.com/office/word/2010/wordprocessingGroup" xmlns:wpi="http://schemas.microsoft.com/office/word/2010/wordprocessingInk" xmlns:wne="http://schemas.microsoft.com/office/word/2006/wordml" xmlns:wps="http://schemas.microsoft.com/office/word/2010/wordprocessingShape" mc:Ignorable="w14 w15 w16se w16cid w16 w16cex wp14">
+<w:document xmlns:wpc="http://schemas.microsoft.com/office/word/2010/wordprocessingCanvas" xmlns:cx="http://schemas.microsoft.com/office/drawing/2014/chartex" xmlns:cx1="http://schemas.microsoft.com/office/drawing/2015/9/8/chartex" xmlns:mc="http://schemas.openxmlformats.org/markup-compatibility/2006" xmlns:o="urn:schemas-microsoft-com:office:office" xmlns:r="http://schemas.openxmlformats.org/officeDocument/2006/relationships" xmlns:m="http://schemas.openxmlformats.org/officeDocument/2006/math" xmlns:v="urn:schemas-microsoft-com:vml" xmlns:wp14="http://schemas.microsoft.com/office/word/2010/wordprocessingDrawing" xmlns:wp="http://schemas.openxmlformats.org/drawingml/2006/wordprocessingDrawing" xmlns:w10="urn:schemas-microsoft-com:office:word" xmlns:w="http://schemas.openxmlformats.org/wordprocessingml/2006/main" xmlns:w14="http://schemas.microsoft.com/office/word/2010/wordml" xmlns:w15="http://schemas.microsoft.com/office/word/2012/wordml" xmlns:w16se="http://schemas.microsoft.com/office/word/2015/wordml/symex" xmlns:wpg="http://schemas.microsoft.com/office/word/2010/wordprocessingGroup" xmlns:wpi="http://schemas.microsoft.com/office/word/2010/wordprocessingInk" xmlns:wne="http://schemas.microsoft.com/office/word/2006/wordml" xmlns:wps="http://schemas.microsoft.com/office/word/2010/wordprocessingShape" mc:Ignorable="w14 w15 w16se wp14">
   <w:body>
     <w:p>
       <w:pPr>
@@ -30,11 +30,9 @@
       <w:r>
         <w:t xml:space="preserve">{{ </w:t>
       </w:r>
-      <w:proofErr w:type="spellStart"/>
       <w:r>
         <w:t>housing_court</w:t>
       </w:r>
-      <w:proofErr w:type="spellEnd"/>
       <w:r>
         <w:t xml:space="preserve"> }} </w:t>
       </w:r>
@@ -44,11 +42,9 @@
       <w:r>
         <w:t xml:space="preserve"> {{ </w:t>
       </w:r>
-      <w:proofErr w:type="spellStart"/>
       <w:r>
         <w:t>housing_court_docket_number</w:t>
       </w:r>
-      <w:proofErr w:type="spellEnd"/>
       <w:r>
         <w:t xml:space="preserve"> }}</w:t>
       </w:r>
@@ -69,21 +65,11 @@
         <w:t xml:space="preserve"> </w:t>
       </w:r>
       <w:r>
-        <w:t xml:space="preserve">{% if not </w:t>
-      </w:r>
-      <w:proofErr w:type="spellStart"/>
-      <w:r>
-        <w:t>is_first_document</w:t>
-      </w:r>
-      <w:proofErr w:type="spellEnd"/>
-      <w:r>
-        <w:t xml:space="preserve"> %} {{ </w:t>
-      </w:r>
-      <w:proofErr w:type="spellStart"/>
+        <w:t xml:space="preserve">{% if not is_first_document %} {{ </w:t>
+      </w:r>
       <w:r>
         <w:t>appeals_court_docket_number</w:t>
       </w:r>
-      <w:proofErr w:type="spellEnd"/>
       <w:r>
         <w:t xml:space="preserve"> }} {% endif %}</w:t>
       </w:r>
@@ -118,13 +104,8 @@
         <w:t>{{</w:t>
       </w:r>
       <w:r>
-        <w:t xml:space="preserve"> </w:t>
-      </w:r>
-      <w:proofErr w:type="spellStart"/>
-      <w:r>
-        <w:t>plaintiff_name</w:t>
-      </w:r>
-      <w:proofErr w:type="spellEnd"/>
+        <w:t xml:space="preserve"> plaintiff_name</w:t>
+      </w:r>
       <w:r>
         <w:t>}}</w:t>
       </w:r>
@@ -170,11 +151,9 @@
       <w:r>
         <w:t xml:space="preserve">{{ </w:t>
       </w:r>
-      <w:proofErr w:type="spellStart"/>
       <w:r>
         <w:t>defendant_name</w:t>
       </w:r>
-      <w:proofErr w:type="spellEnd"/>
       <w:r>
         <w:t xml:space="preserve"> }}</w:t>
       </w:r>
@@ -268,14 +247,12 @@
         </w:rPr>
         <w:t xml:space="preserve">{%p if </w:t>
       </w:r>
-      <w:proofErr w:type="spellStart"/>
       <w:r>
         <w:rPr>
           <w:rFonts w:cs="Times New Roman (Body CS)"/>
         </w:rPr>
         <w:t>forty_eight_hour_notice</w:t>
       </w:r>
-      <w:proofErr w:type="spellEnd"/>
       <w:r>
         <w:rPr>
           <w:rFonts w:cs="Times New Roman (Body CS)"/>
@@ -519,14 +496,12 @@
         </w:rPr>
         <w:t xml:space="preserve"> {{ </w:t>
       </w:r>
-      <w:proofErr w:type="spellStart"/>
       <w:r>
         <w:rPr>
           <w:rFonts w:cs="Times New Roman (Body CS)"/>
         </w:rPr>
         <w:t>housing_court_judgment_date</w:t>
       </w:r>
-      <w:proofErr w:type="spellEnd"/>
       <w:r>
         <w:rPr>
           <w:rFonts w:cs="Times New Roman (Body CS)"/>
@@ -557,14 +532,12 @@
         </w:rPr>
         <w:t xml:space="preserve"> {{ </w:t>
       </w:r>
-      <w:proofErr w:type="spellStart"/>
       <w:r>
         <w:rPr>
           <w:rFonts w:cs="Times New Roman (Body CS)"/>
         </w:rPr>
         <w:t>housing_court_judge</w:t>
       </w:r>
-      <w:proofErr w:type="spellEnd"/>
       <w:r>
         <w:rPr>
           <w:rFonts w:cs="Times New Roman (Body CS)"/>
@@ -591,14 +564,12 @@
         </w:rPr>
         <w:t xml:space="preserve">{%p if not </w:t>
       </w:r>
-      <w:proofErr w:type="spellStart"/>
       <w:r>
         <w:rPr>
           <w:rFonts w:cs="Times New Roman (Body CS)"/>
         </w:rPr>
         <w:t>no_notice_of_appeal_filed</w:t>
       </w:r>
-      <w:proofErr w:type="spellEnd"/>
       <w:r>
         <w:rPr>
           <w:rFonts w:cs="Times New Roman (Body CS)"/>
@@ -624,14 +595,12 @@
         </w:rPr>
         <w:t xml:space="preserve"> {{ </w:t>
       </w:r>
-      <w:proofErr w:type="spellStart"/>
       <w:r>
         <w:rPr>
           <w:rFonts w:cs="Times New Roman (Body CS)"/>
         </w:rPr>
         <w:t>date_notice_of_appeal_filed</w:t>
       </w:r>
-      <w:proofErr w:type="spellEnd"/>
       <w:r>
         <w:rPr>
           <w:rFonts w:cs="Times New Roman (Body CS)"/>
@@ -669,105 +638,139 @@
       <w:r>
         <w:t xml:space="preserve">{{ </w:t>
       </w:r>
-      <w:proofErr w:type="spellStart"/>
-      <w:r>
-        <w:t>date_housing_court_denied_motion_to_stay</w:t>
-      </w:r>
-      <w:proofErr w:type="spellEnd"/>
+      <w:r>
+        <w:t xml:space="preserve">date_housing_court_denied_motion_to_stay </w:t>
+      </w:r>
+      <w:r>
+        <w:t>}}</w:t>
+      </w:r>
+      <w:r>
+        <w:t>,</w:t>
+      </w:r>
       <w:r>
         <w:t xml:space="preserve"> </w:t>
       </w:r>
       <w:r>
-        <w:t>}}</w:t>
-      </w:r>
-      <w:r>
-        <w:t>,</w:t>
+        <w:t>the j</w:t>
+      </w:r>
+      <w:r>
+        <w:t>udge denied my motion.  The judge’s order states:</w:t>
+      </w:r>
+      <w:r>
+        <w:t xml:space="preserve"> {{ </w:t>
+      </w:r>
+      <w:r>
+        <w:t>housing_court_denying_order_text</w:t>
+      </w:r>
+      <w:r>
+        <w:t xml:space="preserve"> }}</w:t>
+      </w:r>
+      <w:r>
+        <w:t>.</w:t>
       </w:r>
       <w:r>
         <w:t xml:space="preserve"> </w:t>
       </w:r>
-      <w:r>
-        <w:t>the j</w:t>
-      </w:r>
-      <w:r>
-        <w:t>udge denied my motion.  The judge’s order states:</w:t>
-      </w:r>
-      <w:r>
-        <w:t xml:space="preserve"> {{ </w:t>
-      </w:r>
-      <w:proofErr w:type="spellStart"/>
-      <w:r>
-        <w:t>housing_court_denying_order_text</w:t>
-      </w:r>
-      <w:proofErr w:type="spellEnd"/>
+    </w:p>
+    <w:p/>
+    <w:p>
+      <w:r>
+        <w:t>(</w:t>
+      </w:r>
+      <w:r>
+        <w:t>4</w:t>
+      </w:r>
+      <w:r>
+        <w:t>) The issues of law that I raise in this motion are:</w:t>
+      </w:r>
+    </w:p>
+    <w:p>
+      <w:r>
+        <w:t xml:space="preserve">{{ </w:t>
+      </w:r>
+      <w:r>
+        <w:t>legal_issues</w:t>
+      </w:r>
       <w:r>
         <w:t xml:space="preserve"> }}</w:t>
       </w:r>
       <w:r>
         <w:t>.</w:t>
       </w:r>
-      <w:r>
-        <w:t xml:space="preserve"> </w:t>
-      </w:r>
-    </w:p>
-    <w:p/>
-    <w:p>
-      <w:r>
-        <w:t>(</w:t>
-      </w:r>
-      <w:r>
-        <w:t>4</w:t>
-      </w:r>
-      <w:r>
-        <w:t>) The issues of law that I raise in this motion are:</w:t>
-      </w:r>
-    </w:p>
-    <w:p>
-      <w:r>
-        <w:t xml:space="preserve">{{ </w:t>
-      </w:r>
-      <w:proofErr w:type="spellStart"/>
-      <w:r>
-        <w:t>legal_issues</w:t>
-      </w:r>
-      <w:proofErr w:type="spellEnd"/>
-      <w:r>
-        <w:t xml:space="preserve"> }}</w:t>
-      </w:r>
-      <w:r>
-        <w:t>.</w:t>
+    </w:p>
+    <w:p>
+      <w:pPr>
+        <w:rPr>
+          <w:bCs/>
+        </w:rPr>
+      </w:pPr>
+      <w:r>
+        <w:lastRenderedPageBreak/>
+        <w:t xml:space="preserve">{%p if </w:t>
+      </w:r>
+      <w:r>
+        <w:t>legal_issues["Other"]</w:t>
+      </w:r>
+      <w:r>
+        <w:t xml:space="preserve"> %}</w:t>
       </w:r>
       <w:r>
         <w:br/>
         <w:t xml:space="preserve">{{ </w:t>
       </w:r>
-      <w:proofErr w:type="spellStart"/>
-      <w:r>
-        <w:rPr>
-          <w:bCs/>
-        </w:rPr>
-        <w:t>showifdef</w:t>
-      </w:r>
-      <w:proofErr w:type="spellEnd"/>
-      <w:r>
-        <w:rPr>
-          <w:bCs/>
-        </w:rPr>
+      <w:r>
+        <w:rPr>
+          <w:bCs/>
+        </w:rPr>
+        <w:t>other_legal_issues</w:t>
+      </w:r>
+      <w:r>
+        <w:rPr>
+          <w:bCs/>
+        </w:rPr>
+        <w:t xml:space="preserve"> }}</w:t>
+      </w:r>
+    </w:p>
+    <w:p>
+      <w:bookmarkStart w:id="0" w:name="_GoBack"/>
+      <w:bookmarkEnd w:id="0"/>
+      <w:r>
+        <w:rPr>
+          <w:bCs/>
+        </w:rPr>
+        <w:t>{%p endif %}</w:t>
+      </w:r>
+    </w:p>
+    <w:p/>
+    <w:p>
+      <w:r>
         <w:t>(</w:t>
       </w:r>
-      <w:proofErr w:type="spellStart"/>
-      <w:r>
-        <w:rPr>
-          <w:bCs/>
-        </w:rPr>
-        <w:t>other_legal_issues</w:t>
-      </w:r>
-      <w:proofErr w:type="spellEnd"/>
-      <w:r>
-        <w:rPr>
-          <w:bCs/>
-        </w:rPr>
-        <w:t>) }}</w:t>
+      <w:r>
+        <w:t>5</w:t>
+      </w:r>
+      <w:r>
+        <w:t xml:space="preserve">) I am asking for an order from a single justice that: </w:t>
+      </w:r>
+    </w:p>
+    <w:p>
+      <w:r>
+        <w:t xml:space="preserve">{{ </w:t>
+      </w:r>
+      <w:r>
+        <w:t>rel</w:t>
+      </w:r>
+      <w:r>
+        <w:t>ie</w:t>
+      </w:r>
+      <w:r>
+        <w:t>f_sought</w:t>
+      </w:r>
+      <w:r>
+        <w:t xml:space="preserve"> }}</w:t>
+      </w:r>
+      <w:r>
+        <w:t>.</w:t>
       </w:r>
     </w:p>
     <w:p/>
@@ -776,62 +779,278 @@
         <w:t>(</w:t>
       </w:r>
       <w:r>
-        <w:t>5</w:t>
-      </w:r>
-      <w:r>
-        <w:t xml:space="preserve">) I am asking for an order from a single justice that: </w:t>
-      </w:r>
-    </w:p>
-    <w:p>
-      <w:r>
+        <w:t>6</w:t>
+      </w:r>
+      <w:r>
+        <w:t>)  I have attached a copy of the judgment, my notice of appeal, the Housing Court’s order denying my motion for a stay</w:t>
+      </w:r>
+      <w:r>
+        <w:t>, and the 48-hour notice, if received</w:t>
+      </w:r>
+      <w:r>
+        <w:t>.</w:t>
+      </w:r>
+    </w:p>
+    <w:p/>
+    <w:p>
+      <w:r>
+        <w:t xml:space="preserve">{%p if </w:t>
+      </w:r>
+      <w:r>
+        <w:t>i</w:t>
+      </w:r>
+      <w:r>
+        <w:t xml:space="preserve"> == "final" %}</w:t>
+      </w:r>
+    </w:p>
+    <w:p>
+      <w:r>
+        <w:t>{{ user</w:t>
+      </w:r>
+      <w:r>
+        <w:t>s</w:t>
+      </w:r>
+      <w:r>
+        <w:rPr>
+          <w:bCs/>
+        </w:rPr>
+        <w:t>[0].</w:t>
+      </w:r>
+      <w:r>
+        <w:t>signature }}</w:t>
+      </w:r>
+    </w:p>
+    <w:p>
+      <w:r>
+        <w:t>{%p endif %}</w:t>
+      </w:r>
+    </w:p>
+    <w:p>
+      <w:pPr>
+        <w:rPr>
+          <w:bCs/>
+        </w:rPr>
+      </w:pPr>
+      <w:r>
+        <w:rPr>
+          <w:bCs/>
+        </w:rPr>
+        <w:t>{{ format_date(today()) }}</w:t>
+      </w:r>
+    </w:p>
+    <w:p/>
+    <w:p>
+      <w:pPr>
+        <w:rPr>
+          <w:bCs/>
+        </w:rPr>
+      </w:pPr>
+      <w:r>
+        <w:rPr>
+          <w:bCs/>
+        </w:rPr>
         <w:t xml:space="preserve">{{ </w:t>
       </w:r>
-      <w:proofErr w:type="spellStart"/>
-      <w:r>
-        <w:t>rel</w:t>
-      </w:r>
-      <w:r>
-        <w:t>ie</w:t>
-      </w:r>
-      <w:r>
-        <w:t>f_sought</w:t>
-      </w:r>
-      <w:proofErr w:type="spellEnd"/>
-      <w:r>
+      <w:r>
+        <w:rPr>
+          <w:bCs/>
+        </w:rPr>
+        <w:t>users[0].</w:t>
+      </w:r>
+      <w:r>
+        <w:rPr>
+          <w:bCs/>
+        </w:rPr>
+        <w:t>name</w:t>
+      </w:r>
+      <w:r>
+        <w:rPr>
+          <w:bCs/>
+        </w:rPr>
         <w:t xml:space="preserve"> }}</w:t>
       </w:r>
+    </w:p>
+    <w:p>
+      <w:pPr>
+        <w:rPr>
+          <w:bCs/>
+        </w:rPr>
+      </w:pPr>
+      <w:r>
+        <w:rPr>
+          <w:bCs/>
+        </w:rPr>
+        <w:t>{{ users[0].address.block() }}</w:t>
+      </w:r>
+    </w:p>
+    <w:p>
+      <w:pPr>
+        <w:rPr>
+          <w:bCs/>
+        </w:rPr>
+      </w:pPr>
+      <w:r>
+        <w:rPr>
+          <w:bCs/>
+        </w:rPr>
+        <w:t>{{ users[0].phone_numbers() }}</w:t>
+      </w:r>
+    </w:p>
+    <w:p>
+      <w:pPr>
+        <w:rPr>
+          <w:bCs/>
+        </w:rPr>
+      </w:pPr>
+      <w:r>
+        <w:rPr>
+          <w:bCs/>
+        </w:rPr>
+        <w:t xml:space="preserve">{{ </w:t>
+      </w:r>
+      <w:r>
+        <w:rPr>
+          <w:bCs/>
+        </w:rPr>
+        <w:t>showifdef('users[0].email')</w:t>
+      </w:r>
+      <w:r>
+        <w:rPr>
+          <w:bCs/>
+        </w:rPr>
+        <w:t xml:space="preserve"> </w:t>
+      </w:r>
+      <w:r>
+        <w:rPr>
+          <w:bCs/>
+        </w:rPr>
+        <w:t>}}</w:t>
+      </w:r>
+    </w:p>
+    <w:p/>
+    <w:p>
+      <w:pPr>
+        <w:jc w:val="center"/>
+        <w:rPr>
+          <w:u w:val="single"/>
+        </w:rPr>
+      </w:pPr>
+      <w:r>
+        <w:rPr>
+          <w:u w:val="single"/>
+        </w:rPr>
+        <w:t>CERTIFICATE OF SERVICE</w:t>
+      </w:r>
+    </w:p>
+    <w:p>
+      <w:pPr>
+        <w:jc w:val="center"/>
+      </w:pPr>
+    </w:p>
+    <w:p>
+      <w:r>
+        <w:t xml:space="preserve">Pursuant to Mass. R.A.P. 13 (d), I hereby certify under the penalties of perjury, that I have served </w:t>
+      </w:r>
+      <w:r>
+        <w:t xml:space="preserve">or will serve </w:t>
+      </w:r>
+      <w:r>
+        <w:t xml:space="preserve">the attached motion </w:t>
+      </w:r>
+      <w:r>
+        <w:t xml:space="preserve">and supporting materials </w:t>
+      </w:r>
+      <w:r>
+        <w:t>upon the attorney of record for each attorney of record, or if the party has no attorney then I made service directly on the self-represented party by</w:t>
+      </w:r>
+      <w:r>
+        <w:t xml:space="preserve"> {{ </w:t>
+      </w:r>
+      <w:r>
+        <w:t>method_of_service</w:t>
+      </w:r>
+      <w:r>
+        <w:t xml:space="preserve"> }}</w:t>
+      </w:r>
+      <w:r>
+        <w:t xml:space="preserve"> t</w:t>
+      </w:r>
+      <w:r>
+        <w:t xml:space="preserve">o the following person(s) at the following physical or email address(es): </w:t>
+      </w:r>
+      <w:r>
+        <w:t xml:space="preserve">{{ </w:t>
+      </w:r>
+      <w:r>
+        <w:t xml:space="preserve">parties_to_be_served </w:t>
+      </w:r>
+      <w:r>
+        <w:t>}}</w:t>
+      </w:r>
       <w:r>
         <w:t>.</w:t>
       </w:r>
+      <w:r>
+        <w:t xml:space="preserve">  </w:t>
+      </w:r>
+      <w:r>
+        <w:t xml:space="preserve">I </w:t>
+      </w:r>
+      <w:r>
+        <w:t xml:space="preserve">have </w:t>
+      </w:r>
+      <w:r>
+        <w:t>made</w:t>
+      </w:r>
+      <w:r>
+        <w:t xml:space="preserve"> or will make</w:t>
+      </w:r>
+      <w:r>
+        <w:t xml:space="preserve"> service on</w:t>
+      </w:r>
+      <w:r>
+        <w:t xml:space="preserve"> </w:t>
+      </w:r>
+      <w:r>
+        <w:t xml:space="preserve">{{ </w:t>
+      </w:r>
+      <w:r>
+        <w:t>service_date</w:t>
+      </w:r>
+      <w:r>
+        <w:t xml:space="preserve"> }}</w:t>
+      </w:r>
+      <w:r>
+        <w:t>.</w:t>
+      </w:r>
     </w:p>
     <w:p/>
     <w:p>
       <w:r>
-        <w:t>(</w:t>
-      </w:r>
-      <w:r>
-        <w:t>6</w:t>
-      </w:r>
-      <w:r>
-        <w:t>)  I have attached a copy of the judgment, my notice of appeal, the Housing Court’s order denying my motion for a stay</w:t>
-      </w:r>
-      <w:r>
-        <w:t>, and the 48-hour notice, if received</w:t>
-      </w:r>
-      <w:r>
-        <w:t>.</w:t>
-      </w:r>
-    </w:p>
-    <w:p/>
+        <w:t xml:space="preserve">Signed under the penalties of perjury, </w:t>
+      </w:r>
+    </w:p>
+    <w:p>
+      <w:pPr>
+        <w:rPr>
+          <w:b/>
+        </w:rPr>
+      </w:pPr>
+    </w:p>
+    <w:p>
+      <w:pPr>
+        <w:rPr>
+          <w:b/>
+        </w:rPr>
+      </w:pPr>
+    </w:p>
     <w:p>
       <w:r>
         <w:t xml:space="preserve">{%p if </w:t>
       </w:r>
-      <w:proofErr w:type="spellStart"/>
       <w:r>
         <w:t>i</w:t>
       </w:r>
-      <w:proofErr w:type="spellEnd"/>
       <w:r>
         <w:t xml:space="preserve"> == "final" %}</w:t>
       </w:r>
@@ -868,334 +1087,7 @@
         <w:rPr>
           <w:bCs/>
         </w:rPr>
-        <w:t xml:space="preserve">{{ </w:t>
-      </w:r>
-      <w:proofErr w:type="spellStart"/>
-      <w:r>
-        <w:rPr>
-          <w:bCs/>
-        </w:rPr>
-        <w:t>format_date</w:t>
-      </w:r>
-      <w:proofErr w:type="spellEnd"/>
-      <w:r>
-        <w:rPr>
-          <w:bCs/>
-        </w:rPr>
-        <w:t>(today()) }}</w:t>
-      </w:r>
-    </w:p>
-    <w:p/>
-    <w:p>
-      <w:pPr>
-        <w:rPr>
-          <w:bCs/>
-        </w:rPr>
-      </w:pPr>
-      <w:r>
-        <w:rPr>
-          <w:bCs/>
-        </w:rPr>
-        <w:t xml:space="preserve">{{ </w:t>
-      </w:r>
-      <w:r>
-        <w:rPr>
-          <w:bCs/>
-        </w:rPr>
-        <w:t>users[0].</w:t>
-      </w:r>
-      <w:r>
-        <w:rPr>
-          <w:bCs/>
-        </w:rPr>
-        <w:t>name</w:t>
-      </w:r>
-      <w:r>
-        <w:rPr>
-          <w:bCs/>
-        </w:rPr>
-        <w:t xml:space="preserve"> }}</w:t>
-      </w:r>
-    </w:p>
-    <w:p>
-      <w:pPr>
-        <w:rPr>
-          <w:bCs/>
-        </w:rPr>
-      </w:pPr>
-      <w:r>
-        <w:rPr>
-          <w:bCs/>
-        </w:rPr>
-        <w:t>{{ users[0].</w:t>
-      </w:r>
-      <w:proofErr w:type="spellStart"/>
-      <w:r>
-        <w:rPr>
-          <w:bCs/>
-        </w:rPr>
-        <w:t>address.block</w:t>
-      </w:r>
-      <w:proofErr w:type="spellEnd"/>
-      <w:r>
-        <w:rPr>
-          <w:bCs/>
-        </w:rPr>
-        <w:t>() }}</w:t>
-      </w:r>
-    </w:p>
-    <w:p>
-      <w:pPr>
-        <w:rPr>
-          <w:bCs/>
-        </w:rPr>
-      </w:pPr>
-      <w:r>
-        <w:rPr>
-          <w:bCs/>
-        </w:rPr>
-        <w:t>{{ users[0].</w:t>
-      </w:r>
-      <w:proofErr w:type="spellStart"/>
-      <w:r>
-        <w:rPr>
-          <w:bCs/>
-        </w:rPr>
-        <w:t>phone_numbers</w:t>
-      </w:r>
-      <w:proofErr w:type="spellEnd"/>
-      <w:r>
-        <w:rPr>
-          <w:bCs/>
-        </w:rPr>
-        <w:t>() }}</w:t>
-      </w:r>
-    </w:p>
-    <w:p>
-      <w:pPr>
-        <w:rPr>
-          <w:bCs/>
-        </w:rPr>
-      </w:pPr>
-      <w:r>
-        <w:rPr>
-          <w:bCs/>
-        </w:rPr>
-        <w:t xml:space="preserve">{{ </w:t>
-      </w:r>
-      <w:proofErr w:type="spellStart"/>
-      <w:r>
-        <w:rPr>
-          <w:bCs/>
-        </w:rPr>
-        <w:t>showifdef</w:t>
-      </w:r>
-      <w:proofErr w:type="spellEnd"/>
-      <w:r>
-        <w:rPr>
-          <w:bCs/>
-        </w:rPr>
-        <w:t>('users[0].email')</w:t>
-      </w:r>
-      <w:r>
-        <w:rPr>
-          <w:bCs/>
-        </w:rPr>
-        <w:t xml:space="preserve"> </w:t>
-      </w:r>
-      <w:r>
-        <w:rPr>
-          <w:bCs/>
-        </w:rPr>
-        <w:t>}}</w:t>
-      </w:r>
-    </w:p>
-    <w:p/>
-    <w:p>
-      <w:pPr>
-        <w:jc w:val="center"/>
-        <w:rPr>
-          <w:u w:val="single"/>
-        </w:rPr>
-      </w:pPr>
-      <w:r>
-        <w:rPr>
-          <w:u w:val="single"/>
-        </w:rPr>
-        <w:t>CERTIFICATE OF SERVICE</w:t>
-      </w:r>
-    </w:p>
-    <w:p>
-      <w:pPr>
-        <w:jc w:val="center"/>
-      </w:pPr>
-    </w:p>
-    <w:p>
-      <w:r>
-        <w:t xml:space="preserve">Pursuant to Mass. R.A.P. 13 (d), I hereby certify under the penalties of perjury, that I have served </w:t>
-      </w:r>
-      <w:r>
-        <w:t xml:space="preserve">or will serve </w:t>
-      </w:r>
-      <w:r>
-        <w:t xml:space="preserve">the attached motion </w:t>
-      </w:r>
-      <w:r>
-        <w:t xml:space="preserve">and supporting materials </w:t>
-      </w:r>
-      <w:r>
-        <w:t>upon the attorney of record for each attorney of record, or if the party has no attorney then I made service directly on the self-represented party by</w:t>
-      </w:r>
-      <w:r>
-        <w:t xml:space="preserve"> {{ </w:t>
-      </w:r>
-      <w:proofErr w:type="spellStart"/>
-      <w:r>
-        <w:t>method_of_service</w:t>
-      </w:r>
-      <w:proofErr w:type="spellEnd"/>
-      <w:r>
-        <w:t xml:space="preserve"> }}</w:t>
-      </w:r>
-      <w:r>
-        <w:t xml:space="preserve"> t</w:t>
-      </w:r>
-      <w:r>
-        <w:t xml:space="preserve">o the following person(s) at the following physical or email address(es): </w:t>
-      </w:r>
-      <w:r>
-        <w:t xml:space="preserve">{{ </w:t>
-      </w:r>
-      <w:proofErr w:type="spellStart"/>
-      <w:r>
-        <w:t>parties_to_be_served</w:t>
-      </w:r>
-      <w:proofErr w:type="spellEnd"/>
-      <w:r>
-        <w:t xml:space="preserve"> </w:t>
-      </w:r>
-      <w:r>
-        <w:t>}}</w:t>
-      </w:r>
-      <w:r>
-        <w:t>.</w:t>
-      </w:r>
-      <w:r>
-        <w:t xml:space="preserve">  </w:t>
-      </w:r>
-      <w:r>
-        <w:t xml:space="preserve">I </w:t>
-      </w:r>
-      <w:r>
-        <w:t xml:space="preserve">have </w:t>
-      </w:r>
-      <w:r>
-        <w:t>made</w:t>
-      </w:r>
-      <w:r>
-        <w:t xml:space="preserve"> or will make</w:t>
-      </w:r>
-      <w:r>
-        <w:t xml:space="preserve"> service on</w:t>
-      </w:r>
-      <w:r>
-        <w:t xml:space="preserve"> </w:t>
-      </w:r>
-      <w:r>
-        <w:t xml:space="preserve">{{ </w:t>
-      </w:r>
-      <w:proofErr w:type="spellStart"/>
-      <w:r>
-        <w:t>service_date</w:t>
-      </w:r>
-      <w:proofErr w:type="spellEnd"/>
-      <w:r>
-        <w:t xml:space="preserve"> }}</w:t>
-      </w:r>
-      <w:r>
-        <w:t>.</w:t>
-      </w:r>
-    </w:p>
-    <w:p/>
-    <w:p>
-      <w:r>
-        <w:t xml:space="preserve">Signed under the penalties of perjury, </w:t>
-      </w:r>
-    </w:p>
-    <w:p>
-      <w:pPr>
-        <w:rPr>
-          <w:b/>
-        </w:rPr>
-      </w:pPr>
-    </w:p>
-    <w:p>
-      <w:pPr>
-        <w:rPr>
-          <w:b/>
-        </w:rPr>
-      </w:pPr>
-    </w:p>
-    <w:p>
-      <w:r>
-        <w:t xml:space="preserve">{%p if </w:t>
-      </w:r>
-      <w:proofErr w:type="spellStart"/>
-      <w:r>
-        <w:t>i</w:t>
-      </w:r>
-      <w:proofErr w:type="spellEnd"/>
-      <w:r>
-        <w:t xml:space="preserve"> == "final" %}</w:t>
-      </w:r>
-    </w:p>
-    <w:p>
-      <w:r>
-        <w:t>{{ user</w:t>
-      </w:r>
-      <w:r>
-        <w:t>s</w:t>
-      </w:r>
-      <w:r>
-        <w:rPr>
-          <w:bCs/>
-        </w:rPr>
-        <w:t>[0].</w:t>
-      </w:r>
-      <w:r>
-        <w:t>signature }}</w:t>
-      </w:r>
-    </w:p>
-    <w:p>
-      <w:r>
-        <w:t>{%p endif %}</w:t>
-      </w:r>
-    </w:p>
-    <w:p>
-      <w:pPr>
-        <w:rPr>
-          <w:bCs/>
-        </w:rPr>
-      </w:pPr>
-      <w:r>
-        <w:rPr>
-          <w:bCs/>
-        </w:rPr>
-        <w:t xml:space="preserve">{{ </w:t>
-      </w:r>
-      <w:proofErr w:type="spellStart"/>
-      <w:r>
-        <w:rPr>
-          <w:bCs/>
-        </w:rPr>
-        <w:t>format_date</w:t>
-      </w:r>
-      <w:proofErr w:type="spellEnd"/>
-      <w:r>
-        <w:rPr>
-          <w:bCs/>
-        </w:rPr>
-        <w:t>(today()) }}</w:t>
+        <w:t>{{ format_date(today()) }}</w:t>
       </w:r>
       <w:r>
         <w:br w:type="page"/>
@@ -1230,19 +1122,15 @@
       <w:r>
         <w:t xml:space="preserve">{{ </w:t>
       </w:r>
-      <w:proofErr w:type="spellStart"/>
       <w:r>
         <w:t>housing_court</w:t>
       </w:r>
-      <w:proofErr w:type="spellEnd"/>
       <w:r>
         <w:t xml:space="preserve"> }} HOUSING COURT DOCKET NO. {{ </w:t>
       </w:r>
-      <w:proofErr w:type="spellStart"/>
       <w:r>
         <w:t>housing_court_docket_number</w:t>
       </w:r>
-      <w:proofErr w:type="spellEnd"/>
       <w:r>
         <w:t xml:space="preserve"> }}</w:t>
       </w:r>
@@ -1260,24 +1148,14 @@
         <w:t>APPEALS COURT DOCKET NO.</w:t>
       </w:r>
       <w:r>
-        <w:t xml:space="preserve"> {% if not </w:t>
-      </w:r>
-      <w:proofErr w:type="spellStart"/>
-      <w:r>
-        <w:t>is_first_document</w:t>
-      </w:r>
-      <w:proofErr w:type="spellEnd"/>
-      <w:r>
-        <w:t xml:space="preserve"> %}</w:t>
+        <w:t xml:space="preserve"> {% if not is_first_document %}</w:t>
       </w:r>
       <w:r>
         <w:t xml:space="preserve"> {{ </w:t>
       </w:r>
-      <w:proofErr w:type="spellStart"/>
       <w:r>
         <w:t>appeals_court_docket_number</w:t>
       </w:r>
-      <w:proofErr w:type="spellEnd"/>
       <w:r>
         <w:t xml:space="preserve"> }}</w:t>
       </w:r>
@@ -1312,13 +1190,8 @@
         <w:t>{{</w:t>
       </w:r>
       <w:r>
-        <w:t xml:space="preserve"> </w:t>
-      </w:r>
-      <w:proofErr w:type="spellStart"/>
-      <w:r>
-        <w:t>plaintiff_name</w:t>
-      </w:r>
-      <w:proofErr w:type="spellEnd"/>
+        <w:t xml:space="preserve"> plaintiff_name</w:t>
+      </w:r>
       <w:r>
         <w:t>}}</w:t>
       </w:r>
@@ -1364,11 +1237,9 @@
       <w:r>
         <w:t xml:space="preserve">{{ </w:t>
       </w:r>
-      <w:proofErr w:type="spellStart"/>
       <w:r>
         <w:t>defendant_name</w:t>
       </w:r>
-      <w:proofErr w:type="spellEnd"/>
       <w:r>
         <w:t xml:space="preserve"> }}</w:t>
       </w:r>
@@ -1433,11 +1304,9 @@
       <w:r>
         <w:t xml:space="preserve">{{ </w:t>
       </w:r>
-      <w:proofErr w:type="spellStart"/>
       <w:r>
         <w:t>procedural_history</w:t>
       </w:r>
-      <w:proofErr w:type="spellEnd"/>
       <w:r>
         <w:t xml:space="preserve"> }}</w:t>
       </w:r>
@@ -1474,21 +1343,7 @@
         <w:rPr>
           <w:bCs/>
         </w:rPr>
-        <w:t xml:space="preserve">{{ </w:t>
-      </w:r>
-      <w:proofErr w:type="spellStart"/>
-      <w:r>
-        <w:rPr>
-          <w:bCs/>
-        </w:rPr>
-        <w:t>statement_of_facts</w:t>
-      </w:r>
-      <w:proofErr w:type="spellEnd"/>
-      <w:r>
-        <w:rPr>
-          <w:bCs/>
-        </w:rPr>
-        <w:t xml:space="preserve"> }}</w:t>
+        <w:t>{{ statement_of_facts }}</w:t>
       </w:r>
       <w:r>
         <w:rPr>
@@ -1544,21 +1399,7 @@
         <w:rPr>
           <w:bCs/>
         </w:rPr>
-        <w:t xml:space="preserve">{{ </w:t>
-      </w:r>
-      <w:proofErr w:type="spellStart"/>
-      <w:r>
-        <w:rPr>
-          <w:bCs/>
-        </w:rPr>
-        <w:t>likelihood_of_success</w:t>
-      </w:r>
-      <w:proofErr w:type="spellEnd"/>
-      <w:r>
-        <w:rPr>
-          <w:bCs/>
-        </w:rPr>
-        <w:t xml:space="preserve"> }}</w:t>
+        <w:t>{{ likelihood_of_success }}</w:t>
       </w:r>
       <w:r>
         <w:rPr>
@@ -1628,7 +1469,6 @@
         </w:rPr>
         <w:t xml:space="preserve">{{ </w:t>
       </w:r>
-      <w:proofErr w:type="spellStart"/>
       <w:r>
         <w:rPr>
           <w:bCs/>
@@ -1641,7 +1481,6 @@
         </w:rPr>
         <w:t>harm</w:t>
       </w:r>
-      <w:proofErr w:type="spellEnd"/>
       <w:r>
         <w:rPr>
           <w:bCs/>
@@ -1684,14 +1523,7 @@
         <w:rPr>
           <w:bCs/>
         </w:rPr>
-        <w:t xml:space="preserve">{{ </w:t>
-      </w:r>
-      <w:proofErr w:type="spellStart"/>
-      <w:r>
-        <w:rPr>
-          <w:bCs/>
-        </w:rPr>
-        <w:t>plaintiff</w:t>
+        <w:t>{{ plaintiff</w:t>
       </w:r>
       <w:r>
         <w:rPr>
@@ -1705,7 +1537,6 @@
         </w:rPr>
         <w:t>harm</w:t>
       </w:r>
-      <w:proofErr w:type="spellEnd"/>
       <w:r>
         <w:rPr>
           <w:bCs/>
@@ -1743,30 +1574,14 @@
         <w:rPr>
           <w:rFonts w:cs="Times New Roman (Body CS)"/>
         </w:rPr>
-        <w:t xml:space="preserve">{% if </w:t>
-      </w:r>
-      <w:proofErr w:type="spellStart"/>
-      <w:r>
-        <w:rPr>
-          <w:rFonts w:cs="Times New Roman (Body CS)"/>
-        </w:rPr>
-        <w:t>public_interest_harm_yesno</w:t>
-      </w:r>
-      <w:proofErr w:type="spellEnd"/>
-      <w:r>
-        <w:rPr>
-          <w:rFonts w:cs="Times New Roman (Body CS)"/>
-        </w:rPr>
-        <w:t xml:space="preserve"> %}</w:t>
+        <w:t>{% if public_interest_harm_yesno %}</w:t>
       </w:r>
       <w:r>
         <w:t xml:space="preserve">{{ </w:t>
       </w:r>
-      <w:proofErr w:type="spellStart"/>
       <w:r>
         <w:t>public_interest_harm</w:t>
       </w:r>
-      <w:proofErr w:type="spellEnd"/>
       <w:r>
         <w:t xml:space="preserve"> </w:t>
       </w:r>
@@ -1833,11 +1648,9 @@
       <w:r>
         <w:t xml:space="preserve">{{ </w:t>
       </w:r>
-      <w:proofErr w:type="spellStart"/>
       <w:r>
         <w:t>argument_summary</w:t>
       </w:r>
-      <w:proofErr w:type="spellEnd"/>
       <w:r>
         <w:t xml:space="preserve"> }}</w:t>
       </w:r>
@@ -1853,11 +1666,9 @@
       <w:r>
         <w:t xml:space="preserve">{%p if </w:t>
       </w:r>
-      <w:proofErr w:type="spellStart"/>
       <w:r>
         <w:t>i</w:t>
       </w:r>
-      <w:proofErr w:type="spellEnd"/>
       <w:r>
         <w:t xml:space="preserve"> == "final" %}</w:t>
       </w:r>
@@ -1890,21 +1701,7 @@
         <w:rPr>
           <w:bCs/>
         </w:rPr>
-        <w:t xml:space="preserve">{{ </w:t>
-      </w:r>
-      <w:proofErr w:type="spellStart"/>
-      <w:r>
-        <w:rPr>
-          <w:bCs/>
-        </w:rPr>
-        <w:t>format_date</w:t>
-      </w:r>
-      <w:proofErr w:type="spellEnd"/>
-      <w:r>
-        <w:rPr>
-          <w:bCs/>
-        </w:rPr>
-        <w:t>(today()) }}</w:t>
+        <w:t>{{ format_date(today()) }}</w:t>
       </w:r>
       <w:r>
         <w:br w:type="page"/>
@@ -1935,19 +1732,15 @@
       <w:r>
         <w:t xml:space="preserve">{{ </w:t>
       </w:r>
-      <w:proofErr w:type="spellStart"/>
       <w:r>
         <w:t>housing_court</w:t>
       </w:r>
-      <w:proofErr w:type="spellEnd"/>
       <w:r>
         <w:t xml:space="preserve"> }} HOUSING COURT DOCKET NO. {{ </w:t>
       </w:r>
-      <w:proofErr w:type="spellStart"/>
       <w:r>
         <w:t>housing_court_docket_number</w:t>
       </w:r>
-      <w:proofErr w:type="spellEnd"/>
       <w:r>
         <w:t xml:space="preserve"> }}</w:t>
       </w:r>
@@ -1965,21 +1758,11 @@
         <w:t xml:space="preserve">APPEALS COURT DOCKET NO. </w:t>
       </w:r>
       <w:r>
-        <w:t xml:space="preserve">{% if not </w:t>
-      </w:r>
-      <w:proofErr w:type="spellStart"/>
-      <w:r>
-        <w:t>is_first_document</w:t>
-      </w:r>
-      <w:proofErr w:type="spellEnd"/>
-      <w:r>
-        <w:t xml:space="preserve"> %} {{ </w:t>
-      </w:r>
-      <w:proofErr w:type="spellStart"/>
+        <w:t xml:space="preserve">{% if not is_first_document %} {{ </w:t>
+      </w:r>
       <w:r>
         <w:t>appeals_court_docket_number</w:t>
       </w:r>
-      <w:proofErr w:type="spellEnd"/>
       <w:r>
         <w:t xml:space="preserve"> }} {% endif %}</w:t>
       </w:r>
@@ -2011,13 +1794,8 @@
         <w:t>{{</w:t>
       </w:r>
       <w:r>
-        <w:t xml:space="preserve"> </w:t>
-      </w:r>
-      <w:proofErr w:type="spellStart"/>
-      <w:r>
-        <w:t>plaintiff_name</w:t>
-      </w:r>
-      <w:proofErr w:type="spellEnd"/>
+        <w:t xml:space="preserve"> plaintiff_name</w:t>
+      </w:r>
       <w:r>
         <w:t>}}</w:t>
       </w:r>
@@ -2063,11 +1841,9 @@
       <w:r>
         <w:t xml:space="preserve">{{ </w:t>
       </w:r>
-      <w:proofErr w:type="spellStart"/>
       <w:r>
         <w:t>defendant_name</w:t>
       </w:r>
-      <w:proofErr w:type="spellEnd"/>
       <w:r>
         <w:t xml:space="preserve"> }}</w:t>
       </w:r>
@@ -2137,7 +1913,6 @@
         </w:rPr>
         <w:t xml:space="preserve">{%p if </w:t>
       </w:r>
-      <w:proofErr w:type="spellStart"/>
       <w:r>
         <w:rPr>
           <w:sz w:val="20"/>
@@ -2145,7 +1920,6 @@
         </w:rPr>
         <w:t>has_evidence</w:t>
       </w:r>
-      <w:proofErr w:type="spellEnd"/>
       <w:r>
         <w:rPr>
           <w:sz w:val="20"/>
@@ -2207,23 +1981,7 @@
           <w:sz w:val="20"/>
           <w:szCs w:val="20"/>
         </w:rPr>
-        <w:t xml:space="preserve">{{ </w:t>
-      </w:r>
-      <w:proofErr w:type="spellStart"/>
-      <w:r>
-        <w:rPr>
-          <w:sz w:val="20"/>
-          <w:szCs w:val="20"/>
-        </w:rPr>
-        <w:t>exhibit.filename</w:t>
-      </w:r>
-      <w:proofErr w:type="spellEnd"/>
-      <w:r>
-        <w:rPr>
-          <w:sz w:val="20"/>
-          <w:szCs w:val="20"/>
-        </w:rPr>
-        <w:t xml:space="preserve"> }}</w:t>
+        <w:t>{{ exhibit.filename }}</w:t>
       </w:r>
     </w:p>
     <w:p>
@@ -2247,9 +2005,8 @@
           <w:szCs w:val="20"/>
           <w:lang w:val="en-GB"/>
         </w:rPr>
-        <w:t xml:space="preserve">{%p </w:t>
-      </w:r>
-      <w:proofErr w:type="spellStart"/>
+        <w:t>{%p end</w:t>
+      </w:r>
       <w:r>
         <w:rPr>
           <w:bCs/>
@@ -2258,19 +2015,8 @@
           <w:szCs w:val="20"/>
           <w:lang w:val="en-GB"/>
         </w:rPr>
-        <w:t>end</w:t>
-      </w:r>
-      <w:r>
-        <w:rPr>
-          <w:bCs/>
-          <w:iCs/>
-          <w:sz w:val="20"/>
-          <w:szCs w:val="20"/>
-          <w:lang w:val="en-GB"/>
-        </w:rPr>
         <w:t>for</w:t>
       </w:r>
-      <w:proofErr w:type="spellEnd"/>
       <w:r>
         <w:rPr>
           <w:bCs/>
@@ -2317,7 +2063,7 @@
 </file>
 
 <file path=word/numbering.xml><?xml version="1.0" encoding="utf-8"?>
-<w:numbering xmlns:wpc="http://schemas.microsoft.com/office/word/2010/wordprocessingCanvas" xmlns:cx="http://schemas.microsoft.com/office/drawing/2014/chartex" xmlns:cx1="http://schemas.microsoft.com/office/drawing/2015/9/8/chartex" xmlns:cx2="http://schemas.microsoft.com/office/drawing/2015/10/21/chartex" xmlns:cx3="http://schemas.microsoft.com/office/drawing/2016/5/9/chartex" xmlns:cx4="http://schemas.microsoft.com/office/drawing/2016/5/10/chartex" xmlns:cx5="http://schemas.microsoft.com/office/drawing/2016/5/11/chartex" xmlns:cx6="http://schemas.microsoft.com/office/drawing/2016/5/12/chartex" xmlns:cx7="http://schemas.microsoft.com/office/drawing/2016/5/13/chartex" xmlns:cx8="http://schemas.microsoft.com/office/drawing/2016/5/14/chartex" xmlns:mc="http://schemas.openxmlformats.org/markup-compatibility/2006" xmlns:aink="http://schemas.microsoft.com/office/drawing/2016/ink" xmlns:am3d="http://schemas.microsoft.com/office/drawing/2017/model3d" xmlns:o="urn:schemas-microsoft-com:office:office" xmlns:r="http://schemas.openxmlformats.org/officeDocument/2006/relationships" xmlns:m="http://schemas.openxmlformats.org/officeDocument/2006/math" xmlns:v="urn:schemas-microsoft-com:vml" xmlns:wp14="http://schemas.microsoft.com/office/word/2010/wordprocessingDrawing" xmlns:wp="http://schemas.openxmlformats.org/drawingml/2006/wordprocessingDrawing" xmlns:w10="urn:schemas-microsoft-com:office:word" xmlns:w="http://schemas.openxmlformats.org/wordprocessingml/2006/main" xmlns:w14="http://schemas.microsoft.com/office/word/2010/wordml" xmlns:w15="http://schemas.microsoft.com/office/word/2012/wordml" xmlns:w16cex="http://schemas.microsoft.com/office/word/2018/wordml/cex" xmlns:w16cid="http://schemas.microsoft.com/office/word/2016/wordml/cid" xmlns:w16="http://schemas.microsoft.com/office/word/2018/wordml" xmlns:w16se="http://schemas.microsoft.com/office/word/2015/wordml/symex" xmlns:wpg="http://schemas.microsoft.com/office/word/2010/wordprocessingGroup" xmlns:wpi="http://schemas.microsoft.com/office/word/2010/wordprocessingInk" xmlns:wne="http://schemas.microsoft.com/office/word/2006/wordml" xmlns:wps="http://schemas.microsoft.com/office/word/2010/wordprocessingShape" mc:Ignorable="w14 w15 w16se w16cid w16 w16cex wp14">
+<w:numbering xmlns:wpc="http://schemas.microsoft.com/office/word/2010/wordprocessingCanvas" xmlns:cx="http://schemas.microsoft.com/office/drawing/2014/chartex" xmlns:cx1="http://schemas.microsoft.com/office/drawing/2015/9/8/chartex" xmlns:mc="http://schemas.openxmlformats.org/markup-compatibility/2006" xmlns:o="urn:schemas-microsoft-com:office:office" xmlns:r="http://schemas.openxmlformats.org/officeDocument/2006/relationships" xmlns:m="http://schemas.openxmlformats.org/officeDocument/2006/math" xmlns:v="urn:schemas-microsoft-com:vml" xmlns:wp14="http://schemas.microsoft.com/office/word/2010/wordprocessingDrawing" xmlns:wp="http://schemas.openxmlformats.org/drawingml/2006/wordprocessingDrawing" xmlns:w10="urn:schemas-microsoft-com:office:word" xmlns:w="http://schemas.openxmlformats.org/wordprocessingml/2006/main" xmlns:w14="http://schemas.microsoft.com/office/word/2010/wordml" xmlns:w15="http://schemas.microsoft.com/office/word/2012/wordml" xmlns:w16se="http://schemas.microsoft.com/office/word/2015/wordml/symex" xmlns:wpg="http://schemas.microsoft.com/office/word/2010/wordprocessingGroup" xmlns:wpi="http://schemas.microsoft.com/office/word/2010/wordprocessingInk" xmlns:wne="http://schemas.microsoft.com/office/word/2006/wordml" xmlns:wps="http://schemas.microsoft.com/office/word/2010/wordprocessingShape" mc:Ignorable="w14 w15 w16se wp14">
   <w:abstractNum w:abstractNumId="0" w15:restartNumberingAfterBreak="0">
     <w:nsid w:val="19975EE2"/>
     <w:multiLevelType w:val="hybridMultilevel"/>
@@ -2782,7 +2528,7 @@
 </file>
 
 <file path=word/styles.xml><?xml version="1.0" encoding="utf-8"?>
-<w:styles xmlns:mc="http://schemas.openxmlformats.org/markup-compatibility/2006" xmlns:r="http://schemas.openxmlformats.org/officeDocument/2006/relationships" xmlns:w="http://schemas.openxmlformats.org/wordprocessingml/2006/main" xmlns:w14="http://schemas.microsoft.com/office/word/2010/wordml" xmlns:w15="http://schemas.microsoft.com/office/word/2012/wordml" xmlns:w16cex="http://schemas.microsoft.com/office/word/2018/wordml/cex" xmlns:w16cid="http://schemas.microsoft.com/office/word/2016/wordml/cid" xmlns:w16="http://schemas.microsoft.com/office/word/2018/wordml" xmlns:w16se="http://schemas.microsoft.com/office/word/2015/wordml/symex" mc:Ignorable="w14 w15 w16se w16cid w16 w16cex">
+<w:styles xmlns:mc="http://schemas.openxmlformats.org/markup-compatibility/2006" xmlns:r="http://schemas.openxmlformats.org/officeDocument/2006/relationships" xmlns:w="http://schemas.openxmlformats.org/wordprocessingml/2006/main" xmlns:w14="http://schemas.microsoft.com/office/word/2010/wordml" xmlns:w15="http://schemas.microsoft.com/office/word/2012/wordml" xmlns:w16se="http://schemas.microsoft.com/office/word/2015/wordml/symex" mc:Ignorable="w14 w15 w16se">
   <w:docDefaults>
     <w:rPrDefault>
       <w:rPr>
@@ -2794,7 +2540,7 @@
     </w:rPrDefault>
     <w:pPrDefault/>
   </w:docDefaults>
-  <w:latentStyles w:defLockedState="0" w:defUIPriority="99" w:defSemiHidden="0" w:defUnhideWhenUsed="0" w:defQFormat="0" w:count="376">
+  <w:latentStyles w:defLockedState="0" w:defUIPriority="99" w:defSemiHidden="0" w:defUnhideWhenUsed="0" w:defQFormat="0" w:count="371">
     <w:lsdException w:name="Normal" w:uiPriority="0" w:qFormat="1"/>
     <w:lsdException w:name="heading 1" w:uiPriority="9" w:qFormat="1"/>
     <w:lsdException w:name="heading 2" w:semiHidden="1" w:uiPriority="9" w:unhideWhenUsed="1" w:qFormat="1"/>
@@ -3166,11 +2912,6 @@
     <w:lsdException w:name="List Table 5 Dark Accent 6" w:uiPriority="50"/>
     <w:lsdException w:name="List Table 6 Colorful Accent 6" w:uiPriority="51"/>
     <w:lsdException w:name="List Table 7 Colorful Accent 6" w:uiPriority="52"/>
-    <w:lsdException w:name="Mention" w:semiHidden="1" w:unhideWhenUsed="1"/>
-    <w:lsdException w:name="Smart Hyperlink" w:semiHidden="1" w:unhideWhenUsed="1"/>
-    <w:lsdException w:name="Hashtag" w:semiHidden="1" w:unhideWhenUsed="1"/>
-    <w:lsdException w:name="Unresolved Mention" w:semiHidden="1" w:unhideWhenUsed="1"/>
-    <w:lsdException w:name="Smart Link" w:semiHidden="1" w:unhideWhenUsed="1"/>
   </w:latentStyles>
   <w:style w:type="paragraph" w:default="1" w:styleId="Normal">
     <w:name w:val="Normal"/>

</xml_diff>

<commit_message>
Resolve issue when has_evidence is true but not has_evidence_ready_to_upload
</commit_message>
<xml_diff>
--- a/docassemble/MotionToStayEviction/data/templates/Motion_To_Stay_Eviction.docx
+++ b/docassemble/MotionToStayEviction/data/templates/Motion_To_Stay_Eviction.docx
@@ -732,8 +732,6 @@
       </w:r>
     </w:p>
     <w:p>
-      <w:bookmarkStart w:id="0" w:name="_GoBack"/>
-      <w:bookmarkEnd w:id="0"/>
       <w:r>
         <w:rPr>
           <w:bCs/>
@@ -1925,6 +1923,13 @@
           <w:sz w:val="20"/>
           <w:szCs w:val="20"/>
         </w:rPr>
+        <w:t xml:space="preserve"> and has_evidence_ready_to_upload</w:t>
+      </w:r>
+      <w:r>
+        <w:rPr>
+          <w:sz w:val="20"/>
+          <w:szCs w:val="20"/>
+        </w:rPr>
         <w:t xml:space="preserve"> %}</w:t>
       </w:r>
     </w:p>
@@ -2051,6 +2056,8 @@
         </w:rPr>
         <w:t>{%p endif %}</w:t>
       </w:r>
+      <w:bookmarkStart w:id="0" w:name="_GoBack"/>
+      <w:bookmarkEnd w:id="0"/>
     </w:p>
     <w:sectPr>
       <w:pgSz w:w="12240" w:h="15840"/>

</xml_diff>

<commit_message>
Final commit for noa update
</commit_message>
<xml_diff>
--- a/docassemble/MotionToStayEviction/data/templates/Motion_To_Stay_Eviction.docx
+++ b/docassemble/MotionToStayEviction/data/templates/Motion_To_Stay_Eviction.docx
@@ -577,13 +577,6 @@
           <w:rFonts w:cs="Times New Roman (Body CS)"/>
         </w:rPr>
       </w:pPr>
-    </w:p>
-    <w:p>
-      <w:pPr>
-        <w:rPr>
-          <w:rFonts w:cs="Times New Roman (Body CS)"/>
-        </w:rPr>
-      </w:pPr>
       <w:r>
         <w:rPr>
           <w:rFonts w:cs="Times New Roman (Body CS)"/>
@@ -604,6 +597,13 @@
         </w:rPr>
         <w:t xml:space="preserve"> %}</w:t>
       </w:r>
+    </w:p>
+    <w:p>
+      <w:pPr>
+        <w:rPr>
+          <w:rFonts w:cs="Times New Roman (Body CS)"/>
+        </w:rPr>
+      </w:pPr>
     </w:p>
     <w:p>
       <w:pPr>
@@ -656,7 +656,13 @@
         <w:t>{%p endif %}</w:t>
       </w:r>
     </w:p>
-    <w:p/>
+    <w:p>
+      <w:pPr>
+        <w:rPr>
+          <w:rFonts w:cs="Times New Roman (Body CS)"/>
+        </w:rPr>
+      </w:pPr>
+    </w:p>
     <w:p>
       <w:pPr>
         <w:pStyle w:val="ListParagraph"/>
@@ -754,9 +760,6 @@
       </w:r>
       <w:r>
         <w:t xml:space="preserve"> }}</w:t>
-      </w:r>
-      <w:r>
-        <w:t>.</w:t>
       </w:r>
       <w:r>
         <w:br/>

</xml_diff>

<commit_message>
FixPunctuation / New Motion to Stay .docx
</commit_message>
<xml_diff>
--- a/docassemble/MotionToStayEviction/data/templates/Motion_To_Stay_Eviction.docx
+++ b/docassemble/MotionToStayEviction/data/templates/Motion_To_Stay_Eviction.docx
@@ -738,6 +738,9 @@
       </w:r>
     </w:p>
     <w:p>
+      <w:pPr>
+        <w:ind w:left="360"/>
+      </w:pPr>
       <w:r>
         <w:t xml:space="preserve">{{ </w:t>
       </w:r>
@@ -820,11 +823,22 @@
       </w:r>
     </w:p>
     <w:p>
+      <w:pPr>
+        <w:ind w:firstLine="360"/>
+      </w:pPr>
       <w:r>
         <w:t xml:space="preserve">{{ </w:t>
       </w:r>
       <w:proofErr w:type="spellStart"/>
       <w:r>
+        <w:t>fix_punctuation</w:t>
+      </w:r>
+      <w:proofErr w:type="spellEnd"/>
+      <w:r>
+        <w:t>(</w:t>
+      </w:r>
+      <w:proofErr w:type="spellStart"/>
+      <w:r>
         <w:t>rel</w:t>
       </w:r>
       <w:r>
@@ -835,10 +849,10 @@
       </w:r>
       <w:proofErr w:type="spellEnd"/>
       <w:r>
+        <w:t>)</w:t>
+      </w:r>
+      <w:r>
         <w:t xml:space="preserve"> }}</w:t>
-      </w:r>
-      <w:r>
-        <w:t>.</w:t>
       </w:r>
     </w:p>
     <w:p/>
@@ -1473,17 +1487,22 @@
       </w:r>
       <w:proofErr w:type="spellStart"/>
       <w:r>
+        <w:t>fix_punctuation</w:t>
+      </w:r>
+      <w:proofErr w:type="spellEnd"/>
+      <w:r>
+        <w:t>(</w:t>
+      </w:r>
+      <w:proofErr w:type="spellStart"/>
+      <w:r>
         <w:t>procedural_history</w:t>
       </w:r>
       <w:proofErr w:type="spellEnd"/>
       <w:r>
+        <w:t>)</w:t>
+      </w:r>
+      <w:r>
         <w:t xml:space="preserve"> }}</w:t>
-      </w:r>
-      <w:r>
-        <w:t>.</w:t>
-      </w:r>
-      <w:r>
-        <w:t xml:space="preserve"> </w:t>
       </w:r>
     </w:p>
     <w:p/>
@@ -1516,6 +1535,14 @@
       </w:r>
       <w:proofErr w:type="spellStart"/>
       <w:r>
+        <w:t>fix_punctuation</w:t>
+      </w:r>
+      <w:proofErr w:type="spellEnd"/>
+      <w:r>
+        <w:t>(</w:t>
+      </w:r>
+      <w:proofErr w:type="spellStart"/>
+      <w:r>
         <w:rPr>
           <w:bCs/>
         </w:rPr>
@@ -1526,19 +1553,13 @@
         <w:rPr>
           <w:bCs/>
         </w:rPr>
+        <w:t>)</w:t>
+      </w:r>
+      <w:r>
+        <w:rPr>
+          <w:bCs/>
+        </w:rPr>
         <w:t xml:space="preserve"> }}</w:t>
-      </w:r>
-      <w:r>
-        <w:rPr>
-          <w:bCs/>
-        </w:rPr>
-        <w:t>.</w:t>
-      </w:r>
-      <w:r>
-        <w:rPr>
-          <w:bCs/>
-        </w:rPr>
-        <w:t xml:space="preserve"> </w:t>
       </w:r>
     </w:p>
     <w:p/>
@@ -1586,6 +1607,14 @@
       </w:r>
       <w:proofErr w:type="spellStart"/>
       <w:r>
+        <w:t>fix_punctuation</w:t>
+      </w:r>
+      <w:proofErr w:type="spellEnd"/>
+      <w:r>
+        <w:t>(</w:t>
+      </w:r>
+      <w:proofErr w:type="spellStart"/>
+      <w:r>
         <w:rPr>
           <w:bCs/>
         </w:rPr>
@@ -1596,19 +1625,13 @@
         <w:rPr>
           <w:bCs/>
         </w:rPr>
+        <w:t>)</w:t>
+      </w:r>
+      <w:r>
+        <w:rPr>
+          <w:bCs/>
+        </w:rPr>
         <w:t xml:space="preserve"> }}</w:t>
-      </w:r>
-      <w:r>
-        <w:rPr>
-          <w:bCs/>
-        </w:rPr>
-        <w:t>.</w:t>
-      </w:r>
-      <w:r>
-        <w:rPr>
-          <w:bCs/>
-        </w:rPr>
-        <w:t xml:space="preserve"> </w:t>
       </w:r>
     </w:p>
     <w:p/>
@@ -1668,6 +1691,14 @@
       </w:r>
       <w:proofErr w:type="spellStart"/>
       <w:r>
+        <w:t>fix_punctuation</w:t>
+      </w:r>
+      <w:proofErr w:type="spellEnd"/>
+      <w:r>
+        <w:t>(</w:t>
+      </w:r>
+      <w:proofErr w:type="spellStart"/>
+      <w:r>
         <w:rPr>
           <w:bCs/>
         </w:rPr>
@@ -1684,19 +1715,13 @@
         <w:rPr>
           <w:bCs/>
         </w:rPr>
+        <w:t>)</w:t>
+      </w:r>
+      <w:r>
+        <w:rPr>
+          <w:bCs/>
+        </w:rPr>
         <w:t xml:space="preserve"> }}</w:t>
-      </w:r>
-      <w:r>
-        <w:rPr>
-          <w:bCs/>
-        </w:rPr>
-        <w:t>.</w:t>
-      </w:r>
-      <w:r>
-        <w:rPr>
-          <w:bCs/>
-        </w:rPr>
-        <w:t xml:space="preserve"> </w:t>
       </w:r>
     </w:p>
     <w:p/>
@@ -1726,6 +1751,14 @@
       </w:r>
       <w:proofErr w:type="spellStart"/>
       <w:r>
+        <w:t>fix_punctuation</w:t>
+      </w:r>
+      <w:proofErr w:type="spellEnd"/>
+      <w:r>
+        <w:t>(</w:t>
+      </w:r>
+      <w:proofErr w:type="spellStart"/>
+      <w:r>
         <w:rPr>
           <w:bCs/>
         </w:rPr>
@@ -1748,19 +1781,13 @@
         <w:rPr>
           <w:bCs/>
         </w:rPr>
+        <w:t>)</w:t>
+      </w:r>
+      <w:r>
+        <w:rPr>
+          <w:bCs/>
+        </w:rPr>
         <w:t xml:space="preserve"> }}</w:t>
-      </w:r>
-      <w:r>
-        <w:rPr>
-          <w:bCs/>
-        </w:rPr>
-        <w:t>.</w:t>
-      </w:r>
-      <w:r>
-        <w:rPr>
-          <w:bCs/>
-        </w:rPr>
-        <w:t xml:space="preserve"> </w:t>
       </w:r>
     </w:p>
     <w:p/>
@@ -1802,17 +1829,25 @@
       </w:r>
       <w:proofErr w:type="spellStart"/>
       <w:r>
+        <w:t>fix_punctuation</w:t>
+      </w:r>
+      <w:proofErr w:type="spellEnd"/>
+      <w:r>
+        <w:t>(</w:t>
+      </w:r>
+      <w:proofErr w:type="spellStart"/>
+      <w:r>
         <w:t>public_interest_harm</w:t>
       </w:r>
       <w:proofErr w:type="spellEnd"/>
       <w:r>
+        <w:t>)</w:t>
+      </w:r>
+      <w:r>
         <w:t xml:space="preserve"> </w:t>
       </w:r>
       <w:r>
         <w:t>}}</w:t>
-      </w:r>
-      <w:r>
-        <w:t>.</w:t>
       </w:r>
       <w:r>
         <w:rPr>
@@ -1873,22 +1908,28 @@
       </w:r>
       <w:proofErr w:type="spellStart"/>
       <w:r>
+        <w:t>fix_punctuation</w:t>
+      </w:r>
+      <w:proofErr w:type="spellEnd"/>
+      <w:r>
+        <w:t>(</w:t>
+      </w:r>
+      <w:proofErr w:type="spellStart"/>
+      <w:r>
         <w:t>argument_summary</w:t>
       </w:r>
       <w:proofErr w:type="spellEnd"/>
       <w:r>
+        <w:t>)</w:t>
+      </w:r>
+      <w:r>
         <w:t xml:space="preserve"> }}</w:t>
       </w:r>
-      <w:r>
-        <w:t>.</w:t>
-      </w:r>
-      <w:r>
-        <w:t xml:space="preserve"> </w:t>
-      </w:r>
     </w:p>
     <w:p/>
     <w:p>
       <w:r>
+        <w:lastRenderedPageBreak/>
         <w:t xml:space="preserve">{%p if </w:t>
       </w:r>
       <w:proofErr w:type="spellStart"/>
@@ -1902,7 +1943,6 @@
     </w:p>
     <w:p>
       <w:r>
-        <w:lastRenderedPageBreak/>
         <w:t>{{ user</w:t>
       </w:r>
       <w:r>

</xml_diff>

<commit_message>
Cleanups and misc changes
Lots of adding ALDocuments, ALIndividuals, and removing old commented code.
</commit_message>
<xml_diff>
--- a/docassemble/MotionToStayEviction/data/templates/Motion_To_Stay_Eviction.docx
+++ b/docassemble/MotionToStayEviction/data/templates/Motion_To_Stay_Eviction.docx
@@ -544,7 +544,19 @@
         <w:rPr>
           <w:bCs/>
         </w:rPr>
-        <w:t>showifdef(‘other_legal_issues’)) }}</w:t>
+        <w:t xml:space="preserve">showifdef(‘other_legal_issues’)) </w:t>
+      </w:r>
+      <w:r>
+        <w:rPr>
+          <w:bCs/>
+        </w:rPr>
+        <w:t xml:space="preserve">if defined(‘other_legal_issues’) else ‘’ </w:t>
+      </w:r>
+      <w:r>
+        <w:rPr>
+          <w:bCs/>
+        </w:rPr>
+        <w:t>}}</w:t>
       </w:r>
     </w:p>
     <w:p>
@@ -2327,7 +2339,6 @@
     <w:rPrDefault>
       <w:rPr>
         <w:rFonts w:ascii="Calibri" w:hAnsi="Calibri" w:eastAsia="Calibri" w:cs="" w:asciiTheme="minorHAnsi" w:cstheme="minorBidi" w:eastAsiaTheme="minorHAnsi" w:hAnsiTheme="minorHAnsi"/>
-        <w:sz w:val="24"/>
         <w:szCs w:val="24"/>
         <w:lang w:val="en-US" w:eastAsia="en-US" w:bidi="ar-SA"/>
       </w:rPr>
@@ -2722,6 +2733,7 @@
     <w:rsid w:val="00e614e7"/>
     <w:pPr>
       <w:widowControl/>
+      <w:suppressAutoHyphens w:val="true"/>
       <w:bidi w:val="0"/>
       <w:spacing w:before="0" w:after="0"/>
       <w:jc w:val="left"/>

</xml_diff>

<commit_message>
Lots of updates and fixes
Still pretty far behind for parsing things though
</commit_message>
<xml_diff>
--- a/docassemble/MotionToStayEviction/data/templates/Motion_To_Stay_Eviction.docx
+++ b/docassemble/MotionToStayEviction/data/templates/Motion_To_Stay_Eviction.docx
@@ -747,19 +747,7 @@
         <w:rPr>
           <w:bCs/>
         </w:rPr>
-        <w:t>Pronouns: {{ users[0].</w:t>
-      </w:r>
-      <w:r>
-        <w:rPr>
-          <w:bCs/>
-        </w:rPr>
-        <w:t>get_pronouns()</w:t>
-      </w:r>
-      <w:r>
-        <w:rPr>
-          <w:bCs/>
-        </w:rPr>
-        <w:t xml:space="preserve"> | comma_and_list }}</w:t>
+        <w:t>Pronouns: {{ users[0].get_pronouns() | comma_and_list }}</w:t>
       </w:r>
       <w:bookmarkStart w:id="0" w:name="_GoBack"/>
       <w:bookmarkEnd w:id="0"/>

</xml_diff>

<commit_message>
Use exhibit_doc, not exhibits
Also, the review screen fails when the docs aren't fully gathered beforehand
</commit_message>
<xml_diff>
--- a/docassemble/MotionToStayEviction/data/templates/Motion_To_Stay_Eviction.docx
+++ b/docassemble/MotionToStayEviction/data/templates/Motion_To_Stay_Eviction.docx
@@ -42,15 +42,7 @@
       </w:pPr>
       <w:r>
         <w:rPr/>
-        <w:t xml:space="preserve">{{ housing_court }} HOUSING COURT DOCKET NO. {{ </w:t>
-      </w:r>
-      <w:r>
-        <w:rPr/>
-        <w:t>lower_court_case.</w:t>
-      </w:r>
-      <w:r>
-        <w:rPr/>
-        <w:t>docket_number }}</w:t>
+        <w:t>{{ housing_court }} HOUSING COURT DOCKET NO. {{ lower_court_case.docket_number }}</w:t>
       </w:r>
     </w:p>
     <w:p>
@@ -412,31 +404,7 @@
         <w:rPr>
           <w:rFonts w:cs="Times New Roman (Body CS)"/>
         </w:rPr>
-        <w:t xml:space="preserve">I am requesting a stay of the Housing Court’s judgment entered on {{ </w:t>
-      </w:r>
-      <w:r>
-        <w:rPr>
-          <w:rFonts w:cs="Times New Roman (Body CS)"/>
-        </w:rPr>
-        <w:t>lower_court_case.</w:t>
-      </w:r>
-      <w:r>
-        <w:rPr>
-          <w:rFonts w:cs="Times New Roman (Body CS)"/>
-        </w:rPr>
-        <w:t xml:space="preserve">judgment_date }} which awarded possession of the premises to the plaintiff.  The judgment was entered by Judge {{ </w:t>
-      </w:r>
-      <w:r>
-        <w:rPr>
-          <w:rFonts w:cs="Times New Roman (Body CS)"/>
-        </w:rPr>
-        <w:t>lower_court_case.</w:t>
-      </w:r>
-      <w:r>
-        <w:rPr>
-          <w:rFonts w:cs="Times New Roman (Body CS)"/>
-        </w:rPr>
-        <w:t>judge }}.</w:t>
+        <w:t>I am requesting a stay of the Housing Court’s judgment entered on {{ lower_court_case.judgment_date }} which awarded possession of the premises to the plaintiff.  The judgment was entered by Judge {{ lower_court_case.judge }}.</w:t>
       </w:r>
     </w:p>
     <w:p>
@@ -972,15 +940,7 @@
       </w:pPr>
       <w:r>
         <w:rPr/>
-        <w:t xml:space="preserve">{{ housing_court }} HOUSING COURT DOCKET NO. {{ </w:t>
-      </w:r>
-      <w:r>
-        <w:rPr/>
-        <w:t>lower_court_case.</w:t>
-      </w:r>
-      <w:r>
-        <w:rPr/>
-        <w:t>docket_number }}</w:t>
+        <w:t>{{ housing_court }} HOUSING COURT DOCKET NO. {{ lower_court_case.docket_number }}</w:t>
       </w:r>
     </w:p>
     <w:p>
@@ -1604,15 +1564,7 @@
       </w:pPr>
       <w:r>
         <w:rPr/>
-        <w:t xml:space="preserve">{{ housing_court }} HOUSING COURT DOCKET NO. {{ </w:t>
-      </w:r>
-      <w:r>
-        <w:rPr/>
-        <w:t>lower_court_case.</w:t>
-      </w:r>
-      <w:r>
-        <w:rPr/>
-        <w:t>docket_number }}</w:t>
+        <w:t>{{ housing_court }} HOUSING COURT DOCKET NO. {{ lower_court_case.docket_number }}</w:t>
       </w:r>
     </w:p>
     <w:p>
@@ -1838,7 +1790,7 @@
       </w:pPr>
       <w:r>
         <w:rPr/>
-        <w:t>{%p for exhibit in exhibits %}</w:t>
+        <w:t>{%p for exhibit in exhibit_doc.exhibits %}</w:t>
       </w:r>
     </w:p>
     <w:p>
@@ -1853,7 +1805,19 @@
       </w:pPr>
       <w:r>
         <w:rPr/>
-        <w:t>{{ exhibit.filename }}</w:t>
+        <w:t>{{ exhibit.</w:t>
+      </w:r>
+      <w:r>
+        <w:rPr/>
+        <w:t>label</w:t>
+      </w:r>
+      <w:r>
+        <w:rPr/>
+        <w:t xml:space="preserve"> }}: </w:t>
+      </w:r>
+      <w:r>
+        <w:rPr/>
+        <w:t>{{ exhibit.title }}</w:t>
       </w:r>
     </w:p>
     <w:p>

</xml_diff>

<commit_message>
Add pronouns question - hardcoded since this is still on MAVC
</commit_message>
<xml_diff>
--- a/docassemble/MotionToStayEviction/data/templates/Motion_To_Stay_Eviction.docx
+++ b/docassemble/MotionToStayEviction/data/templates/Motion_To_Stay_Eviction.docx
@@ -1,160 +1,98 @@
 
 <file path=word/document.xml><?xml version="1.0" encoding="utf-8"?>
-<w:document xmlns:o="urn:schemas-microsoft-com:office:office" xmlns:r="http://schemas.openxmlformats.org/officeDocument/2006/relationships" xmlns:v="urn:schemas-microsoft-com:vml" xmlns:w="http://schemas.openxmlformats.org/wordprocessingml/2006/main" xmlns:w10="urn:schemas-microsoft-com:office:word" xmlns:wp="http://schemas.openxmlformats.org/drawingml/2006/wordprocessingDrawing" xmlns:wps="http://schemas.microsoft.com/office/word/2010/wordprocessingShape" xmlns:wpg="http://schemas.microsoft.com/office/word/2010/wordprocessingGroup" xmlns:mc="http://schemas.openxmlformats.org/markup-compatibility/2006" xmlns:wp14="http://schemas.microsoft.com/office/word/2010/wordprocessingDrawing" xmlns:w14="http://schemas.microsoft.com/office/word/2010/wordml" mc:Ignorable="w14 wp14">
+<w:document xmlns:wpc="http://schemas.microsoft.com/office/word/2010/wordprocessingCanvas" xmlns:cx="http://schemas.microsoft.com/office/drawing/2014/chartex" xmlns:cx1="http://schemas.microsoft.com/office/drawing/2015/9/8/chartex" xmlns:cx2="http://schemas.microsoft.com/office/drawing/2015/10/21/chartex" xmlns:cx3="http://schemas.microsoft.com/office/drawing/2016/5/9/chartex" xmlns:cx4="http://schemas.microsoft.com/office/drawing/2016/5/10/chartex" xmlns:cx5="http://schemas.microsoft.com/office/drawing/2016/5/11/chartex" xmlns:cx6="http://schemas.microsoft.com/office/drawing/2016/5/12/chartex" xmlns:cx7="http://schemas.microsoft.com/office/drawing/2016/5/13/chartex" xmlns:cx8="http://schemas.microsoft.com/office/drawing/2016/5/14/chartex" xmlns:mc="http://schemas.openxmlformats.org/markup-compatibility/2006" xmlns:aink="http://schemas.microsoft.com/office/drawing/2016/ink" xmlns:am3d="http://schemas.microsoft.com/office/drawing/2017/model3d" xmlns:o="urn:schemas-microsoft-com:office:office" xmlns:r="http://schemas.openxmlformats.org/officeDocument/2006/relationships" xmlns:m="http://schemas.openxmlformats.org/officeDocument/2006/math" xmlns:v="urn:schemas-microsoft-com:vml" xmlns:wp14="http://schemas.microsoft.com/office/word/2010/wordprocessingDrawing" xmlns:wp="http://schemas.openxmlformats.org/drawingml/2006/wordprocessingDrawing" xmlns:w10="urn:schemas-microsoft-com:office:word" xmlns:w="http://schemas.openxmlformats.org/wordprocessingml/2006/main" xmlns:w14="http://schemas.microsoft.com/office/word/2010/wordml" xmlns:w15="http://schemas.microsoft.com/office/word/2012/wordml" xmlns:w16cid="http://schemas.microsoft.com/office/word/2016/wordml/cid" xmlns:w16se="http://schemas.microsoft.com/office/word/2015/wordml/symex" xmlns:wpg="http://schemas.microsoft.com/office/word/2010/wordprocessingGroup" xmlns:wpi="http://schemas.microsoft.com/office/word/2010/wordprocessingInk" xmlns:wne="http://schemas.microsoft.com/office/word/2006/wordml" xmlns:wps="http://schemas.microsoft.com/office/word/2010/wordprocessingShape" mc:Ignorable="w14 w15 w16se w16cid wp14">
   <w:body>
     <w:p>
       <w:pPr>
-        <w:pStyle w:val="Normal"/>
-        <w:jc w:val="center"/>
-        <w:rPr/>
-      </w:pPr>
-      <w:r>
-        <w:rPr/>
+        <w:jc w:val="center"/>
+      </w:pPr>
+      <w:r>
         <w:t>COMMONWEALTH OF MASSACHUSETTS</w:t>
       </w:r>
     </w:p>
     <w:p>
       <w:pPr>
-        <w:pStyle w:val="Normal"/>
-        <w:jc w:val="center"/>
-        <w:rPr/>
-      </w:pPr>
-      <w:r>
-        <w:rPr/>
+        <w:jc w:val="center"/>
+      </w:pPr>
+      <w:r>
         <w:t>APPEALS COURT</w:t>
       </w:r>
     </w:p>
     <w:p>
       <w:pPr>
-        <w:pStyle w:val="Normal"/>
-        <w:jc w:val="center"/>
-        <w:rPr/>
-      </w:pPr>
-      <w:r>
-        <w:rPr/>
-      </w:r>
-    </w:p>
-    <w:p>
-      <w:pPr>
-        <w:pStyle w:val="Normal"/>
-        <w:jc w:val="center"/>
-        <w:rPr/>
-      </w:pPr>
-      <w:r>
-        <w:rPr/>
+        <w:jc w:val="center"/>
+      </w:pPr>
+    </w:p>
+    <w:p>
+      <w:pPr>
+        <w:jc w:val="center"/>
+      </w:pPr>
+      <w:r>
         <w:t>{{ housing_court }} HOUSING COURT DOCKET NO. {{ housing_court_docket_number }}</w:t>
       </w:r>
     </w:p>
     <w:p>
       <w:pPr>
-        <w:pStyle w:val="Normal"/>
-        <w:ind w:left="3600" w:hanging="0"/>
-        <w:rPr/>
-      </w:pPr>
-      <w:r>
-        <w:rPr/>
-      </w:r>
-    </w:p>
-    <w:p>
-      <w:pPr>
-        <w:pStyle w:val="Normal"/>
-        <w:jc w:val="center"/>
-        <w:rPr/>
-      </w:pPr>
-      <w:r>
-        <w:rPr/>
+        <w:ind w:left="3600"/>
+      </w:pPr>
+    </w:p>
+    <w:p>
+      <w:pPr>
+        <w:jc w:val="center"/>
+      </w:pPr>
+      <w:r>
         <w:t>{% if not is_first_document %} APPEALS COURT DOCKET NO. {{ appeals_court_docket_number }} {% endif %}</w:t>
       </w:r>
     </w:p>
-    <w:p>
-      <w:pPr>
-        <w:pStyle w:val="Normal"/>
-        <w:rPr/>
-      </w:pPr>
-      <w:r>
-        <w:rPr/>
-      </w:r>
-    </w:p>
-    <w:p>
-      <w:pPr>
-        <w:pStyle w:val="Normal"/>
-        <w:rPr/>
-      </w:pPr>
-      <w:r>
-        <w:rPr/>
-      </w:r>
-    </w:p>
-    <w:p>
-      <w:pPr>
-        <w:pStyle w:val="Normal"/>
+    <w:p/>
+    <w:p/>
+    <w:p>
+      <w:pPr>
         <w:jc w:val="center"/>
         <w:rPr>
           <w:b/>
-          <w:b/>
-        </w:rPr>
-      </w:pPr>
-      <w:r>
-        <w:rPr>
-          <w:b/>
-        </w:rPr>
-      </w:r>
-    </w:p>
-    <w:p>
-      <w:pPr>
-        <w:pStyle w:val="Normal"/>
-        <w:jc w:val="center"/>
-        <w:rPr/>
-      </w:pPr>
-      <w:r>
-        <w:rPr/>
+        </w:rPr>
+      </w:pPr>
+    </w:p>
+    <w:p>
+      <w:pPr>
+        <w:jc w:val="center"/>
+      </w:pPr>
+      <w:r>
         <w:t>PLAINTIFF(S)</w:t>
       </w:r>
     </w:p>
     <w:p>
       <w:pPr>
-        <w:pStyle w:val="Normal"/>
-        <w:jc w:val="center"/>
-        <w:rPr/>
-      </w:pPr>
-      <w:r>
-        <w:rPr/>
-        <w:t>{{ plaintiff_name}}</w:t>
-      </w:r>
-    </w:p>
-    <w:p>
-      <w:pPr>
-        <w:pStyle w:val="Normal"/>
-        <w:jc w:val="center"/>
-        <w:rPr/>
-      </w:pPr>
-      <w:r>
-        <w:rPr/>
-      </w:r>
-    </w:p>
-    <w:p>
-      <w:pPr>
-        <w:pStyle w:val="Normal"/>
-        <w:jc w:val="center"/>
-        <w:rPr/>
-      </w:pPr>
-      <w:r>
-        <w:rPr/>
+        <w:jc w:val="center"/>
+      </w:pPr>
+      <w:r>
+        <w:t xml:space="preserve">{{ </w:t>
+      </w:r>
+      <w:r>
+        <w:t>plaintiff_name}}</w:t>
+      </w:r>
+    </w:p>
+    <w:p>
+      <w:pPr>
+        <w:jc w:val="center"/>
+      </w:pPr>
+    </w:p>
+    <w:p>
+      <w:pPr>
+        <w:jc w:val="center"/>
+      </w:pPr>
+      <w:r>
         <w:t>v.</w:t>
       </w:r>
     </w:p>
     <w:p>
       <w:pPr>
-        <w:pStyle w:val="Normal"/>
-        <w:jc w:val="center"/>
-        <w:rPr/>
-      </w:pPr>
-      <w:r>
-        <w:rPr/>
-      </w:r>
-    </w:p>
-    <w:p>
-      <w:pPr>
-        <w:pStyle w:val="Normal"/>
+        <w:jc w:val="center"/>
+      </w:pPr>
+    </w:p>
+    <w:p>
+      <w:pPr>
         <w:jc w:val="center"/>
         <w:rPr>
           <w:rFonts w:cs="Times New Roman (Body CS)"/>
@@ -171,34 +109,23 @@
     </w:p>
     <w:p>
       <w:pPr>
-        <w:pStyle w:val="Normal"/>
-        <w:jc w:val="center"/>
-        <w:rPr/>
-      </w:pPr>
-      <w:r>
-        <w:rPr/>
+        <w:jc w:val="center"/>
+      </w:pPr>
+      <w:r>
         <w:t>{{ defendant_name }}</w:t>
       </w:r>
     </w:p>
     <w:p>
       <w:pPr>
-        <w:pStyle w:val="Normal"/>
         <w:jc w:val="center"/>
         <w:rPr>
           <w:rFonts w:cs="Times New Roman (Body CS)"/>
           <w:caps/>
         </w:rPr>
       </w:pPr>
-      <w:r>
-        <w:rPr>
-          <w:rFonts w:cs="Times New Roman (Body CS)"/>
-          <w:caps/>
-        </w:rPr>
-      </w:r>
-    </w:p>
-    <w:p>
-      <w:pPr>
-        <w:pStyle w:val="Normal"/>
+    </w:p>
+    <w:p>
+      <w:pPr>
         <w:jc w:val="center"/>
         <w:rPr>
           <w:rFonts w:cs="Times New Roman (Body CS)"/>
@@ -224,30 +151,18 @@
     </w:p>
     <w:p>
       <w:pPr>
-        <w:pStyle w:val="Normal"/>
         <w:rPr>
           <w:rFonts w:cs="Times New Roman (Body CS)"/>
           <w:b/>
-          <w:b/>
           <w:bCs/>
           <w:caps/>
         </w:rPr>
       </w:pPr>
-      <w:r>
-        <w:rPr>
-          <w:rFonts w:cs="Times New Roman (Body CS)"/>
-          <w:b/>
-          <w:bCs/>
-          <w:caps/>
-        </w:rPr>
-      </w:r>
-    </w:p>
-    <w:p>
-      <w:pPr>
-        <w:pStyle w:val="Normal"/>
-        <w:tabs>
-          <w:tab w:val="clear" w:pos="720"/>
-          <w:tab w:val="left" w:pos="3721" w:leader="none"/>
+    </w:p>
+    <w:p>
+      <w:pPr>
+        <w:tabs>
+          <w:tab w:val="left" w:pos="3721"/>
         </w:tabs>
         <w:rPr>
           <w:rFonts w:cs="Times New Roman (Body CS)"/>
@@ -262,7 +177,6 @@
     </w:p>
     <w:p>
       <w:pPr>
-        <w:pStyle w:val="Normal"/>
         <w:rPr>
           <w:rFonts w:cs="Times New Roman (Body CS)"/>
           <w:bCs/>
@@ -296,15 +210,22 @@
           <w:caps/>
           <w:u w:val="single"/>
         </w:rPr>
-        <w:t>SERVed WITH a 48-hour notice from a constable or sheriff.  the eviction is scheduled to occur on {{ eviction_date }} at {{ eviction_time }} and a copy of the 48-hour notice is attached.</w:t>
-      </w:r>
-    </w:p>
-    <w:p>
-      <w:pPr>
-        <w:pStyle w:val="Normal"/>
-        <w:tabs>
-          <w:tab w:val="clear" w:pos="720"/>
-          <w:tab w:val="left" w:pos="3721" w:leader="none"/>
+        <w:t>SERVed WITH a 48-hour notice from a constable or sheriff.  the eviction is scheduled to occur on {{ e</w:t>
+      </w:r>
+      <w:r>
+        <w:rPr>
+          <w:rFonts w:cs="Times New Roman (Body CS)"/>
+          <w:bCs/>
+          <w:caps/>
+          <w:u w:val="single"/>
+        </w:rPr>
+        <w:t>viction_date }} at {{ eviction_time }} and a copy of the 48-hour notice is attached.</w:t>
+      </w:r>
+    </w:p>
+    <w:p>
+      <w:pPr>
+        <w:tabs>
+          <w:tab w:val="left" w:pos="3721"/>
         </w:tabs>
         <w:rPr>
           <w:rFonts w:cs="Times New Roman (Body CS)"/>
@@ -325,7 +246,6 @@
     </w:p>
     <w:p>
       <w:pPr>
-        <w:pStyle w:val="Normal"/>
         <w:rPr>
           <w:rFonts w:cs="Times New Roman (Body CS)"/>
           <w:bCs/>
@@ -349,7 +269,6 @@
     </w:p>
     <w:p>
       <w:pPr>
-        <w:pStyle w:val="Normal"/>
         <w:rPr>
           <w:rFonts w:cs="Times New Roman (Body CS)"/>
           <w:bCs/>
@@ -369,25 +288,14 @@
     </w:p>
     <w:p>
       <w:pPr>
-        <w:pStyle w:val="Normal"/>
-        <w:rPr>
-          <w:rFonts w:cs="Times New Roman (Body CS)"/>
-          <w:b/>
+        <w:rPr>
+          <w:rFonts w:cs="Times New Roman (Body CS)"/>
           <w:b/>
           <w:bCs/>
           <w:caps/>
           <w:u w:val="single"/>
         </w:rPr>
       </w:pPr>
-      <w:r>
-        <w:rPr>
-          <w:rFonts w:cs="Times New Roman (Body CS)"/>
-          <w:b/>
-          <w:bCs/>
-          <w:caps/>
-          <w:u w:val="single"/>
-        </w:rPr>
-      </w:r>
     </w:p>
     <w:p>
       <w:pPr>
@@ -404,12 +312,17 @@
         <w:rPr>
           <w:rFonts w:cs="Times New Roman (Body CS)"/>
         </w:rPr>
-        <w:t>I am requesting a stay of the Housing Court’s judgment entered on {{ housing_court_judgment_date }} which awarded possession of the premises to the plaintiff.  The judgment was entered by Judge {{ housing_court_judge }}.</w:t>
-      </w:r>
-    </w:p>
-    <w:p>
-      <w:pPr>
-        <w:pStyle w:val="Normal"/>
+        <w:t>I am requesting a stay of the Housing Court’s judgment entered on {{ housing_court_judgment_date }} which a</w:t>
+      </w:r>
+      <w:r>
+        <w:rPr>
+          <w:rFonts w:cs="Times New Roman (Body CS)"/>
+        </w:rPr>
+        <w:t>warded possession of the premises to the plaintiff.  The judgment was entered by Judge {{ housing_court_judge }}.</w:t>
+      </w:r>
+    </w:p>
+    <w:p>
+      <w:pPr>
         <w:rPr>
           <w:rFonts w:cs="Times New Roman (Body CS)"/>
         </w:rPr>
@@ -423,16 +336,10 @@
     </w:p>
     <w:p>
       <w:pPr>
-        <w:pStyle w:val="Normal"/>
-        <w:rPr>
-          <w:rFonts w:cs="Times New Roman (Body CS)"/>
-        </w:rPr>
-      </w:pPr>
-      <w:r>
-        <w:rPr>
-          <w:rFonts w:cs="Times New Roman (Body CS)"/>
-        </w:rPr>
-      </w:r>
+        <w:rPr>
+          <w:rFonts w:cs="Times New Roman (Body CS)"/>
+        </w:rPr>
+      </w:pPr>
     </w:p>
     <w:p>
       <w:pPr>
@@ -454,7 +361,6 @@
     </w:p>
     <w:p>
       <w:pPr>
-        <w:pStyle w:val="Normal"/>
         <w:rPr>
           <w:rFonts w:cs="Times New Roman (Body CS)"/>
         </w:rPr>
@@ -468,16 +374,10 @@
     </w:p>
     <w:p>
       <w:pPr>
-        <w:pStyle w:val="Normal"/>
-        <w:rPr>
-          <w:rFonts w:cs="Times New Roman (Body CS)"/>
-        </w:rPr>
-      </w:pPr>
-      <w:r>
-        <w:rPr>
-          <w:rFonts w:cs="Times New Roman (Body CS)"/>
-        </w:rPr>
-      </w:r>
+        <w:rPr>
+          <w:rFonts w:cs="Times New Roman (Body CS)"/>
+        </w:rPr>
+      </w:pPr>
     </w:p>
     <w:p>
       <w:pPr>
@@ -486,22 +386,12 @@
           <w:ilvl w:val="0"/>
           <w:numId w:val="3"/>
         </w:numPr>
-        <w:rPr/>
-      </w:pPr>
-      <w:r>
-        <w:rPr/>
+      </w:pPr>
+      <w:r>
         <w:t xml:space="preserve">Prior to filing in the Appeals Court, I filed a motion for a stay in the Housing Court.  On {{ date_housing_court_denied_motion_to_stay }}, the judge denied my motion.  The judge’s order states: {{ housing_court_denying_order_text }}. </w:t>
       </w:r>
     </w:p>
-    <w:p>
-      <w:pPr>
-        <w:pStyle w:val="Normal"/>
-        <w:rPr/>
-      </w:pPr>
-      <w:r>
-        <w:rPr/>
-      </w:r>
-    </w:p>
+    <w:p/>
     <w:p>
       <w:pPr>
         <w:pStyle w:val="ListParagraph"/>
@@ -509,23 +399,22 @@
           <w:ilvl w:val="0"/>
           <w:numId w:val="3"/>
         </w:numPr>
-        <w:rPr/>
-      </w:pPr>
-      <w:r>
-        <w:rPr/>
-        <w:t>The issues of law that I raise in this motion are:</w:t>
-      </w:r>
-    </w:p>
-    <w:p>
-      <w:pPr>
-        <w:pStyle w:val="Normal"/>
-        <w:ind w:left="360" w:hanging="0"/>
-        <w:rPr>
-          <w:bCs/>
-        </w:rPr>
-      </w:pPr>
-      <w:r>
-        <w:rPr/>
+      </w:pPr>
+      <w:r>
+        <w:t>The issues of law t</w:t>
+      </w:r>
+      <w:r>
+        <w:t>hat I raise in this motion are:</w:t>
+      </w:r>
+    </w:p>
+    <w:p>
+      <w:pPr>
+        <w:ind w:left="360"/>
+        <w:rPr>
+          <w:bCs/>
+        </w:rPr>
+      </w:pPr>
+      <w:r>
         <w:t>{{ legal_issues</w:t>
       </w:r>
       <w:r>
@@ -535,8 +424,9 @@
         <w:t xml:space="preserve">.true_values() </w:t>
       </w:r>
       <w:r>
-        <w:rPr/>
         <w:t xml:space="preserve"> }}</w:t>
+      </w:r>
+      <w:r>
         <w:br/>
         <w:t>{{ fix_punctuation(</w:t>
       </w:r>
@@ -549,16 +439,10 @@
     </w:p>
     <w:p>
       <w:pPr>
-        <w:pStyle w:val="Normal"/>
-        <w:rPr>
-          <w:bCs/>
-        </w:rPr>
-      </w:pPr>
-      <w:r>
-        <w:rPr>
-          <w:bCs/>
-        </w:rPr>
-      </w:r>
+        <w:rPr>
+          <w:bCs/>
+        </w:rPr>
+      </w:pPr>
     </w:p>
     <w:p>
       <w:pPr>
@@ -567,33 +451,21 @@
           <w:ilvl w:val="0"/>
           <w:numId w:val="3"/>
         </w:numPr>
-        <w:rPr/>
-      </w:pPr>
-      <w:r>
-        <w:rPr/>
+      </w:pPr>
+      <w:r>
+        <w:lastRenderedPageBreak/>
         <w:t xml:space="preserve">I am asking for an order from a single justice that: </w:t>
       </w:r>
     </w:p>
     <w:p>
       <w:pPr>
-        <w:pStyle w:val="Normal"/>
         <w:ind w:firstLine="360"/>
-        <w:rPr/>
-      </w:pPr>
-      <w:r>
-        <w:rPr/>
+      </w:pPr>
+      <w:r>
         <w:t>{{ fix_punctuation(relief_sought) }}</w:t>
       </w:r>
     </w:p>
-    <w:p>
-      <w:pPr>
-        <w:pStyle w:val="Normal"/>
-        <w:rPr/>
-      </w:pPr>
-      <w:r>
-        <w:rPr/>
-      </w:r>
-    </w:p>
+    <w:p/>
     <w:p>
       <w:pPr>
         <w:pStyle w:val="ListParagraph"/>
@@ -601,39 +473,22 @@
           <w:ilvl w:val="0"/>
           <w:numId w:val="3"/>
         </w:numPr>
-        <w:rPr/>
-      </w:pPr>
-      <w:r>
-        <w:rPr/>
-        <w:t>I have attached a copy of the judgment, my notice of appeal, the Housing Court’s order denying my motion for a stay, and the 48-hour notice, if received.</w:t>
-      </w:r>
-    </w:p>
-    <w:p>
-      <w:pPr>
-        <w:pStyle w:val="Normal"/>
-        <w:rPr/>
-      </w:pPr>
-      <w:r>
-        <w:rPr/>
-      </w:r>
-    </w:p>
-    <w:p>
-      <w:pPr>
-        <w:pStyle w:val="Normal"/>
-        <w:rPr/>
-      </w:pPr>
-      <w:r>
-        <w:rPr/>
+      </w:pPr>
+      <w:r>
+        <w:t>I have attached a copy of the judgment, my</w:t>
+      </w:r>
+      <w:r>
+        <w:t xml:space="preserve"> notice of appeal, the Housing Court’s order denying my motion for a stay, and the 48-hour notice, if received.</w:t>
+      </w:r>
+    </w:p>
+    <w:p/>
+    <w:p>
+      <w:r>
         <w:t>{%p if i == "final" %}</w:t>
       </w:r>
     </w:p>
     <w:p>
-      <w:pPr>
-        <w:pStyle w:val="Normal"/>
-        <w:rPr/>
-      </w:pPr>
-      <w:r>
-        <w:rPr/>
+      <w:r>
         <w:t>{{ users</w:t>
       </w:r>
       <w:r>
@@ -643,23 +498,16 @@
         <w:t>[0].</w:t>
       </w:r>
       <w:r>
-        <w:rPr/>
         <w:t>signature }}</w:t>
       </w:r>
     </w:p>
     <w:p>
-      <w:pPr>
-        <w:pStyle w:val="Normal"/>
-        <w:rPr/>
-      </w:pPr>
-      <w:r>
-        <w:rPr/>
+      <w:r>
         <w:t>{%p endif %}</w:t>
       </w:r>
     </w:p>
     <w:p>
       <w:pPr>
-        <w:pStyle w:val="Normal"/>
         <w:rPr>
           <w:bCs/>
         </w:rPr>
@@ -671,18 +519,9 @@
         <w:t>{{ format_date(today()) }}</w:t>
       </w:r>
     </w:p>
-    <w:p>
-      <w:pPr>
-        <w:pStyle w:val="Normal"/>
-        <w:rPr/>
-      </w:pPr>
-      <w:r>
-        <w:rPr/>
-      </w:r>
-    </w:p>
-    <w:p>
-      <w:pPr>
-        <w:pStyle w:val="Normal"/>
+    <w:p/>
+    <w:p>
+      <w:pPr>
         <w:rPr>
           <w:bCs/>
         </w:rPr>
@@ -696,7 +535,6 @@
     </w:p>
     <w:p>
       <w:pPr>
-        <w:pStyle w:val="Normal"/>
         <w:rPr>
           <w:bCs/>
         </w:rPr>
@@ -710,21 +548,25 @@
     </w:p>
     <w:p>
       <w:pPr>
-        <w:pStyle w:val="Normal"/>
-        <w:rPr>
-          <w:bCs/>
-        </w:rPr>
-      </w:pPr>
-      <w:r>
-        <w:rPr>
-          <w:bCs/>
-        </w:rPr>
-        <w:t>{{ users[0].phone_numbers() }}</w:t>
-      </w:r>
-    </w:p>
-    <w:p>
-      <w:pPr>
-        <w:pStyle w:val="Normal"/>
+        <w:rPr>
+          <w:bCs/>
+        </w:rPr>
+      </w:pPr>
+      <w:r>
+        <w:rPr>
+          <w:bCs/>
+        </w:rPr>
+        <w:t xml:space="preserve">{{ </w:t>
+      </w:r>
+      <w:r>
+        <w:rPr>
+          <w:bCs/>
+        </w:rPr>
+        <w:t>users[0].phone_numbers() }}</w:t>
+      </w:r>
+    </w:p>
+    <w:p>
+      <w:pPr>
         <w:rPr>
           <w:bCs/>
         </w:rPr>
@@ -738,32 +580,44 @@
     </w:p>
     <w:p>
       <w:pPr>
-        <w:pStyle w:val="Normal"/>
-        <w:rPr>
-          <w:bCs/>
-        </w:rPr>
-      </w:pPr>
-      <w:r>
-        <w:rPr>
-          <w:bCs/>
-        </w:rPr>
-      </w:r>
+        <w:rPr>
+          <w:bCs/>
+        </w:rPr>
+      </w:pPr>
+      <w:r>
+        <w:rPr>
+          <w:bCs/>
+        </w:rPr>
+        <w:t>Pronouns: {{ get_pronouns(</w:t>
+      </w:r>
+      <w:r>
+        <w:rPr>
+          <w:bCs/>
+        </w:rPr>
+        <w:t>users[0]</w:t>
+      </w:r>
+      <w:r>
+        <w:rPr>
+          <w:bCs/>
+        </w:rPr>
+        <w:t>) | comma_and_list }}</w:t>
+      </w:r>
+      <w:bookmarkStart w:id="0" w:name="_GoBack"/>
+      <w:bookmarkEnd w:id="0"/>
+    </w:p>
+    <w:p>
+      <w:pPr>
+        <w:rPr>
+          <w:bCs/>
+        </w:rPr>
+      </w:pPr>
       <w:r>
         <w:br w:type="page"/>
       </w:r>
     </w:p>
-    <w:p>
-      <w:pPr>
-        <w:pStyle w:val="Normal"/>
-        <w:rPr/>
-      </w:pPr>
-      <w:r>
-        <w:rPr/>
-      </w:r>
-    </w:p>
-    <w:p>
-      <w:pPr>
-        <w:pStyle w:val="Normal"/>
+    <w:p/>
+    <w:p>
+      <w:pPr>
         <w:jc w:val="center"/>
         <w:rPr>
           <w:u w:val="single"/>
@@ -778,280 +632,171 @@
     </w:p>
     <w:p>
       <w:pPr>
-        <w:pStyle w:val="Normal"/>
-        <w:jc w:val="center"/>
-        <w:rPr/>
-      </w:pPr>
-      <w:r>
-        <w:rPr/>
-      </w:r>
-    </w:p>
-    <w:p>
-      <w:pPr>
-        <w:pStyle w:val="Normal"/>
-        <w:rPr/>
-      </w:pPr>
-      <w:r>
-        <w:rPr/>
-        <w:t>Pursuant to Mass. R.A.P. 13 (d), I hereby certify under the penalties of perjury, that I have served or will serve the attached motion and supporting materials upon the attorney of record for each party, or if the party has no attorney then I made service directly on the self-represented party by {{ method_of_service }} to the following person(s) at the following physical or email address(es): {{ parties_to_be_served }}.  I have made or will make service on {{ service_date }}.</w:t>
-      </w:r>
-    </w:p>
-    <w:p>
-      <w:pPr>
-        <w:pStyle w:val="Normal"/>
-        <w:rPr/>
-      </w:pPr>
-      <w:r>
-        <w:rPr/>
-      </w:r>
-    </w:p>
-    <w:p>
-      <w:pPr>
-        <w:pStyle w:val="Normal"/>
-        <w:rPr/>
-      </w:pPr>
-      <w:r>
-        <w:rPr/>
+        <w:jc w:val="center"/>
+      </w:pPr>
+    </w:p>
+    <w:p>
+      <w:r>
+        <w:t xml:space="preserve">Pursuant to Mass. R.A.P. 13 (d), I hereby certify under the penalties of perjury, that I have served or will serve the attached motion and supporting materials upon </w:t>
+      </w:r>
+      <w:r>
+        <w:t xml:space="preserve">the attorney of record for each party, or if the party has no attorney then I made service directly on the self-represented party by {{ method_of_service }} to the following person(s) at the following physical or email address(es): {{ parties_to_be_served </w:t>
+      </w:r>
+      <w:r>
+        <w:t>}}.  I have made or will make service on {{ service_date }}.</w:t>
+      </w:r>
+    </w:p>
+    <w:p/>
+    <w:p>
+      <w:r>
         <w:t xml:space="preserve">Signed under the penalties of perjury, </w:t>
       </w:r>
     </w:p>
     <w:p>
       <w:pPr>
-        <w:pStyle w:val="Normal"/>
         <w:rPr>
           <w:b/>
+        </w:rPr>
+      </w:pPr>
+    </w:p>
+    <w:p>
+      <w:pPr>
+        <w:rPr>
           <w:b/>
         </w:rPr>
       </w:pPr>
-      <w:r>
+    </w:p>
+    <w:p>
+      <w:r>
+        <w:t>{%p if i == "final" %}</w:t>
+      </w:r>
+    </w:p>
+    <w:p>
+      <w:r>
+        <w:t>{{ users</w:t>
+      </w:r>
+      <w:r>
+        <w:rPr>
+          <w:bCs/>
+        </w:rPr>
+        <w:t>[0].</w:t>
+      </w:r>
+      <w:r>
+        <w:t>signature }}</w:t>
+      </w:r>
+    </w:p>
+    <w:p>
+      <w:r>
+        <w:t>{%p endif %}</w:t>
+      </w:r>
+    </w:p>
+    <w:p>
+      <w:pPr>
+        <w:rPr>
+          <w:bCs/>
+        </w:rPr>
+      </w:pPr>
+      <w:r>
+        <w:rPr>
+          <w:bCs/>
+        </w:rPr>
+        <w:t>{{ format_date(today()) }}</w:t>
+      </w:r>
+      <w:r>
+        <w:br w:type="page"/>
+      </w:r>
+    </w:p>
+    <w:p>
+      <w:pPr>
+        <w:jc w:val="center"/>
+      </w:pPr>
+      <w:r>
+        <w:lastRenderedPageBreak/>
+        <w:t>COMMONWEALTH OF MASSACHUSETTS</w:t>
+      </w:r>
+    </w:p>
+    <w:p>
+      <w:pPr>
+        <w:jc w:val="center"/>
+      </w:pPr>
+      <w:r>
+        <w:t>APPEALS COURT</w:t>
+      </w:r>
+    </w:p>
+    <w:p>
+      <w:pPr>
+        <w:ind w:left="3600"/>
+      </w:pPr>
+    </w:p>
+    <w:p>
+      <w:pPr>
+        <w:jc w:val="center"/>
+      </w:pPr>
+      <w:r>
+        <w:t>{{ housing_court }</w:t>
+      </w:r>
+      <w:r>
+        <w:t>} HOUSING COURT DOCKET NO. {{ housing_court_docket_number }}</w:t>
+      </w:r>
+    </w:p>
+    <w:p>
+      <w:pPr>
+        <w:ind w:left="3600"/>
+      </w:pPr>
+    </w:p>
+    <w:p>
+      <w:pPr>
+        <w:jc w:val="center"/>
+      </w:pPr>
+      <w:r>
+        <w:t>{% if not is_first_document %} APPEALS COURT DOCKET NO. {{ appeals_court_docket_number }} {% endif %}</w:t>
+      </w:r>
+    </w:p>
+    <w:p/>
+    <w:p/>
+    <w:p>
+      <w:pPr>
         <w:rPr>
           <w:b/>
         </w:rPr>
-      </w:r>
-    </w:p>
-    <w:p>
-      <w:pPr>
-        <w:pStyle w:val="Normal"/>
-        <w:rPr>
-          <w:b/>
-          <w:b/>
-        </w:rPr>
-      </w:pPr>
-      <w:r>
-        <w:rPr>
-          <w:b/>
-        </w:rPr>
-      </w:r>
-    </w:p>
-    <w:p>
-      <w:pPr>
-        <w:pStyle w:val="Normal"/>
-        <w:rPr/>
-      </w:pPr>
-      <w:r>
-        <w:rPr/>
-        <w:t>{%p if i == "final" %}</w:t>
-      </w:r>
-    </w:p>
-    <w:p>
-      <w:pPr>
-        <w:pStyle w:val="Normal"/>
-        <w:rPr/>
-      </w:pPr>
-      <w:r>
-        <w:rPr/>
-        <w:t>{{ users</w:t>
-      </w:r>
-      <w:r>
-        <w:rPr>
-          <w:bCs/>
-        </w:rPr>
-        <w:t>[0].</w:t>
-      </w:r>
-      <w:r>
-        <w:rPr/>
-        <w:t>signature }}</w:t>
-      </w:r>
-    </w:p>
-    <w:p>
-      <w:pPr>
-        <w:pStyle w:val="Normal"/>
-        <w:rPr/>
-      </w:pPr>
-      <w:r>
-        <w:rPr/>
-        <w:t>{%p endif %}</w:t>
-      </w:r>
-    </w:p>
-    <w:p>
-      <w:pPr>
-        <w:pStyle w:val="Normal"/>
-        <w:rPr>
-          <w:bCs/>
-        </w:rPr>
-      </w:pPr>
-      <w:r>
-        <w:rPr>
-          <w:bCs/>
-        </w:rPr>
-        <w:t>{{ format_date(today()) }}</w:t>
-      </w:r>
-      <w:r>
-        <w:br w:type="page"/>
-      </w:r>
-    </w:p>
-    <w:p>
-      <w:pPr>
-        <w:pStyle w:val="Normal"/>
-        <w:jc w:val="center"/>
-        <w:rPr/>
-      </w:pPr>
-      <w:r>
-        <w:rPr/>
-        <w:t>COMMONWEALTH OF MASSACHUSETTS</w:t>
-      </w:r>
-    </w:p>
-    <w:p>
-      <w:pPr>
-        <w:pStyle w:val="Normal"/>
-        <w:jc w:val="center"/>
-        <w:rPr/>
-      </w:pPr>
-      <w:r>
-        <w:rPr/>
-        <w:t>APPEALS COURT</w:t>
-      </w:r>
-    </w:p>
-    <w:p>
-      <w:pPr>
-        <w:pStyle w:val="Normal"/>
-        <w:ind w:left="3600" w:hanging="0"/>
-        <w:rPr/>
-      </w:pPr>
-      <w:r>
-        <w:rPr/>
-      </w:r>
-    </w:p>
-    <w:p>
-      <w:pPr>
-        <w:pStyle w:val="Normal"/>
-        <w:jc w:val="center"/>
-        <w:rPr/>
-      </w:pPr>
-      <w:r>
-        <w:rPr/>
-        <w:t>{{ housing_court }} HOUSING COURT DOCKET NO. {{ housing_court_docket_number }}</w:t>
-      </w:r>
-    </w:p>
-    <w:p>
-      <w:pPr>
-        <w:pStyle w:val="Normal"/>
-        <w:ind w:left="3600" w:hanging="0"/>
-        <w:rPr/>
-      </w:pPr>
-      <w:r>
-        <w:rPr/>
-      </w:r>
-    </w:p>
-    <w:p>
-      <w:pPr>
-        <w:pStyle w:val="Normal"/>
-        <w:jc w:val="center"/>
-        <w:rPr/>
-      </w:pPr>
-      <w:r>
-        <w:rPr/>
-        <w:t>{% if not is_first_document %} APPEALS COURT DOCKET NO. {{ appeals_court_docket_number }} {% endif %}</w:t>
-      </w:r>
-    </w:p>
-    <w:p>
-      <w:pPr>
-        <w:pStyle w:val="Normal"/>
-        <w:rPr/>
-      </w:pPr>
-      <w:r>
-        <w:rPr/>
-      </w:r>
-    </w:p>
-    <w:p>
-      <w:pPr>
-        <w:pStyle w:val="Normal"/>
-        <w:rPr/>
-      </w:pPr>
-      <w:r>
-        <w:rPr/>
-      </w:r>
-    </w:p>
-    <w:p>
-      <w:pPr>
-        <w:pStyle w:val="Normal"/>
-        <w:rPr>
-          <w:b/>
-          <w:b/>
-        </w:rPr>
-      </w:pPr>
-      <w:r>
-        <w:rPr>
-          <w:b/>
-        </w:rPr>
-      </w:r>
-    </w:p>
-    <w:p>
-      <w:pPr>
-        <w:pStyle w:val="Normal"/>
-        <w:jc w:val="center"/>
-        <w:rPr/>
-      </w:pPr>
-      <w:r>
-        <w:rPr/>
+      </w:pPr>
+    </w:p>
+    <w:p>
+      <w:pPr>
+        <w:jc w:val="center"/>
+      </w:pPr>
+      <w:r>
         <w:t>PLAINTIFF(S)</w:t>
       </w:r>
     </w:p>
     <w:p>
       <w:pPr>
-        <w:pStyle w:val="Normal"/>
-        <w:jc w:val="center"/>
-        <w:rPr/>
-      </w:pPr>
-      <w:r>
-        <w:rPr/>
+        <w:jc w:val="center"/>
+      </w:pPr>
+      <w:r>
         <w:t>{{ plaintiff_name}}</w:t>
       </w:r>
     </w:p>
     <w:p>
       <w:pPr>
-        <w:pStyle w:val="Normal"/>
-        <w:jc w:val="center"/>
-        <w:rPr/>
-      </w:pPr>
-      <w:r>
-        <w:rPr/>
-      </w:r>
-    </w:p>
-    <w:p>
-      <w:pPr>
-        <w:pStyle w:val="Normal"/>
-        <w:jc w:val="center"/>
-        <w:rPr/>
-      </w:pPr>
-      <w:r>
-        <w:rPr/>
+        <w:jc w:val="center"/>
+      </w:pPr>
+    </w:p>
+    <w:p>
+      <w:pPr>
+        <w:jc w:val="center"/>
+      </w:pPr>
+      <w:r>
         <w:t>v.</w:t>
       </w:r>
     </w:p>
     <w:p>
       <w:pPr>
-        <w:pStyle w:val="Normal"/>
-        <w:jc w:val="center"/>
-        <w:rPr/>
-      </w:pPr>
-      <w:r>
-        <w:rPr/>
-      </w:r>
-    </w:p>
-    <w:p>
-      <w:pPr>
-        <w:pStyle w:val="Normal"/>
+        <w:jc w:val="center"/>
+      </w:pPr>
+    </w:p>
+    <w:p>
+      <w:pPr>
         <w:jc w:val="center"/>
         <w:rPr>
           <w:rFonts w:cs="Times New Roman (Body CS)"/>
@@ -1068,28 +813,25 @@
     </w:p>
     <w:p>
       <w:pPr>
-        <w:pStyle w:val="Normal"/>
-        <w:jc w:val="center"/>
-        <w:rPr/>
-      </w:pPr>
-      <w:r>
-        <w:rPr/>
+        <w:jc w:val="center"/>
+      </w:pPr>
+      <w:r>
         <w:t>{{ defendant_name }}</w:t>
       </w:r>
     </w:p>
     <w:p>
       <w:pPr>
-        <w:pStyle w:val="Normal"/>
-        <w:rPr>
-          <w:rFonts w:cs="Times New Roman (Body CS)"/>
-          <w:b/>
+        <w:rPr>
+          <w:rFonts w:cs="Times New Roman (Body CS)"/>
           <w:b/>
           <w:bCs/>
           <w:caps/>
           <w:u w:val="single"/>
         </w:rPr>
       </w:pPr>
-      <w:r>
+    </w:p>
+    <w:p>
+      <w:pPr>
         <w:rPr>
           <w:rFonts w:cs="Times New Roman (Body CS)"/>
           <w:b/>
@@ -1097,33 +839,10 @@
           <w:caps/>
           <w:u w:val="single"/>
         </w:rPr>
-      </w:r>
-    </w:p>
-    <w:p>
-      <w:pPr>
-        <w:pStyle w:val="Normal"/>
-        <w:rPr>
-          <w:rFonts w:cs="Times New Roman (Body CS)"/>
-          <w:b/>
-          <w:b/>
-          <w:bCs/>
-          <w:caps/>
-          <w:u w:val="single"/>
-        </w:rPr>
-      </w:pPr>
-      <w:r>
-        <w:rPr>
-          <w:rFonts w:cs="Times New Roman (Body CS)"/>
-          <w:b/>
-          <w:bCs/>
-          <w:caps/>
-          <w:u w:val="single"/>
-        </w:rPr>
-      </w:r>
-    </w:p>
-    <w:p>
-      <w:pPr>
-        <w:pStyle w:val="Normal"/>
+      </w:pPr>
+    </w:p>
+    <w:p>
+      <w:pPr>
         <w:jc w:val="center"/>
         <w:rPr>
           <w:u w:val="double"/>
@@ -1133,18 +852,16 @@
         <w:rPr>
           <w:u w:val="double"/>
         </w:rPr>
-        <w:t>MEMORANDUM IN SUPPORT OF MOTION TO STAY PURSUANT TO MASS. R. A. P. 6(A)</w:t>
-      </w:r>
-    </w:p>
-    <w:p>
-      <w:pPr>
-        <w:pStyle w:val="Normal"/>
-        <w:rPr/>
-      </w:pPr>
-      <w:r>
-        <w:rPr/>
-      </w:r>
-    </w:p>
+        <w:t xml:space="preserve">MEMORANDUM IN </w:t>
+      </w:r>
+      <w:r>
+        <w:rPr>
+          <w:u w:val="double"/>
+        </w:rPr>
+        <w:t>SUPPORT OF MOTION TO STAY PURSUANT TO MASS. R. A. P. 6(A)</w:t>
+      </w:r>
+    </w:p>
+    <w:p/>
     <w:p>
       <w:pPr>
         <w:pStyle w:val="ListParagraph"/>
@@ -1152,32 +869,17 @@
           <w:ilvl w:val="0"/>
           <w:numId w:val="2"/>
         </w:numPr>
-        <w:rPr/>
-      </w:pPr>
-      <w:r>
-        <w:rPr/>
+      </w:pPr>
+      <w:r>
         <w:t xml:space="preserve">Statement of the Case: </w:t>
       </w:r>
     </w:p>
     <w:p>
-      <w:pPr>
-        <w:pStyle w:val="Normal"/>
-        <w:rPr/>
-      </w:pPr>
-      <w:r>
-        <w:rPr/>
+      <w:r>
         <w:t>{{ fix_punctuation(procedural_history) }}</w:t>
       </w:r>
     </w:p>
-    <w:p>
-      <w:pPr>
-        <w:pStyle w:val="Normal"/>
-        <w:rPr/>
-      </w:pPr>
-      <w:r>
-        <w:rPr/>
-      </w:r>
-    </w:p>
+    <w:p/>
     <w:p>
       <w:pPr>
         <w:pStyle w:val="ListParagraph"/>
@@ -1185,16 +887,13 @@
           <w:ilvl w:val="0"/>
           <w:numId w:val="2"/>
         </w:numPr>
-        <w:rPr/>
-      </w:pPr>
-      <w:r>
-        <w:rPr/>
+      </w:pPr>
+      <w:r>
         <w:t>Statement of Facts:</w:t>
       </w:r>
     </w:p>
     <w:p>
       <w:pPr>
-        <w:pStyle w:val="Normal"/>
         <w:rPr>
           <w:bCs/>
         </w:rPr>
@@ -1206,7 +905,6 @@
         <w:t xml:space="preserve">{{ </w:t>
       </w:r>
       <w:r>
-        <w:rPr/>
         <w:t>fix_punctuation(</w:t>
       </w:r>
       <w:r>
@@ -1216,15 +914,7 @@
         <w:t>statement_of_facts) }}</w:t>
       </w:r>
     </w:p>
-    <w:p>
-      <w:pPr>
-        <w:pStyle w:val="Normal"/>
-        <w:rPr/>
-      </w:pPr>
-      <w:r>
-        <w:rPr/>
-      </w:r>
-    </w:p>
+    <w:p/>
     <w:p>
       <w:pPr>
         <w:pStyle w:val="ListParagraph"/>
@@ -1232,16 +922,13 @@
           <w:ilvl w:val="0"/>
           <w:numId w:val="2"/>
         </w:numPr>
-        <w:rPr/>
-      </w:pPr>
-      <w:r>
-        <w:rPr/>
+      </w:pPr>
+      <w:r>
         <w:t xml:space="preserve">Likelihood of Success on the Merits of Appeal: </w:t>
       </w:r>
     </w:p>
     <w:p>
       <w:pPr>
-        <w:pStyle w:val="Normal"/>
         <w:rPr>
           <w:bCs/>
         </w:rPr>
@@ -1253,7 +940,6 @@
         <w:t xml:space="preserve">{{ </w:t>
       </w:r>
       <w:r>
-        <w:rPr/>
         <w:t>fix_punctuation(</w:t>
       </w:r>
       <w:r>
@@ -1263,15 +949,7 @@
         <w:t>likelihood_of_success) }}</w:t>
       </w:r>
     </w:p>
-    <w:p>
-      <w:pPr>
-        <w:pStyle w:val="Normal"/>
-        <w:rPr/>
-      </w:pPr>
-      <w:r>
-        <w:rPr/>
-      </w:r>
-    </w:p>
+    <w:p/>
     <w:p>
       <w:pPr>
         <w:pStyle w:val="ListParagraph"/>
@@ -1279,16 +957,13 @@
           <w:ilvl w:val="0"/>
           <w:numId w:val="2"/>
         </w:numPr>
-        <w:rPr/>
-      </w:pPr>
-      <w:r>
-        <w:rPr/>
+      </w:pPr>
+      <w:r>
         <w:t>Irreparable Harm If Stay is Not Granted:</w:t>
       </w:r>
     </w:p>
     <w:p>
       <w:pPr>
-        <w:pStyle w:val="Normal"/>
         <w:rPr>
           <w:bCs/>
         </w:rPr>
@@ -1300,7 +975,6 @@
         <w:t xml:space="preserve">{{ </w:t>
       </w:r>
       <w:r>
-        <w:rPr/>
         <w:t>fix_punctuation(</w:t>
       </w:r>
       <w:r>
@@ -1310,15 +984,7 @@
         <w:t>defendant_harm) }}</w:t>
       </w:r>
     </w:p>
-    <w:p>
-      <w:pPr>
-        <w:pStyle w:val="Normal"/>
-        <w:rPr/>
-      </w:pPr>
-      <w:r>
-        <w:rPr/>
-      </w:r>
-    </w:p>
+    <w:p/>
     <w:p>
       <w:pPr>
         <w:pStyle w:val="ListParagraph"/>
@@ -1326,16 +992,13 @@
           <w:ilvl w:val="0"/>
           <w:numId w:val="2"/>
         </w:numPr>
-        <w:rPr/>
-      </w:pPr>
-      <w:r>
-        <w:rPr/>
+      </w:pPr>
+      <w:r>
         <w:t>Harm to the landlord/purchaser if stay is granted:</w:t>
       </w:r>
     </w:p>
     <w:p>
       <w:pPr>
-        <w:pStyle w:val="Normal"/>
         <w:rPr>
           <w:bCs/>
         </w:rPr>
@@ -1347,7 +1010,6 @@
         <w:t xml:space="preserve">{{ </w:t>
       </w:r>
       <w:r>
-        <w:rPr/>
         <w:t>fix_punctuation(</w:t>
       </w:r>
       <w:r>
@@ -1357,15 +1019,7 @@
         <w:t>plaintiff_harm) }}</w:t>
       </w:r>
     </w:p>
-    <w:p>
-      <w:pPr>
-        <w:pStyle w:val="Normal"/>
-        <w:rPr/>
-      </w:pPr>
-      <w:r>
-        <w:rPr/>
-      </w:r>
-    </w:p>
+    <w:p/>
     <w:p>
       <w:pPr>
         <w:pStyle w:val="ListParagraph"/>
@@ -1373,26 +1027,25 @@
           <w:ilvl w:val="0"/>
           <w:numId w:val="2"/>
         </w:numPr>
-        <w:rPr/>
-      </w:pPr>
-      <w:r>
-        <w:rPr/>
+      </w:pPr>
+      <w:r>
         <w:t xml:space="preserve">Harm to the public interest: </w:t>
       </w:r>
     </w:p>
     <w:p>
-      <w:pPr>
-        <w:pStyle w:val="Normal"/>
-        <w:rPr/>
-      </w:pPr>
-      <w:r>
-        <w:rPr>
-          <w:rFonts w:cs="Times New Roman (Body CS)"/>
-        </w:rPr>
-        <w:t>{% if public_interest_harm_yesno %}</w:t>
-      </w:r>
-      <w:r>
-        <w:rPr/>
+      <w:r>
+        <w:rPr>
+          <w:rFonts w:cs="Times New Roman (Body CS)"/>
+        </w:rPr>
+        <w:t>{% if public_interest_harm_ye</w:t>
+      </w:r>
+      <w:r>
+        <w:rPr>
+          <w:rFonts w:cs="Times New Roman (Body CS)"/>
+        </w:rPr>
+        <w:t>sno %}</w:t>
+      </w:r>
+      <w:r>
         <w:t>{{ fix_punctuation(public_interest_harm) }}</w:t>
       </w:r>
       <w:r>
@@ -1405,7 +1058,6 @@
         <w:t>{% else %}</w:t>
       </w:r>
       <w:r>
-        <w:rPr/>
         <w:t>None.</w:t>
       </w:r>
       <w:r>
@@ -1418,15 +1070,7 @@
         <w:t>{% endif %}</w:t>
       </w:r>
     </w:p>
-    <w:p>
-      <w:pPr>
-        <w:pStyle w:val="Normal"/>
-        <w:rPr/>
-      </w:pPr>
-      <w:r>
-        <w:rPr/>
-      </w:r>
-    </w:p>
+    <w:p/>
     <w:p>
       <w:pPr>
         <w:pStyle w:val="ListParagraph"/>
@@ -1434,49 +1078,25 @@
           <w:ilvl w:val="0"/>
           <w:numId w:val="2"/>
         </w:numPr>
-        <w:rPr/>
-      </w:pPr>
-      <w:r>
-        <w:rPr/>
+      </w:pPr>
+      <w:r>
         <w:t>Conclusion:</w:t>
       </w:r>
     </w:p>
     <w:p>
-      <w:pPr>
-        <w:pStyle w:val="Normal"/>
-        <w:rPr/>
-      </w:pPr>
-      <w:r>
-        <w:rPr/>
+      <w:r>
         <w:t>{{ fix_punctuation(argument_summary) }}</w:t>
       </w:r>
     </w:p>
-    <w:p>
-      <w:pPr>
-        <w:pStyle w:val="Normal"/>
-        <w:rPr/>
-      </w:pPr>
-      <w:r>
-        <w:rPr/>
-      </w:r>
-    </w:p>
-    <w:p>
-      <w:pPr>
-        <w:pStyle w:val="Normal"/>
-        <w:rPr/>
-      </w:pPr>
-      <w:r>
-        <w:rPr/>
+    <w:p/>
+    <w:p>
+      <w:r>
         <w:t>{%p if i == "final" %}</w:t>
       </w:r>
     </w:p>
     <w:p>
-      <w:pPr>
-        <w:pStyle w:val="Normal"/>
-        <w:rPr/>
-      </w:pPr>
-      <w:r>
-        <w:rPr/>
+      <w:r>
+        <w:lastRenderedPageBreak/>
         <w:t>{{ users</w:t>
       </w:r>
       <w:r>
@@ -1486,25 +1106,15 @@
         <w:t>[0].</w:t>
       </w:r>
       <w:r>
-        <w:rPr/>
         <w:t>signature }}</w:t>
       </w:r>
     </w:p>
     <w:p>
-      <w:pPr>
-        <w:pStyle w:val="Normal"/>
-        <w:rPr/>
-      </w:pPr>
-      <w:r>
-        <w:rPr/>
+      <w:r>
         <w:t>{%p endif %}</w:t>
       </w:r>
     </w:p>
     <w:p>
-      <w:pPr>
-        <w:pStyle w:val="Normal"/>
-        <w:rPr/>
-      </w:pPr>
       <w:r>
         <w:rPr>
           <w:bCs/>
@@ -1516,176 +1126,99 @@
       </w:r>
     </w:p>
     <w:p>
-      <w:pPr>
-        <w:pStyle w:val="Normal"/>
-        <w:rPr/>
-      </w:pPr>
-      <w:r>
-        <w:rPr/>
+      <w:r>
+        <w:lastRenderedPageBreak/>
         <w:t>{%p if has_evidence %}</w:t>
       </w:r>
     </w:p>
     <w:p>
       <w:pPr>
-        <w:pStyle w:val="Normal"/>
-        <w:jc w:val="center"/>
-        <w:rPr/>
-      </w:pPr>
-      <w:r>
-        <w:rPr/>
-        <w:t>COMMONWEALTH OF MASSACHUSETTS</w:t>
-      </w:r>
-    </w:p>
-    <w:p>
-      <w:pPr>
-        <w:pStyle w:val="Normal"/>
-        <w:jc w:val="center"/>
-        <w:rPr/>
-      </w:pPr>
-      <w:r>
-        <w:rPr/>
+        <w:jc w:val="center"/>
+      </w:pPr>
+      <w:r>
+        <w:t xml:space="preserve">COMMONWEALTH </w:t>
+      </w:r>
+      <w:r>
+        <w:t>OF MASSACHUSETTS</w:t>
+      </w:r>
+    </w:p>
+    <w:p>
+      <w:pPr>
+        <w:jc w:val="center"/>
+      </w:pPr>
+      <w:r>
         <w:t>APPEALS COURT</w:t>
       </w:r>
     </w:p>
-    <w:p>
-      <w:pPr>
-        <w:pStyle w:val="Normal"/>
-        <w:rPr/>
-      </w:pPr>
-      <w:r>
-        <w:rPr/>
-      </w:r>
-    </w:p>
-    <w:p>
-      <w:pPr>
-        <w:pStyle w:val="Normal"/>
-        <w:jc w:val="center"/>
-        <w:rPr/>
-      </w:pPr>
-      <w:r>
-        <w:rPr/>
+    <w:p/>
+    <w:p>
+      <w:pPr>
+        <w:jc w:val="center"/>
+      </w:pPr>
+      <w:r>
         <w:t>{{ housing_court }} HOUSING COURT DOCKET NO. {{ housing_court_docket_number }}</w:t>
       </w:r>
     </w:p>
     <w:p>
       <w:pPr>
-        <w:pStyle w:val="Normal"/>
-        <w:ind w:left="3600" w:hanging="0"/>
-        <w:rPr/>
-      </w:pPr>
-      <w:r>
-        <w:rPr/>
-      </w:r>
-    </w:p>
-    <w:p>
-      <w:pPr>
-        <w:pStyle w:val="Normal"/>
-        <w:jc w:val="center"/>
-        <w:rPr/>
-      </w:pPr>
-      <w:r>
-        <w:rPr/>
+        <w:ind w:left="3600"/>
+      </w:pPr>
+    </w:p>
+    <w:p>
+      <w:pPr>
+        <w:jc w:val="center"/>
+      </w:pPr>
+      <w:r>
         <w:t>{% if not is_first_document %} APPEALS COURT DOCKET NO. {{ appeals_court_docket_number }} {% endif %}</w:t>
       </w:r>
     </w:p>
-    <w:p>
-      <w:pPr>
-        <w:pStyle w:val="Normal"/>
-        <w:rPr/>
-      </w:pPr>
-      <w:r>
-        <w:rPr/>
-      </w:r>
-    </w:p>
-    <w:p>
-      <w:pPr>
-        <w:pStyle w:val="Normal"/>
-        <w:rPr/>
-      </w:pPr>
-      <w:r>
-        <w:rPr/>
-      </w:r>
-    </w:p>
-    <w:p>
-      <w:pPr>
-        <w:pStyle w:val="Normal"/>
-        <w:rPr/>
-      </w:pPr>
-      <w:r>
-        <w:rPr/>
-      </w:r>
-    </w:p>
-    <w:p>
-      <w:pPr>
-        <w:pStyle w:val="Normal"/>
+    <w:p/>
+    <w:p/>
+    <w:p/>
+    <w:p>
+      <w:pPr>
         <w:jc w:val="center"/>
         <w:rPr>
           <w:b/>
-          <w:b/>
-        </w:rPr>
-      </w:pPr>
-      <w:r>
-        <w:rPr>
-          <w:b/>
-        </w:rPr>
-      </w:r>
-    </w:p>
-    <w:p>
-      <w:pPr>
-        <w:pStyle w:val="Normal"/>
-        <w:jc w:val="center"/>
-        <w:rPr/>
-      </w:pPr>
-      <w:r>
-        <w:rPr/>
+        </w:rPr>
+      </w:pPr>
+    </w:p>
+    <w:p>
+      <w:pPr>
+        <w:jc w:val="center"/>
+      </w:pPr>
+      <w:r>
         <w:t>PLAINTIFF(S)</w:t>
       </w:r>
     </w:p>
     <w:p>
       <w:pPr>
-        <w:pStyle w:val="Normal"/>
-        <w:jc w:val="center"/>
-        <w:rPr/>
-      </w:pPr>
-      <w:r>
-        <w:rPr/>
+        <w:jc w:val="center"/>
+      </w:pPr>
+      <w:r>
         <w:t>{{ plaintiff_name}}</w:t>
       </w:r>
     </w:p>
     <w:p>
       <w:pPr>
-        <w:pStyle w:val="Normal"/>
-        <w:jc w:val="center"/>
-        <w:rPr/>
-      </w:pPr>
-      <w:r>
-        <w:rPr/>
-      </w:r>
-    </w:p>
-    <w:p>
-      <w:pPr>
-        <w:pStyle w:val="Normal"/>
-        <w:jc w:val="center"/>
-        <w:rPr/>
-      </w:pPr>
-      <w:r>
-        <w:rPr/>
+        <w:jc w:val="center"/>
+      </w:pPr>
+    </w:p>
+    <w:p>
+      <w:pPr>
+        <w:jc w:val="center"/>
+      </w:pPr>
+      <w:r>
         <w:t>v.</w:t>
       </w:r>
     </w:p>
     <w:p>
       <w:pPr>
-        <w:pStyle w:val="Normal"/>
-        <w:jc w:val="center"/>
-        <w:rPr/>
-      </w:pPr>
-      <w:r>
-        <w:rPr/>
-      </w:r>
-    </w:p>
-    <w:p>
-      <w:pPr>
-        <w:pStyle w:val="Normal"/>
+        <w:jc w:val="center"/>
+      </w:pPr>
+    </w:p>
+    <w:p>
+      <w:pPr>
         <w:jc w:val="center"/>
         <w:rPr>
           <w:rFonts w:cs="Times New Roman (Body CS)"/>
@@ -1702,37 +1235,20 @@
     </w:p>
     <w:p>
       <w:pPr>
-        <w:pStyle w:val="Normal"/>
-        <w:jc w:val="center"/>
-        <w:rPr/>
-      </w:pPr>
-      <w:r>
-        <w:rPr/>
+        <w:jc w:val="center"/>
+      </w:pPr>
+      <w:r>
         <w:t>{{ defendant_name }}</w:t>
       </w:r>
     </w:p>
-    <w:p>
-      <w:pPr>
-        <w:pStyle w:val="Normal"/>
-        <w:rPr/>
-      </w:pPr>
-      <w:r>
-        <w:rPr/>
-      </w:r>
-    </w:p>
-    <w:p>
-      <w:pPr>
-        <w:pStyle w:val="Normal"/>
-        <w:jc w:val="center"/>
-        <w:rPr/>
-      </w:pPr>
-      <w:r>
-        <w:rPr/>
-      </w:r>
-    </w:p>
-    <w:p>
-      <w:pPr>
-        <w:pStyle w:val="Normal"/>
+    <w:p/>
+    <w:p>
+      <w:pPr>
+        <w:jc w:val="center"/>
+      </w:pPr>
+    </w:p>
+    <w:p>
+      <w:pPr>
         <w:jc w:val="center"/>
         <w:rPr>
           <w:u w:val="double"/>
@@ -1747,7 +1263,6 @@
     </w:p>
     <w:p>
       <w:pPr>
-        <w:pStyle w:val="Normal"/>
         <w:jc w:val="center"/>
         <w:rPr>
           <w:sz w:val="20"/>
@@ -1764,19 +1279,12 @@
     </w:p>
     <w:p>
       <w:pPr>
-        <w:pStyle w:val="Normal"/>
         <w:jc w:val="center"/>
         <w:rPr>
           <w:sz w:val="20"/>
           <w:szCs w:val="20"/>
         </w:rPr>
       </w:pPr>
-      <w:r>
-        <w:rPr>
-          <w:sz w:val="20"/>
-          <w:szCs w:val="20"/>
-        </w:rPr>
-      </w:r>
     </w:p>
     <w:p>
       <w:pPr>
@@ -1785,11 +1293,9 @@
           <w:ilvl w:val="0"/>
           <w:numId w:val="1"/>
         </w:numPr>
-        <w:spacing w:lineRule="auto" w:line="480"/>
-        <w:rPr/>
-      </w:pPr>
-      <w:r>
-        <w:rPr/>
+        <w:spacing w:line="480" w:lineRule="auto"/>
+      </w:pPr>
+      <w:r>
         <w:t>{%p for exhibit in exhibits %}</w:t>
       </w:r>
     </w:p>
@@ -1800,11 +1306,9 @@
           <w:ilvl w:val="0"/>
           <w:numId w:val="1"/>
         </w:numPr>
-        <w:spacing w:lineRule="auto" w:line="480"/>
-        <w:rPr/>
-      </w:pPr>
-      <w:r>
-        <w:rPr/>
+        <w:spacing w:line="480" w:lineRule="auto"/>
+      </w:pPr>
+      <w:r>
         <w:t>{{ exhibit.filename }}</w:t>
       </w:r>
     </w:p>
@@ -1815,8 +1319,7 @@
           <w:ilvl w:val="0"/>
           <w:numId w:val="1"/>
         </w:numPr>
-        <w:spacing w:lineRule="auto" w:line="480"/>
-        <w:rPr/>
+        <w:spacing w:line="480" w:lineRule="auto"/>
       </w:pPr>
       <w:r>
         <w:rPr>
@@ -1829,9 +1332,7 @@
     </w:p>
     <w:p>
       <w:pPr>
-        <w:pStyle w:val="Normal"/>
-        <w:spacing w:lineRule="auto" w:line="480"/>
-        <w:rPr/>
+        <w:spacing w:line="480" w:lineRule="auto"/>
       </w:pPr>
       <w:r>
         <w:rPr>
@@ -1843,21 +1344,22 @@
       </w:r>
     </w:p>
     <w:sectPr>
-      <w:type w:val="nextPage"/>
       <w:pgSz w:w="12240" w:h="15840"/>
-      <w:pgMar w:left="1440" w:right="1440" w:header="0" w:top="1440" w:footer="0" w:bottom="1440" w:gutter="0"/>
-      <w:pgNumType w:fmt="decimal"/>
-      <w:formProt w:val="false"/>
-      <w:textDirection w:val="lrTb"/>
-      <w:docGrid w:type="default" w:linePitch="360" w:charSpace="0"/>
+      <w:pgMar w:top="1440" w:right="1440" w:bottom="1440" w:left="1440" w:header="0" w:footer="0" w:gutter="0"/>
+      <w:cols w:space="720"/>
+      <w:formProt w:val="0"/>
+      <w:docGrid w:linePitch="360"/>
     </w:sectPr>
   </w:body>
 </w:document>
 </file>
 
 <file path=word/numbering.xml><?xml version="1.0" encoding="utf-8"?>
-<w:numbering xmlns:w="http://schemas.openxmlformats.org/wordprocessingml/2006/main" xmlns:o="urn:schemas-microsoft-com:office:office" xmlns:r="http://schemas.openxmlformats.org/officeDocument/2006/relationships" xmlns:v="urn:schemas-microsoft-com:vml">
-  <w:abstractNum w:abstractNumId="1">
+<w:numbering xmlns:wpc="http://schemas.microsoft.com/office/word/2010/wordprocessingCanvas" xmlns:cx="http://schemas.microsoft.com/office/drawing/2014/chartex" xmlns:cx1="http://schemas.microsoft.com/office/drawing/2015/9/8/chartex" xmlns:cx2="http://schemas.microsoft.com/office/drawing/2015/10/21/chartex" xmlns:cx3="http://schemas.microsoft.com/office/drawing/2016/5/9/chartex" xmlns:cx4="http://schemas.microsoft.com/office/drawing/2016/5/10/chartex" xmlns:cx5="http://schemas.microsoft.com/office/drawing/2016/5/11/chartex" xmlns:cx6="http://schemas.microsoft.com/office/drawing/2016/5/12/chartex" xmlns:cx7="http://schemas.microsoft.com/office/drawing/2016/5/13/chartex" xmlns:cx8="http://schemas.microsoft.com/office/drawing/2016/5/14/chartex" xmlns:mc="http://schemas.openxmlformats.org/markup-compatibility/2006" xmlns:aink="http://schemas.microsoft.com/office/drawing/2016/ink" xmlns:am3d="http://schemas.microsoft.com/office/drawing/2017/model3d" xmlns:o="urn:schemas-microsoft-com:office:office" xmlns:r="http://schemas.openxmlformats.org/officeDocument/2006/relationships" xmlns:m="http://schemas.openxmlformats.org/officeDocument/2006/math" xmlns:v="urn:schemas-microsoft-com:vml" xmlns:wp14="http://schemas.microsoft.com/office/word/2010/wordprocessingDrawing" xmlns:wp="http://schemas.openxmlformats.org/drawingml/2006/wordprocessingDrawing" xmlns:w10="urn:schemas-microsoft-com:office:word" xmlns:w="http://schemas.openxmlformats.org/wordprocessingml/2006/main" xmlns:w14="http://schemas.microsoft.com/office/word/2010/wordml" xmlns:w15="http://schemas.microsoft.com/office/word/2012/wordml" xmlns:w16cid="http://schemas.microsoft.com/office/word/2016/wordml/cid" xmlns:w16se="http://schemas.microsoft.com/office/word/2015/wordml/symex" xmlns:wpg="http://schemas.microsoft.com/office/word/2010/wordprocessingGroup" xmlns:wpi="http://schemas.microsoft.com/office/word/2010/wordprocessingInk" xmlns:wne="http://schemas.microsoft.com/office/word/2006/wordml" xmlns:wps="http://schemas.microsoft.com/office/word/2010/wordprocessingShape" mc:Ignorable="w14 w15 w16se w16cid wp14">
+  <w:abstractNum w:abstractNumId="0" w15:restartNumberingAfterBreak="0">
+    <w:nsid w:val="1F43722B"/>
+    <w:multiLevelType w:val="multilevel"/>
+    <w:tmpl w:val="6DD04220"/>
     <w:lvl w:ilvl="0">
       <w:start w:val="1"/>
       <w:numFmt w:val="decimal"/>
@@ -1867,7 +1369,120 @@
         <w:tabs>
           <w:tab w:val="num" w:pos="0"/>
         </w:tabs>
+        <w:ind w:left="360" w:hanging="360"/>
+      </w:pPr>
+    </w:lvl>
+    <w:lvl w:ilvl="1">
+      <w:start w:val="1"/>
+      <w:numFmt w:val="lowerLetter"/>
+      <w:lvlText w:val="%2)"/>
+      <w:lvlJc w:val="left"/>
+      <w:pPr>
+        <w:tabs>
+          <w:tab w:val="num" w:pos="0"/>
+        </w:tabs>
         <w:ind w:left="720" w:hanging="360"/>
+      </w:pPr>
+    </w:lvl>
+    <w:lvl w:ilvl="2">
+      <w:start w:val="1"/>
+      <w:numFmt w:val="lowerRoman"/>
+      <w:lvlText w:val="%3)"/>
+      <w:lvlJc w:val="left"/>
+      <w:pPr>
+        <w:tabs>
+          <w:tab w:val="num" w:pos="0"/>
+        </w:tabs>
+        <w:ind w:left="1080" w:hanging="360"/>
+      </w:pPr>
+    </w:lvl>
+    <w:lvl w:ilvl="3">
+      <w:start w:val="1"/>
+      <w:numFmt w:val="decimal"/>
+      <w:lvlText w:val="(%4)"/>
+      <w:lvlJc w:val="left"/>
+      <w:pPr>
+        <w:tabs>
+          <w:tab w:val="num" w:pos="0"/>
+        </w:tabs>
+        <w:ind w:left="1440" w:hanging="360"/>
+      </w:pPr>
+    </w:lvl>
+    <w:lvl w:ilvl="4">
+      <w:start w:val="1"/>
+      <w:numFmt w:val="lowerLetter"/>
+      <w:lvlText w:val="(%5)"/>
+      <w:lvlJc w:val="left"/>
+      <w:pPr>
+        <w:tabs>
+          <w:tab w:val="num" w:pos="0"/>
+        </w:tabs>
+        <w:ind w:left="1800" w:hanging="360"/>
+      </w:pPr>
+    </w:lvl>
+    <w:lvl w:ilvl="5">
+      <w:start w:val="1"/>
+      <w:numFmt w:val="lowerRoman"/>
+      <w:lvlText w:val="(%6)"/>
+      <w:lvlJc w:val="left"/>
+      <w:pPr>
+        <w:tabs>
+          <w:tab w:val="num" w:pos="0"/>
+        </w:tabs>
+        <w:ind w:left="2160" w:hanging="360"/>
+      </w:pPr>
+    </w:lvl>
+    <w:lvl w:ilvl="6">
+      <w:start w:val="1"/>
+      <w:numFmt w:val="decimal"/>
+      <w:lvlText w:val="%7."/>
+      <w:lvlJc w:val="left"/>
+      <w:pPr>
+        <w:tabs>
+          <w:tab w:val="num" w:pos="0"/>
+        </w:tabs>
+        <w:ind w:left="2520" w:hanging="360"/>
+      </w:pPr>
+    </w:lvl>
+    <w:lvl w:ilvl="7">
+      <w:start w:val="1"/>
+      <w:numFmt w:val="lowerLetter"/>
+      <w:lvlText w:val="%8."/>
+      <w:lvlJc w:val="left"/>
+      <w:pPr>
+        <w:tabs>
+          <w:tab w:val="num" w:pos="0"/>
+        </w:tabs>
+        <w:ind w:left="2880" w:hanging="360"/>
+      </w:pPr>
+    </w:lvl>
+    <w:lvl w:ilvl="8">
+      <w:start w:val="1"/>
+      <w:numFmt w:val="lowerRoman"/>
+      <w:lvlText w:val="%9."/>
+      <w:lvlJc w:val="left"/>
+      <w:pPr>
+        <w:tabs>
+          <w:tab w:val="num" w:pos="0"/>
+        </w:tabs>
+        <w:ind w:left="3240" w:hanging="360"/>
+      </w:pPr>
+    </w:lvl>
+  </w:abstractNum>
+  <w:abstractNum w:abstractNumId="1" w15:restartNumberingAfterBreak="0">
+    <w:nsid w:val="2D5F4F1A"/>
+    <w:multiLevelType w:val="multilevel"/>
+    <w:tmpl w:val="CB645314"/>
+    <w:lvl w:ilvl="0">
+      <w:start w:val="1"/>
+      <w:numFmt w:val="decimal"/>
+      <w:lvlText w:val="(%1)"/>
+      <w:lvlJc w:val="left"/>
+      <w:pPr>
+        <w:tabs>
+          <w:tab w:val="num" w:pos="0"/>
+        </w:tabs>
+        <w:ind w:left="360" w:hanging="360"/>
       </w:pPr>
     </w:lvl>
     <w:lvl w:ilvl="1">
@@ -1879,7 +1494,7 @@
         <w:tabs>
           <w:tab w:val="num" w:pos="0"/>
         </w:tabs>
-        <w:ind w:left="1440" w:hanging="360"/>
+        <w:ind w:left="1080" w:hanging="360"/>
       </w:pPr>
     </w:lvl>
     <w:lvl w:ilvl="2">
@@ -1891,7 +1506,7 @@
         <w:tabs>
           <w:tab w:val="num" w:pos="0"/>
         </w:tabs>
-        <w:ind w:left="2160" w:hanging="180"/>
+        <w:ind w:left="1800" w:hanging="180"/>
       </w:pPr>
     </w:lvl>
     <w:lvl w:ilvl="3">
@@ -1903,7 +1518,7 @@
         <w:tabs>
           <w:tab w:val="num" w:pos="0"/>
         </w:tabs>
-        <w:ind w:left="2880" w:hanging="360"/>
+        <w:ind w:left="2520" w:hanging="360"/>
       </w:pPr>
     </w:lvl>
     <w:lvl w:ilvl="4">
@@ -1915,7 +1530,7 @@
         <w:tabs>
           <w:tab w:val="num" w:pos="0"/>
         </w:tabs>
-        <w:ind w:left="3600" w:hanging="360"/>
+        <w:ind w:left="3240" w:hanging="360"/>
       </w:pPr>
     </w:lvl>
     <w:lvl w:ilvl="5">
@@ -1927,7 +1542,7 @@
         <w:tabs>
           <w:tab w:val="num" w:pos="0"/>
         </w:tabs>
-        <w:ind w:left="4320" w:hanging="180"/>
+        <w:ind w:left="3960" w:hanging="180"/>
       </w:pPr>
     </w:lvl>
     <w:lvl w:ilvl="6">
@@ -1939,7 +1554,7 @@
         <w:tabs>
           <w:tab w:val="num" w:pos="0"/>
         </w:tabs>
-        <w:ind w:left="5040" w:hanging="360"/>
+        <w:ind w:left="4680" w:hanging="360"/>
       </w:pPr>
     </w:lvl>
     <w:lvl w:ilvl="7">
@@ -1951,7 +1566,7 @@
         <w:tabs>
           <w:tab w:val="num" w:pos="0"/>
         </w:tabs>
-        <w:ind w:left="5760" w:hanging="360"/>
+        <w:ind w:left="5400" w:hanging="360"/>
       </w:pPr>
     </w:lvl>
     <w:lvl w:ilvl="8">
@@ -1963,11 +1578,14 @@
         <w:tabs>
           <w:tab w:val="num" w:pos="0"/>
         </w:tabs>
-        <w:ind w:left="6480" w:hanging="180"/>
+        <w:ind w:left="6120" w:hanging="180"/>
       </w:pPr>
     </w:lvl>
   </w:abstractNum>
-  <w:abstractNum w:abstractNumId="2">
+  <w:abstractNum w:abstractNumId="2" w15:restartNumberingAfterBreak="0">
+    <w:nsid w:val="497138B8"/>
+    <w:multiLevelType w:val="multilevel"/>
+    <w:tmpl w:val="3294CFEC"/>
     <w:lvl w:ilvl="0">
       <w:start w:val="1"/>
       <w:numFmt w:val="decimal"/>
@@ -1977,117 +1595,7 @@
         <w:tabs>
           <w:tab w:val="num" w:pos="0"/>
         </w:tabs>
-        <w:ind w:left="360" w:hanging="360"/>
-      </w:pPr>
-    </w:lvl>
-    <w:lvl w:ilvl="1">
-      <w:start w:val="1"/>
-      <w:numFmt w:val="lowerLetter"/>
-      <w:lvlText w:val="%2)"/>
-      <w:lvlJc w:val="left"/>
-      <w:pPr>
-        <w:tabs>
-          <w:tab w:val="num" w:pos="0"/>
-        </w:tabs>
         <w:ind w:left="720" w:hanging="360"/>
-      </w:pPr>
-    </w:lvl>
-    <w:lvl w:ilvl="2">
-      <w:start w:val="1"/>
-      <w:numFmt w:val="lowerRoman"/>
-      <w:lvlText w:val="%3)"/>
-      <w:lvlJc w:val="left"/>
-      <w:pPr>
-        <w:tabs>
-          <w:tab w:val="num" w:pos="0"/>
-        </w:tabs>
-        <w:ind w:left="1080" w:hanging="360"/>
-      </w:pPr>
-    </w:lvl>
-    <w:lvl w:ilvl="3">
-      <w:start w:val="1"/>
-      <w:numFmt w:val="decimal"/>
-      <w:lvlText w:val="(%4)"/>
-      <w:lvlJc w:val="left"/>
-      <w:pPr>
-        <w:tabs>
-          <w:tab w:val="num" w:pos="0"/>
-        </w:tabs>
-        <w:ind w:left="1440" w:hanging="360"/>
-      </w:pPr>
-    </w:lvl>
-    <w:lvl w:ilvl="4">
-      <w:start w:val="1"/>
-      <w:numFmt w:val="lowerLetter"/>
-      <w:lvlText w:val="(%5)"/>
-      <w:lvlJc w:val="left"/>
-      <w:pPr>
-        <w:tabs>
-          <w:tab w:val="num" w:pos="0"/>
-        </w:tabs>
-        <w:ind w:left="1800" w:hanging="360"/>
-      </w:pPr>
-    </w:lvl>
-    <w:lvl w:ilvl="5">
-      <w:start w:val="1"/>
-      <w:numFmt w:val="lowerRoman"/>
-      <w:lvlText w:val="(%6)"/>
-      <w:lvlJc w:val="left"/>
-      <w:pPr>
-        <w:tabs>
-          <w:tab w:val="num" w:pos="0"/>
-        </w:tabs>
-        <w:ind w:left="2160" w:hanging="360"/>
-      </w:pPr>
-    </w:lvl>
-    <w:lvl w:ilvl="6">
-      <w:start w:val="1"/>
-      <w:numFmt w:val="decimal"/>
-      <w:lvlText w:val="%7."/>
-      <w:lvlJc w:val="left"/>
-      <w:pPr>
-        <w:tabs>
-          <w:tab w:val="num" w:pos="0"/>
-        </w:tabs>
-        <w:ind w:left="2520" w:hanging="360"/>
-      </w:pPr>
-    </w:lvl>
-    <w:lvl w:ilvl="7">
-      <w:start w:val="1"/>
-      <w:numFmt w:val="lowerLetter"/>
-      <w:lvlText w:val="%8."/>
-      <w:lvlJc w:val="left"/>
-      <w:pPr>
-        <w:tabs>
-          <w:tab w:val="num" w:pos="0"/>
-        </w:tabs>
-        <w:ind w:left="2880" w:hanging="360"/>
-      </w:pPr>
-    </w:lvl>
-    <w:lvl w:ilvl="8">
-      <w:start w:val="1"/>
-      <w:numFmt w:val="lowerRoman"/>
-      <w:lvlText w:val="%9."/>
-      <w:lvlJc w:val="left"/>
-      <w:pPr>
-        <w:tabs>
-          <w:tab w:val="num" w:pos="0"/>
-        </w:tabs>
-        <w:ind w:left="3240" w:hanging="360"/>
-      </w:pPr>
-    </w:lvl>
-  </w:abstractNum>
-  <w:abstractNum w:abstractNumId="3">
-    <w:lvl w:ilvl="0">
-      <w:start w:val="1"/>
-      <w:numFmt w:val="decimal"/>
-      <w:lvlText w:val="(%1)"/>
-      <w:lvlJc w:val="left"/>
-      <w:pPr>
-        <w:tabs>
-          <w:tab w:val="num" w:pos="0"/>
-        </w:tabs>
-        <w:ind w:left="360" w:hanging="360"/>
       </w:pPr>
     </w:lvl>
     <w:lvl w:ilvl="1">
@@ -2099,7 +1607,7 @@
         <w:tabs>
           <w:tab w:val="num" w:pos="0"/>
         </w:tabs>
-        <w:ind w:left="1080" w:hanging="360"/>
+        <w:ind w:left="1440" w:hanging="360"/>
       </w:pPr>
     </w:lvl>
     <w:lvl w:ilvl="2">
@@ -2111,7 +1619,7 @@
         <w:tabs>
           <w:tab w:val="num" w:pos="0"/>
         </w:tabs>
-        <w:ind w:left="1800" w:hanging="180"/>
+        <w:ind w:left="2160" w:hanging="180"/>
       </w:pPr>
     </w:lvl>
     <w:lvl w:ilvl="3">
@@ -2123,7 +1631,7 @@
         <w:tabs>
           <w:tab w:val="num" w:pos="0"/>
         </w:tabs>
-        <w:ind w:left="2520" w:hanging="360"/>
+        <w:ind w:left="2880" w:hanging="360"/>
       </w:pPr>
     </w:lvl>
     <w:lvl w:ilvl="4">
@@ -2135,7 +1643,7 @@
         <w:tabs>
           <w:tab w:val="num" w:pos="0"/>
         </w:tabs>
-        <w:ind w:left="3240" w:hanging="360"/>
+        <w:ind w:left="3600" w:hanging="360"/>
       </w:pPr>
     </w:lvl>
     <w:lvl w:ilvl="5">
@@ -2147,7 +1655,7 @@
         <w:tabs>
           <w:tab w:val="num" w:pos="0"/>
         </w:tabs>
-        <w:ind w:left="3960" w:hanging="180"/>
+        <w:ind w:left="4320" w:hanging="180"/>
       </w:pPr>
     </w:lvl>
     <w:lvl w:ilvl="6">
@@ -2159,7 +1667,7 @@
         <w:tabs>
           <w:tab w:val="num" w:pos="0"/>
         </w:tabs>
-        <w:ind w:left="4680" w:hanging="360"/>
+        <w:ind w:left="5040" w:hanging="360"/>
       </w:pPr>
     </w:lvl>
     <w:lvl w:ilvl="7">
@@ -2171,7 +1679,7 @@
         <w:tabs>
           <w:tab w:val="num" w:pos="0"/>
         </w:tabs>
-        <w:ind w:left="5400" w:hanging="360"/>
+        <w:ind w:left="5760" w:hanging="360"/>
       </w:pPr>
     </w:lvl>
     <w:lvl w:ilvl="8">
@@ -2183,11 +1691,14 @@
         <w:tabs>
           <w:tab w:val="num" w:pos="0"/>
         </w:tabs>
-        <w:ind w:left="6120" w:hanging="180"/>
+        <w:ind w:left="6480" w:hanging="180"/>
       </w:pPr>
     </w:lvl>
   </w:abstractNum>
-  <w:abstractNum w:abstractNumId="4">
+  <w:abstractNum w:abstractNumId="3" w15:restartNumberingAfterBreak="0">
+    <w:nsid w:val="558348E7"/>
+    <w:multiLevelType w:val="multilevel"/>
+    <w:tmpl w:val="32C06CF6"/>
     <w:lvl w:ilvl="0">
       <w:start w:val="1"/>
       <w:numFmt w:val="none"/>
@@ -2198,7 +1709,7 @@
         <w:tabs>
           <w:tab w:val="num" w:pos="0"/>
         </w:tabs>
-        <w:ind w:left="0" w:hanging="0"/>
+        <w:ind w:left="0" w:firstLine="0"/>
       </w:pPr>
     </w:lvl>
     <w:lvl w:ilvl="1">
@@ -2211,7 +1722,7 @@
         <w:tabs>
           <w:tab w:val="num" w:pos="0"/>
         </w:tabs>
-        <w:ind w:left="0" w:hanging="0"/>
+        <w:ind w:left="0" w:firstLine="0"/>
       </w:pPr>
     </w:lvl>
     <w:lvl w:ilvl="2">
@@ -2224,7 +1735,7 @@
         <w:tabs>
           <w:tab w:val="num" w:pos="0"/>
         </w:tabs>
-        <w:ind w:left="0" w:hanging="0"/>
+        <w:ind w:left="0" w:firstLine="0"/>
       </w:pPr>
     </w:lvl>
     <w:lvl w:ilvl="3">
@@ -2237,7 +1748,7 @@
         <w:tabs>
           <w:tab w:val="num" w:pos="0"/>
         </w:tabs>
-        <w:ind w:left="0" w:hanging="0"/>
+        <w:ind w:left="0" w:firstLine="0"/>
       </w:pPr>
     </w:lvl>
     <w:lvl w:ilvl="4">
@@ -2250,7 +1761,7 @@
         <w:tabs>
           <w:tab w:val="num" w:pos="0"/>
         </w:tabs>
-        <w:ind w:left="0" w:hanging="0"/>
+        <w:ind w:left="0" w:firstLine="0"/>
       </w:pPr>
     </w:lvl>
     <w:lvl w:ilvl="5">
@@ -2263,7 +1774,7 @@
         <w:tabs>
           <w:tab w:val="num" w:pos="0"/>
         </w:tabs>
-        <w:ind w:left="0" w:hanging="0"/>
+        <w:ind w:left="0" w:firstLine="0"/>
       </w:pPr>
     </w:lvl>
     <w:lvl w:ilvl="6">
@@ -2276,7 +1787,7 @@
         <w:tabs>
           <w:tab w:val="num" w:pos="0"/>
         </w:tabs>
-        <w:ind w:left="0" w:hanging="0"/>
+        <w:ind w:left="0" w:firstLine="0"/>
       </w:pPr>
     </w:lvl>
     <w:lvl w:ilvl="7">
@@ -2289,7 +1800,7 @@
         <w:tabs>
           <w:tab w:val="num" w:pos="0"/>
         </w:tabs>
-        <w:ind w:left="0" w:hanging="0"/>
+        <w:ind w:left="0" w:firstLine="0"/>
       </w:pPr>
     </w:lvl>
     <w:lvl w:ilvl="8">
@@ -2302,31 +1813,31 @@
         <w:tabs>
           <w:tab w:val="num" w:pos="0"/>
         </w:tabs>
-        <w:ind w:left="0" w:hanging="0"/>
+        <w:ind w:left="0" w:firstLine="0"/>
       </w:pPr>
     </w:lvl>
   </w:abstractNum>
   <w:num w:numId="1">
+    <w:abstractNumId w:val="2"/>
+  </w:num>
+  <w:num w:numId="2">
+    <w:abstractNumId w:val="0"/>
+  </w:num>
+  <w:num w:numId="3">
     <w:abstractNumId w:val="1"/>
   </w:num>
-  <w:num w:numId="2">
-    <w:abstractNumId w:val="2"/>
-  </w:num>
-  <w:num w:numId="3">
+  <w:num w:numId="4">
     <w:abstractNumId w:val="3"/>
-  </w:num>
-  <w:num w:numId="4">
-    <w:abstractNumId w:val="4"/>
   </w:num>
 </w:numbering>
 </file>
 
 <file path=word/styles.xml><?xml version="1.0" encoding="utf-8"?>
-<w:styles xmlns:w="http://schemas.openxmlformats.org/wordprocessingml/2006/main" xmlns:w14="http://schemas.microsoft.com/office/word/2010/wordml" xmlns:mc="http://schemas.openxmlformats.org/markup-compatibility/2006" mc:Ignorable="w14">
+<w:styles xmlns:mc="http://schemas.openxmlformats.org/markup-compatibility/2006" xmlns:r="http://schemas.openxmlformats.org/officeDocument/2006/relationships" xmlns:w="http://schemas.openxmlformats.org/wordprocessingml/2006/main" xmlns:w14="http://schemas.microsoft.com/office/word/2010/wordml" xmlns:w15="http://schemas.microsoft.com/office/word/2012/wordml" xmlns:w16cid="http://schemas.microsoft.com/office/word/2016/wordml/cid" xmlns:w16se="http://schemas.microsoft.com/office/word/2015/wordml/symex" mc:Ignorable="w14 w15 w16se w16cid">
   <w:docDefaults>
     <w:rPrDefault>
       <w:rPr>
-        <w:rFonts w:ascii="Calibri" w:hAnsi="Calibri" w:eastAsia="Calibri" w:cs="" w:asciiTheme="minorHAnsi" w:cstheme="minorBidi" w:eastAsiaTheme="minorHAnsi" w:hAnsiTheme="minorHAnsi"/>
+        <w:rFonts w:asciiTheme="minorHAnsi" w:eastAsiaTheme="minorHAnsi" w:hAnsiTheme="minorHAnsi" w:cstheme="minorBidi"/>
         <w:sz w:val="24"/>
         <w:szCs w:val="24"/>
         <w:lang w:val="en-US" w:eastAsia="en-US" w:bidi="ar-SA"/>
@@ -2334,21 +1845,21 @@
     </w:rPrDefault>
     <w:pPrDefault>
       <w:pPr>
-        <w:suppressAutoHyphens w:val="true"/>
+        <w:suppressAutoHyphens/>
       </w:pPr>
     </w:pPrDefault>
   </w:docDefaults>
-  <w:latentStyles w:defLockedState="0" w:defUIPriority="99" w:defSemiHidden="0" w:defUnhideWhenUsed="0" w:defQFormat="0" w:count="376">
+  <w:latentStyles w:defLockedState="0" w:defUIPriority="99" w:defSemiHidden="0" w:defUnhideWhenUsed="0" w:defQFormat="0" w:count="375">
     <w:lsdException w:name="Normal" w:uiPriority="0" w:qFormat="1"/>
     <w:lsdException w:name="heading 1" w:uiPriority="9" w:qFormat="1"/>
-    <w:lsdException w:name="heading 2" w:uiPriority="9" w:semiHidden="1" w:unhideWhenUsed="1" w:qFormat="1"/>
-    <w:lsdException w:name="heading 3" w:uiPriority="9" w:semiHidden="1" w:unhideWhenUsed="1" w:qFormat="1"/>
-    <w:lsdException w:name="heading 4" w:uiPriority="9" w:semiHidden="1" w:unhideWhenUsed="1" w:qFormat="1"/>
-    <w:lsdException w:name="heading 5" w:uiPriority="9" w:semiHidden="1" w:unhideWhenUsed="1" w:qFormat="1"/>
-    <w:lsdException w:name="heading 6" w:uiPriority="9" w:semiHidden="1" w:unhideWhenUsed="1" w:qFormat="1"/>
-    <w:lsdException w:name="heading 7" w:uiPriority="9" w:semiHidden="1" w:unhideWhenUsed="1" w:qFormat="1"/>
-    <w:lsdException w:name="heading 8" w:uiPriority="9" w:semiHidden="1" w:unhideWhenUsed="1" w:qFormat="1"/>
-    <w:lsdException w:name="heading 9" w:uiPriority="9" w:semiHidden="1" w:unhideWhenUsed="1" w:qFormat="1"/>
+    <w:lsdException w:name="heading 2" w:semiHidden="1" w:uiPriority="9" w:unhideWhenUsed="1" w:qFormat="1"/>
+    <w:lsdException w:name="heading 3" w:semiHidden="1" w:uiPriority="9" w:unhideWhenUsed="1" w:qFormat="1"/>
+    <w:lsdException w:name="heading 4" w:semiHidden="1" w:uiPriority="9" w:unhideWhenUsed="1" w:qFormat="1"/>
+    <w:lsdException w:name="heading 5" w:semiHidden="1" w:uiPriority="9" w:unhideWhenUsed="1" w:qFormat="1"/>
+    <w:lsdException w:name="heading 6" w:semiHidden="1" w:uiPriority="9" w:unhideWhenUsed="1" w:qFormat="1"/>
+    <w:lsdException w:name="heading 7" w:semiHidden="1" w:uiPriority="9" w:unhideWhenUsed="1" w:qFormat="1"/>
+    <w:lsdException w:name="heading 8" w:semiHidden="1" w:uiPriority="9" w:unhideWhenUsed="1" w:qFormat="1"/>
+    <w:lsdException w:name="heading 9" w:semiHidden="1" w:uiPriority="9" w:unhideWhenUsed="1" w:qFormat="1"/>
     <w:lsdException w:name="index 1" w:semiHidden="1" w:unhideWhenUsed="1"/>
     <w:lsdException w:name="index 2" w:semiHidden="1" w:unhideWhenUsed="1"/>
     <w:lsdException w:name="index 3" w:semiHidden="1" w:unhideWhenUsed="1"/>
@@ -2358,22 +1869,22 @@
     <w:lsdException w:name="index 7" w:semiHidden="1" w:unhideWhenUsed="1"/>
     <w:lsdException w:name="index 8" w:semiHidden="1" w:unhideWhenUsed="1"/>
     <w:lsdException w:name="index 9" w:semiHidden="1" w:unhideWhenUsed="1"/>
-    <w:lsdException w:name="toc 1" w:uiPriority="39" w:semiHidden="1" w:unhideWhenUsed="1"/>
-    <w:lsdException w:name="toc 2" w:uiPriority="39" w:semiHidden="1" w:unhideWhenUsed="1"/>
-    <w:lsdException w:name="toc 3" w:uiPriority="39" w:semiHidden="1" w:unhideWhenUsed="1"/>
-    <w:lsdException w:name="toc 4" w:uiPriority="39" w:semiHidden="1" w:unhideWhenUsed="1"/>
-    <w:lsdException w:name="toc 5" w:uiPriority="39" w:semiHidden="1" w:unhideWhenUsed="1"/>
-    <w:lsdException w:name="toc 6" w:uiPriority="39" w:semiHidden="1" w:unhideWhenUsed="1"/>
-    <w:lsdException w:name="toc 7" w:uiPriority="39" w:semiHidden="1" w:unhideWhenUsed="1"/>
-    <w:lsdException w:name="toc 8" w:uiPriority="39" w:semiHidden="1" w:unhideWhenUsed="1"/>
-    <w:lsdException w:name="toc 9" w:uiPriority="39" w:semiHidden="1" w:unhideWhenUsed="1"/>
+    <w:lsdException w:name="toc 1" w:semiHidden="1" w:uiPriority="39" w:unhideWhenUsed="1"/>
+    <w:lsdException w:name="toc 2" w:semiHidden="1" w:uiPriority="39" w:unhideWhenUsed="1"/>
+    <w:lsdException w:name="toc 3" w:semiHidden="1" w:uiPriority="39" w:unhideWhenUsed="1"/>
+    <w:lsdException w:name="toc 4" w:semiHidden="1" w:uiPriority="39" w:unhideWhenUsed="1"/>
+    <w:lsdException w:name="toc 5" w:semiHidden="1" w:uiPriority="39" w:unhideWhenUsed="1"/>
+    <w:lsdException w:name="toc 6" w:semiHidden="1" w:uiPriority="39" w:unhideWhenUsed="1"/>
+    <w:lsdException w:name="toc 7" w:semiHidden="1" w:uiPriority="39" w:unhideWhenUsed="1"/>
+    <w:lsdException w:name="toc 8" w:semiHidden="1" w:uiPriority="39" w:unhideWhenUsed="1"/>
+    <w:lsdException w:name="toc 9" w:semiHidden="1" w:uiPriority="39" w:unhideWhenUsed="1"/>
     <w:lsdException w:name="Normal Indent" w:semiHidden="1" w:unhideWhenUsed="1"/>
     <w:lsdException w:name="footnote text" w:semiHidden="1" w:unhideWhenUsed="1"/>
     <w:lsdException w:name="annotation text" w:semiHidden="1" w:unhideWhenUsed="1"/>
     <w:lsdException w:name="header" w:semiHidden="1" w:unhideWhenUsed="1"/>
     <w:lsdException w:name="footer" w:semiHidden="1" w:unhideWhenUsed="1"/>
     <w:lsdException w:name="index heading" w:semiHidden="1" w:unhideWhenUsed="1"/>
-    <w:lsdException w:name="caption" w:uiPriority="35" w:semiHidden="1" w:unhideWhenUsed="1" w:qFormat="1"/>
+    <w:lsdException w:name="caption" w:semiHidden="1" w:uiPriority="35" w:unhideWhenUsed="1" w:qFormat="1"/>
     <w:lsdException w:name="table of figures" w:semiHidden="1" w:unhideWhenUsed="1"/>
     <w:lsdException w:name="envelope address" w:semiHidden="1" w:unhideWhenUsed="1"/>
     <w:lsdException w:name="envelope return" w:semiHidden="1" w:unhideWhenUsed="1"/>
@@ -2404,7 +1915,7 @@
     <w:lsdException w:name="Title" w:uiPriority="10" w:qFormat="1"/>
     <w:lsdException w:name="Closing" w:semiHidden="1" w:unhideWhenUsed="1"/>
     <w:lsdException w:name="Signature" w:semiHidden="1" w:unhideWhenUsed="1"/>
-    <w:lsdException w:name="Default Paragraph Font" w:uiPriority="1" w:semiHidden="1" w:unhideWhenUsed="1"/>
+    <w:lsdException w:name="Default Paragraph Font" w:semiHidden="1" w:uiPriority="1" w:unhideWhenUsed="1"/>
     <w:lsdException w:name="Body Text" w:semiHidden="1" w:unhideWhenUsed="1"/>
     <w:lsdException w:name="Body Text Indent" w:semiHidden="1" w:unhideWhenUsed="1"/>
     <w:lsdException w:name="List Continue" w:semiHidden="1" w:unhideWhenUsed="1"/>
@@ -2604,8 +2115,8 @@
     <w:lsdException w:name="Subtle Reference" w:uiPriority="31" w:qFormat="1"/>
     <w:lsdException w:name="Intense Reference" w:uiPriority="32" w:qFormat="1"/>
     <w:lsdException w:name="Book Title" w:uiPriority="33" w:qFormat="1"/>
-    <w:lsdException w:name="Bibliography" w:uiPriority="37" w:semiHidden="1" w:unhideWhenUsed="1"/>
-    <w:lsdException w:name="TOC Heading" w:uiPriority="39" w:semiHidden="1" w:unhideWhenUsed="1" w:qFormat="1"/>
+    <w:lsdException w:name="Bibliography" w:semiHidden="1" w:uiPriority="37" w:unhideWhenUsed="1"/>
+    <w:lsdException w:name="TOC Heading" w:semiHidden="1" w:uiPriority="39" w:unhideWhenUsed="1" w:qFormat="1"/>
     <w:lsdException w:name="Plain Table 1" w:uiPriority="41"/>
     <w:lsdException w:name="Plain Table 2" w:uiPriority="42"/>
     <w:lsdException w:name="Plain Table 3" w:uiPriority="43"/>
@@ -2714,68 +2225,73 @@
     <w:lsdException w:name="Smart Hyperlink" w:semiHidden="1" w:unhideWhenUsed="1"/>
     <w:lsdException w:name="Hashtag" w:semiHidden="1" w:unhideWhenUsed="1"/>
     <w:lsdException w:name="Unresolved Mention" w:semiHidden="1" w:unhideWhenUsed="1"/>
-    <w:lsdException w:name="Smart Link" w:semiHidden="1" w:unhideWhenUsed="1"/>
   </w:latentStyles>
-  <w:style w:type="paragraph" w:styleId="Normal" w:default="1">
+  <w:style w:type="paragraph" w:default="1" w:styleId="Normal">
     <w:name w:val="Normal"/>
     <w:qFormat/>
-    <w:rsid w:val="00e614e7"/>
-    <w:pPr>
-      <w:widowControl/>
-      <w:bidi w:val="0"/>
-      <w:spacing w:before="0" w:after="0"/>
-      <w:jc w:val="left"/>
-    </w:pPr>
-    <w:rPr>
-      <w:rFonts w:ascii="Calibri" w:hAnsi="Calibri" w:eastAsia="Calibri" w:cs="" w:asciiTheme="minorHAnsi" w:cstheme="minorBidi" w:eastAsiaTheme="minorHAnsi" w:hAnsiTheme="minorHAnsi"/>
-      <w:color w:val="auto"/>
-      <w:kern w:val="0"/>
-      <w:sz w:val="24"/>
-      <w:szCs w:val="24"/>
-      <w:lang w:val="en-US" w:eastAsia="en-US" w:bidi="ar-SA"/>
-    </w:rPr>
+    <w:rsid w:val="00E614E7"/>
   </w:style>
-  <w:style w:type="character" w:styleId="DefaultParagraphFont" w:default="1">
+  <w:style w:type="character" w:default="1" w:styleId="DefaultParagraphFont">
     <w:name w:val="Default Paragraph Font"/>
     <w:uiPriority w:val="1"/>
+    <w:semiHidden/>
     <w:unhideWhenUsed/>
-    <w:qFormat/>
-    <w:rPr/>
   </w:style>
-  <w:style w:type="character" w:styleId="Annotationreference">
+  <w:style w:type="table" w:default="1" w:styleId="TableNormal">
+    <w:name w:val="Normal Table"/>
+    <w:uiPriority w:val="99"/>
+    <w:semiHidden/>
+    <w:unhideWhenUsed/>
+    <w:tblPr>
+      <w:tblInd w:w="0" w:type="dxa"/>
+      <w:tblCellMar>
+        <w:top w:w="0" w:type="dxa"/>
+        <w:left w:w="108" w:type="dxa"/>
+        <w:bottom w:w="0" w:type="dxa"/>
+        <w:right w:w="108" w:type="dxa"/>
+      </w:tblCellMar>
+    </w:tblPr>
+  </w:style>
+  <w:style w:type="numbering" w:default="1" w:styleId="NoList">
+    <w:name w:val="No List"/>
+    <w:uiPriority w:val="99"/>
+    <w:semiHidden/>
+    <w:unhideWhenUsed/>
+  </w:style>
+  <w:style w:type="character" w:styleId="CommentReference">
     <w:name w:val="annotation reference"/>
     <w:basedOn w:val="DefaultParagraphFont"/>
     <w:uiPriority w:val="99"/>
     <w:semiHidden/>
     <w:unhideWhenUsed/>
     <w:qFormat/>
-    <w:rsid w:val="000d4f8e"/>
+    <w:rsid w:val="000D4F8E"/>
     <w:rPr>
       <w:sz w:val="16"/>
       <w:szCs w:val="16"/>
     </w:rPr>
   </w:style>
-  <w:style w:type="character" w:styleId="CommentTextChar" w:customStyle="1">
+  <w:style w:type="character" w:customStyle="1" w:styleId="CommentTextChar">
     <w:name w:val="Comment Text Char"/>
     <w:basedOn w:val="DefaultParagraphFont"/>
     <w:link w:val="CommentText"/>
     <w:uiPriority w:val="99"/>
     <w:semiHidden/>
     <w:qFormat/>
-    <w:rsid w:val="000d4f8e"/>
+    <w:rsid w:val="000D4F8E"/>
     <w:rPr>
       <w:sz w:val="20"/>
       <w:szCs w:val="20"/>
     </w:rPr>
   </w:style>
-  <w:style w:type="character" w:styleId="CommentSubjectChar" w:customStyle="1">
+  <w:style w:type="character" w:customStyle="1" w:styleId="CommentSubjectChar">
     <w:name w:val="Comment Subject Char"/>
     <w:basedOn w:val="CommentTextChar"/>
     <w:link w:val="CommentSubject"/>
     <w:uiPriority w:val="99"/>
     <w:semiHidden/>
     <w:qFormat/>
-    <w:rsid w:val="000d4f8e"/>
+    <w:rsid w:val="000D4F8E"/>
     <w:rPr>
       <w:b/>
       <w:bCs/>
@@ -2783,53 +2299,51 @@
       <w:szCs w:val="20"/>
     </w:rPr>
   </w:style>
-  <w:style w:type="character" w:styleId="BalloonTextChar" w:customStyle="1">
+  <w:style w:type="character" w:customStyle="1" w:styleId="BalloonTextChar">
     <w:name w:val="Balloon Text Char"/>
     <w:basedOn w:val="DefaultParagraphFont"/>
     <w:link w:val="BalloonText"/>
     <w:uiPriority w:val="99"/>
     <w:semiHidden/>
     <w:qFormat/>
-    <w:rsid w:val="000d4f8e"/>
+    <w:rsid w:val="000D4F8E"/>
     <w:rPr>
       <w:rFonts w:ascii="Segoe UI" w:hAnsi="Segoe UI" w:cs="Segoe UI"/>
       <w:sz w:val="18"/>
       <w:szCs w:val="18"/>
     </w:rPr>
   </w:style>
-  <w:style w:type="paragraph" w:styleId="Heading">
+  <w:style w:type="paragraph" w:customStyle="1" w:styleId="Heading">
     <w:name w:val="Heading"/>
     <w:basedOn w:val="Normal"/>
-    <w:next w:val="TextBody"/>
+    <w:next w:val="BodyText"/>
     <w:qFormat/>
     <w:pPr>
-      <w:keepNext w:val="true"/>
+      <w:keepNext/>
       <w:spacing w:before="240" w:after="120"/>
     </w:pPr>
     <w:rPr>
-      <w:rFonts w:ascii="Liberation Sans" w:hAnsi="Liberation Sans" w:eastAsia="Noto Sans CJK SC" w:cs="Lohit Devanagari"/>
+      <w:rFonts w:ascii="Liberation Sans" w:eastAsia="Noto Sans CJK SC" w:hAnsi="Liberation Sans" w:cs="Lohit Devanagari"/>
       <w:sz w:val="28"/>
       <w:szCs w:val="28"/>
     </w:rPr>
   </w:style>
-  <w:style w:type="paragraph" w:styleId="TextBody">
+  <w:style w:type="paragraph" w:styleId="BodyText">
     <w:name w:val="Body Text"/>
     <w:basedOn w:val="Normal"/>
     <w:pPr>
-      <w:spacing w:lineRule="auto" w:line="276" w:before="0" w:after="140"/>
+      <w:spacing w:after="140" w:line="276" w:lineRule="auto"/>
     </w:pPr>
-    <w:rPr/>
   </w:style>
   <w:style w:type="paragraph" w:styleId="List">
     <w:name w:val="List"/>
-    <w:basedOn w:val="TextBody"/>
-    <w:pPr/>
+    <w:basedOn w:val="BodyText"/>
     <w:rPr>
       <w:rFonts w:cs="Lohit Devanagari"/>
     </w:rPr>
   </w:style>
   <w:style w:type="paragraph" w:styleId="Caption">
-    <w:name w:val="Caption"/>
+    <w:name w:val="caption"/>
     <w:basedOn w:val="Normal"/>
     <w:qFormat/>
     <w:pPr>
@@ -2840,11 +2354,9 @@
       <w:rFonts w:cs="Lohit Devanagari"/>
       <w:i/>
       <w:iCs/>
-      <w:sz w:val="24"/>
-      <w:szCs w:val="24"/>
     </w:rPr>
   </w:style>
-  <w:style w:type="paragraph" w:styleId="Index">
+  <w:style w:type="paragraph" w:customStyle="1" w:styleId="Index">
     <w:name w:val="Index"/>
     <w:basedOn w:val="Normal"/>
     <w:qFormat/>
@@ -2860,15 +2372,13 @@
     <w:basedOn w:val="Normal"/>
     <w:uiPriority w:val="34"/>
     <w:qFormat/>
-    <w:rsid w:val="0097212c"/>
+    <w:rsid w:val="0097212C"/>
     <w:pPr>
-      <w:spacing w:before="0" w:after="0"/>
-      <w:ind w:left="720" w:hanging="0"/>
+      <w:ind w:left="720"/>
       <w:contextualSpacing/>
     </w:pPr>
-    <w:rPr/>
   </w:style>
-  <w:style w:type="paragraph" w:styleId="Annotationtext">
+  <w:style w:type="paragraph" w:styleId="CommentText">
     <w:name w:val="annotation text"/>
     <w:basedOn w:val="Normal"/>
     <w:link w:val="CommentTextChar"/>
@@ -2876,24 +2386,22 @@
     <w:semiHidden/>
     <w:unhideWhenUsed/>
     <w:qFormat/>
-    <w:rsid w:val="000d4f8e"/>
-    <w:pPr/>
+    <w:rsid w:val="000D4F8E"/>
     <w:rPr>
       <w:sz w:val="20"/>
       <w:szCs w:val="20"/>
     </w:rPr>
   </w:style>
-  <w:style w:type="paragraph" w:styleId="Annotationsubject">
+  <w:style w:type="paragraph" w:styleId="CommentSubject">
     <w:name w:val="annotation subject"/>
-    <w:basedOn w:val="Annotationtext"/>
-    <w:next w:val="Annotationtext"/>
+    <w:basedOn w:val="CommentText"/>
+    <w:next w:val="CommentText"/>
     <w:link w:val="CommentSubjectChar"/>
     <w:uiPriority w:val="99"/>
     <w:semiHidden/>
     <w:unhideWhenUsed/>
     <w:qFormat/>
-    <w:rsid w:val="000d4f8e"/>
-    <w:pPr/>
+    <w:rsid w:val="000D4F8E"/>
     <w:rPr>
       <w:b/>
       <w:bCs/>
@@ -2907,35 +2415,12 @@
     <w:semiHidden/>
     <w:unhideWhenUsed/>
     <w:qFormat/>
-    <w:rsid w:val="000d4f8e"/>
-    <w:pPr/>
+    <w:rsid w:val="000D4F8E"/>
     <w:rPr>
       <w:rFonts w:ascii="Segoe UI" w:hAnsi="Segoe UI" w:cs="Segoe UI"/>
       <w:sz w:val="18"/>
       <w:szCs w:val="18"/>
     </w:rPr>
-  </w:style>
-  <w:style w:type="numbering" w:styleId="NoList" w:default="1">
-    <w:name w:val="No List"/>
-    <w:uiPriority w:val="99"/>
-    <w:semiHidden/>
-    <w:unhideWhenUsed/>
-    <w:qFormat/>
-  </w:style>
-  <w:style w:type="table" w:default="1" w:styleId="TableNormal">
-    <w:name w:val="Normal Table"/>
-    <w:uiPriority w:val="99"/>
-    <w:semiHidden/>
-    <w:unhideWhenUsed/>
-    <w:tblPr>
-      <w:tblInd w:w="0" w:type="dxa"/>
-      <w:tblCellMar>
-        <w:top w:w="0" w:type="dxa"/>
-        <w:left w:w="108" w:type="dxa"/>
-        <w:bottom w:w="0" w:type="dxa"/>
-        <w:right w:w="108" w:type="dxa"/>
-      </w:tblCellMar>
-    </w:tblPr>
   </w:style>
 </w:styles>
 </file>

</xml_diff>